<commit_message>
T07 - Se sube eld ocumento actualizado con la parte de IPM del CMMI
</commit_message>
<xml_diff>
--- a/Gonzalez_Pradas_Ernesto_Actividad_Grupal_ISA.docx
+++ b/Gonzalez_Pradas_Ernesto_Actividad_Grupal_ISA.docx
@@ -269,7 +269,7 @@
                   </wp:anchor>
                 </w:drawing>
               </mc:Choice>
-              <mc:Fallback xmlns:asvg="http://schemas.microsoft.com/office/drawing/2016/SVG/main" xmlns:a14="http://schemas.microsoft.com/office/drawing/2010/main" xmlns:pic="http://schemas.openxmlformats.org/drawingml/2006/picture" xmlns:a="http://schemas.openxmlformats.org/drawingml/2006/main" xmlns:oel="http://schemas.microsoft.com/office/2019/extlst">
+              <mc:Fallback xmlns:oel="http://schemas.microsoft.com/office/2019/extlst" xmlns:a="http://schemas.openxmlformats.org/drawingml/2006/main" xmlns:pic="http://schemas.openxmlformats.org/drawingml/2006/picture" xmlns:a14="http://schemas.microsoft.com/office/drawing/2010/main" xmlns:asvg="http://schemas.microsoft.com/office/drawing/2016/SVG/main">
                 <w:pict w14:anchorId="0873FF10">
                   <v:group id="Grupo 149" style="position:absolute;margin-left:0;margin-top:0;width:8in;height:95.7pt;z-index:251662336;mso-width-percent:941;mso-height-percent:121;mso-top-percent:23;mso-position-horizontal:center;mso-position-horizontal-relative:page;mso-position-vertical-relative:page;mso-width-percent:941;mso-height-percent:121;mso-top-percent:23" coordsize="73152,12161" coordorigin="" o:spid="_x0000_s1026" w14:anchorId="5836224A" o:gfxdata="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">
                     <v:shape id="Rectángulo 51" style="position:absolute;width:73152;height:11303;visibility:visible;mso-wrap-style:square;v-text-anchor:middle" coordsize="7312660,1129665" o:spid="_x0000_s1027" fillcolor="#4472c4 [3204]" stroked="f" strokeweight="1pt" path="m,l7312660,r,1129665l3619500,733425,,1091565,,xe" o:gfxdata="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">
@@ -406,8 +406,18 @@
                                         <w:sz w:val="20"/>
                                         <w:szCs w:val="20"/>
                                       </w:rPr>
-                                      <w:t>Luis Pedraza Gomara</w:t>
+                                      <w:t xml:space="preserve">Luis Pedraza </w:t>
                                     </w:r>
+                                    <w:proofErr w:type="spellStart"/>
+                                    <w:r>
+                                      <w:rPr>
+                                        <w:color w:val="595959" w:themeColor="text1" w:themeTint="A6"/>
+                                        <w:sz w:val="20"/>
+                                        <w:szCs w:val="20"/>
+                                      </w:rPr>
+                                      <w:t>Gomara</w:t>
+                                    </w:r>
+                                    <w:proofErr w:type="spellEnd"/>
                                   </w:p>
                                 </w:sdtContent>
                               </w:sdt>
@@ -498,8 +508,18 @@
                                   <w:sz w:val="20"/>
                                   <w:szCs w:val="20"/>
                                 </w:rPr>
-                                <w:t>Luis Pedraza Gomara</w:t>
+                                <w:t xml:space="preserve">Luis Pedraza </w:t>
                               </w:r>
+                              <w:proofErr w:type="spellStart"/>
+                              <w:r>
+                                <w:rPr>
+                                  <w:color w:val="595959" w:themeColor="text1" w:themeTint="A6"/>
+                                  <w:sz w:val="20"/>
+                                  <w:szCs w:val="20"/>
+                                </w:rPr>
+                                <w:t>Gomara</w:t>
+                              </w:r>
+                              <w:proofErr w:type="spellEnd"/>
                             </w:p>
                           </w:sdtContent>
                         </w:sdt>
@@ -1290,7 +1310,7 @@
       <w:pPr>
         <w:pStyle w:val="Ttulo1"/>
       </w:pPr>
-      <w:bookmarkStart w:id="0" w:name="_Toc104538291"/>
+      <w:bookmarkStart w:id="0" w:name="_Toc104833806"/>
       <w:r>
         <w:lastRenderedPageBreak/>
         <w:t>Índice</w:t>
@@ -1348,7 +1368,7 @@
           <w:r>
             <w:fldChar w:fldCharType="separate"/>
           </w:r>
-          <w:hyperlink w:anchor="_Toc104538291" w:history="1">
+          <w:hyperlink w:anchor="_Toc104833806" w:history="1">
             <w:r>
               <w:rPr>
                 <w:rStyle w:val="Hipervnculo"/>
@@ -1375,7 +1395,7 @@
                 <w:noProof/>
                 <w:webHidden/>
               </w:rPr>
-              <w:instrText xml:space="preserve"> PAGEREF _Toc104538291 \h </w:instrText>
+              <w:instrText xml:space="preserve"> PAGEREF _Toc104833806 \h </w:instrText>
             </w:r>
             <w:r>
               <w:rPr>
@@ -1418,7 +1438,7 @@
               <w:lang w:val="es-ES" w:eastAsia="es-ES"/>
             </w:rPr>
           </w:pPr>
-          <w:hyperlink w:anchor="_Toc104538292" w:history="1">
+          <w:hyperlink w:anchor="_Toc104833807" w:history="1">
             <w:r>
               <w:rPr>
                 <w:rStyle w:val="Hipervnculo"/>
@@ -1445,7 +1465,7 @@
                 <w:noProof/>
                 <w:webHidden/>
               </w:rPr>
-              <w:instrText xml:space="preserve"> PAGEREF _Toc104538292 \h </w:instrText>
+              <w:instrText xml:space="preserve"> PAGEREF _Toc104833807 \h </w:instrText>
             </w:r>
             <w:r>
               <w:rPr>
@@ -1488,7 +1508,7 @@
               <w:lang w:val="es-ES" w:eastAsia="es-ES"/>
             </w:rPr>
           </w:pPr>
-          <w:hyperlink w:anchor="_Toc104538293" w:history="1">
+          <w:hyperlink w:anchor="_Toc104833808" w:history="1">
             <w:r>
               <w:rPr>
                 <w:rStyle w:val="Hipervnculo"/>
@@ -1515,7 +1535,7 @@
                 <w:noProof/>
                 <w:webHidden/>
               </w:rPr>
-              <w:instrText xml:space="preserve"> PAGEREF _Toc104538293 \h </w:instrText>
+              <w:instrText xml:space="preserve"> PAGEREF _Toc104833808 \h </w:instrText>
             </w:r>
             <w:r>
               <w:rPr>
@@ -1558,7 +1578,7 @@
               <w:lang w:val="es-ES" w:eastAsia="es-ES"/>
             </w:rPr>
           </w:pPr>
-          <w:hyperlink w:anchor="_Toc104538294" w:history="1">
+          <w:hyperlink w:anchor="_Toc104833809" w:history="1">
             <w:r>
               <w:rPr>
                 <w:rStyle w:val="Hipervnculo"/>
@@ -1585,7 +1605,143 @@
                 <w:noProof/>
                 <w:webHidden/>
               </w:rPr>
-              <w:instrText xml:space="preserve"> PAGEREF _Toc104538294 \h </w:instrText>
+              <w:instrText xml:space="preserve"> PAGEREF _Toc104833809 \h </w:instrText>
+            </w:r>
+            <w:r>
+              <w:rPr>
+                <w:noProof/>
+                <w:webHidden/>
+              </w:rPr>
+            </w:r>
+            <w:r>
+              <w:rPr>
+                <w:noProof/>
+                <w:webHidden/>
+              </w:rPr>
+              <w:fldChar w:fldCharType="separate"/>
+            </w:r>
+            <w:r>
+              <w:rPr>
+                <w:noProof/>
+                <w:webHidden/>
+              </w:rPr>
+              <w:t>4</w:t>
+            </w:r>
+            <w:r>
+              <w:rPr>
+                <w:noProof/>
+                <w:webHidden/>
+              </w:rPr>
+              <w:fldChar w:fldCharType="end"/>
+            </w:r>
+          </w:hyperlink>
+        </w:p>
+        <w:p>
+          <w:pPr>
+            <w:pStyle w:val="TDC3"/>
+            <w:tabs>
+              <w:tab w:val="right" w:leader="dot" w:pos="8494"/>
+            </w:tabs>
+            <w:rPr>
+              <w:noProof/>
+            </w:rPr>
+          </w:pPr>
+          <w:hyperlink w:anchor="_Toc104833810" w:history="1">
+            <w:r>
+              <w:rPr>
+                <w:rStyle w:val="Hipervnculo"/>
+                <w:noProof/>
+              </w:rPr>
+              <w:t>Gestión de requisitos (REQM)</w:t>
+            </w:r>
+            <w:r>
+              <w:rPr>
+                <w:noProof/>
+                <w:webHidden/>
+              </w:rPr>
+              <w:tab/>
+            </w:r>
+            <w:r>
+              <w:rPr>
+                <w:noProof/>
+                <w:webHidden/>
+              </w:rPr>
+              <w:fldChar w:fldCharType="begin"/>
+            </w:r>
+            <w:r>
+              <w:rPr>
+                <w:noProof/>
+                <w:webHidden/>
+              </w:rPr>
+              <w:instrText xml:space="preserve"> PAGEREF _Toc104833810 \h </w:instrText>
+            </w:r>
+            <w:r>
+              <w:rPr>
+                <w:noProof/>
+                <w:webHidden/>
+              </w:rPr>
+            </w:r>
+            <w:r>
+              <w:rPr>
+                <w:noProof/>
+                <w:webHidden/>
+              </w:rPr>
+              <w:fldChar w:fldCharType="separate"/>
+            </w:r>
+            <w:r>
+              <w:rPr>
+                <w:noProof/>
+                <w:webHidden/>
+              </w:rPr>
+              <w:t>4</w:t>
+            </w:r>
+            <w:r>
+              <w:rPr>
+                <w:noProof/>
+                <w:webHidden/>
+              </w:rPr>
+              <w:fldChar w:fldCharType="end"/>
+            </w:r>
+          </w:hyperlink>
+        </w:p>
+        <w:p>
+          <w:pPr>
+            <w:pStyle w:val="TDC3"/>
+            <w:tabs>
+              <w:tab w:val="right" w:leader="dot" w:pos="8494"/>
+            </w:tabs>
+            <w:rPr>
+              <w:noProof/>
+            </w:rPr>
+          </w:pPr>
+          <w:hyperlink w:anchor="_Toc104833811" w:history="1">
+            <w:r>
+              <w:rPr>
+                <w:rStyle w:val="Hipervnculo"/>
+                <w:noProof/>
+              </w:rPr>
+              <w:t>Gestión integrada del proyecto (IPM)</w:t>
+            </w:r>
+            <w:r>
+              <w:rPr>
+                <w:noProof/>
+                <w:webHidden/>
+              </w:rPr>
+              <w:tab/>
+            </w:r>
+            <w:r>
+              <w:rPr>
+                <w:noProof/>
+                <w:webHidden/>
+              </w:rPr>
+              <w:fldChar w:fldCharType="begin"/>
+            </w:r>
+            <w:r>
+              <w:rPr>
+                <w:noProof/>
+                <w:webHidden/>
+              </w:rPr>
+              <w:instrText xml:space="preserve"> PAGEREF _Toc104833811 \h </w:instrText>
             </w:r>
             <w:r>
               <w:rPr>
@@ -1628,13 +1784,14 @@
               <w:lang w:val="es-ES" w:eastAsia="es-ES"/>
             </w:rPr>
           </w:pPr>
-          <w:hyperlink w:anchor="_Toc104538295" w:history="1">
+          <w:hyperlink w:anchor="_Toc104833812" w:history="1">
             <w:r>
               <w:rPr>
                 <w:rStyle w:val="Hipervnculo"/>
                 <w:noProof/>
-              </w:rPr>
-              <w:t>Conclusión</w:t>
+                <w:lang w:val="es-ES"/>
+              </w:rPr>
+              <w:t>Bibliografía</w:t>
             </w:r>
             <w:r>
               <w:rPr>
@@ -1655,7 +1812,7 @@
                 <w:noProof/>
                 <w:webHidden/>
               </w:rPr>
-              <w:instrText xml:space="preserve"> PAGEREF _Toc104538295 \h </w:instrText>
+              <w:instrText xml:space="preserve"> PAGEREF _Toc104833812 \h </w:instrText>
             </w:r>
             <w:r>
               <w:rPr>
@@ -1675,7 +1832,7 @@
                 <w:noProof/>
                 <w:webHidden/>
               </w:rPr>
-              <w:t>5</w:t>
+              <w:t>8</w:t>
             </w:r>
             <w:r>
               <w:rPr>
@@ -1698,14 +1855,13 @@
               <w:lang w:val="es-ES" w:eastAsia="es-ES"/>
             </w:rPr>
           </w:pPr>
-          <w:hyperlink w:anchor="_Toc104538296" w:history="1">
+          <w:hyperlink w:anchor="_Toc104833813" w:history="1">
             <w:r>
               <w:rPr>
                 <w:rStyle w:val="Hipervnculo"/>
                 <w:noProof/>
-                <w:lang w:val="es-ES"/>
-              </w:rPr>
-              <w:t>Bibliografía</w:t>
+              </w:rPr>
+              <w:t>Hoja de control</w:t>
             </w:r>
             <w:r>
               <w:rPr>
@@ -1726,7 +1882,7 @@
                 <w:noProof/>
                 <w:webHidden/>
               </w:rPr>
-              <w:instrText xml:space="preserve"> PAGEREF _Toc104538296 \h </w:instrText>
+              <w:instrText xml:space="preserve"> PAGEREF _Toc104833813 \h </w:instrText>
             </w:r>
             <w:r>
               <w:rPr>
@@ -1746,77 +1902,7 @@
                 <w:noProof/>
                 <w:webHidden/>
               </w:rPr>
-              <w:t>6</w:t>
-            </w:r>
-            <w:r>
-              <w:rPr>
-                <w:noProof/>
-                <w:webHidden/>
-              </w:rPr>
-              <w:fldChar w:fldCharType="end"/>
-            </w:r>
-          </w:hyperlink>
-        </w:p>
-        <w:p>
-          <w:pPr>
-            <w:pStyle w:val="TDC1"/>
-            <w:tabs>
-              <w:tab w:val="right" w:leader="dot" w:pos="8494"/>
-            </w:tabs>
-            <w:rPr>
-              <w:rFonts w:eastAsiaTheme="minorEastAsia"/>
-              <w:noProof/>
-              <w:lang w:val="es-ES" w:eastAsia="es-ES"/>
-            </w:rPr>
-          </w:pPr>
-          <w:hyperlink w:anchor="_Toc104538297" w:history="1">
-            <w:r>
-              <w:rPr>
-                <w:rStyle w:val="Hipervnculo"/>
-                <w:noProof/>
-              </w:rPr>
-              <w:t>Hoja de control</w:t>
-            </w:r>
-            <w:r>
-              <w:rPr>
-                <w:noProof/>
-                <w:webHidden/>
-              </w:rPr>
-              <w:tab/>
-            </w:r>
-            <w:r>
-              <w:rPr>
-                <w:noProof/>
-                <w:webHidden/>
-              </w:rPr>
-              <w:fldChar w:fldCharType="begin"/>
-            </w:r>
-            <w:r>
-              <w:rPr>
-                <w:noProof/>
-                <w:webHidden/>
-              </w:rPr>
-              <w:instrText xml:space="preserve"> PAGEREF _Toc104538297 \h </w:instrText>
-            </w:r>
-            <w:r>
-              <w:rPr>
-                <w:noProof/>
-                <w:webHidden/>
-              </w:rPr>
-            </w:r>
-            <w:r>
-              <w:rPr>
-                <w:noProof/>
-                <w:webHidden/>
-              </w:rPr>
-              <w:fldChar w:fldCharType="separate"/>
-            </w:r>
-            <w:r>
-              <w:rPr>
-                <w:noProof/>
-                <w:webHidden/>
-              </w:rPr>
-              <w:t>7</w:t>
+              <w:t>9</w:t>
             </w:r>
             <w:r>
               <w:rPr>
@@ -1855,7 +1941,7 @@
       <w:pPr>
         <w:pStyle w:val="Ttulo1"/>
       </w:pPr>
-      <w:bookmarkStart w:id="1" w:name="_Toc104538292"/>
+      <w:bookmarkStart w:id="1" w:name="_Toc104833807"/>
       <w:r>
         <w:lastRenderedPageBreak/>
         <w:t>Introducción</w:t>
@@ -1928,7 +2014,7 @@
       <w:pPr>
         <w:pStyle w:val="Ttulo2"/>
       </w:pPr>
-      <w:bookmarkStart w:id="2" w:name="_Toc104538293"/>
+      <w:bookmarkStart w:id="2" w:name="_Toc104833808"/>
       <w:r>
         <w:lastRenderedPageBreak/>
         <w:t>Desarrollo de una calculadora con TDD</w:t>
@@ -1964,7 +2050,7 @@
       <w:pPr>
         <w:pStyle w:val="Ttulo2"/>
       </w:pPr>
-      <w:bookmarkStart w:id="3" w:name="_Toc104538294"/>
+      <w:bookmarkStart w:id="3" w:name="_Toc104833809"/>
       <w:r>
         <w:lastRenderedPageBreak/>
         <w:t>Representación continua del CMMI</w:t>
@@ -1984,64 +2070,1501 @@
       <w:pPr>
         <w:spacing w:line="360" w:lineRule="auto"/>
         <w:rPr>
+          <w:rFonts w:ascii="Georgia" w:hAnsi="Georgia"/>
+        </w:rPr>
+      </w:pPr>
+      <w:r>
+        <w:rPr>
           <w:sz w:val="24"/>
           <w:szCs w:val="24"/>
         </w:rPr>
-      </w:pPr>
+        <w:t xml:space="preserve"> </w:t>
+      </w:r>
       <w:r>
         <w:rPr>
           <w:sz w:val="24"/>
           <w:szCs w:val="24"/>
         </w:rPr>
-        <w:t xml:space="preserve"> </w:t>
-      </w:r>
-      <w:r>
-        <w:rPr>
-          <w:sz w:val="24"/>
-          <w:szCs w:val="24"/>
-        </w:rPr>
-        <w:br w:type="page"/>
+        <w:tab/>
+      </w:r>
+      <w:r>
+        <w:rPr>
+          <w:rFonts w:ascii="Georgia" w:hAnsi="Georgia"/>
+        </w:rPr>
+        <w:t xml:space="preserve">A continuación, vamos a construir una representación continua, según CMMI, </w:t>
+      </w:r>
+      <w:r>
+        <w:rPr>
+          <w:rFonts w:ascii="Georgia" w:hAnsi="Georgia"/>
+        </w:rPr>
+        <w:t xml:space="preserve">teniendo en cuenta que partimos de la base de que todas las áreas de proceso de la organización están en nivel de capacidad “incompletos”, </w:t>
+      </w:r>
+      <w:r>
+        <w:rPr>
+          <w:rFonts w:ascii="Georgia" w:hAnsi="Georgia"/>
+        </w:rPr>
+        <w:t>para las siguientes áreas de trabajo:</w:t>
+      </w:r>
+      <w:r>
+        <w:rPr>
+          <w:rFonts w:ascii="Georgia" w:hAnsi="Georgia"/>
+          <w:noProof/>
+        </w:rPr>
+        <w:drawing>
+          <wp:inline distT="0" distB="0" distL="0" distR="0" wp14:anchorId="7F8BC405" wp14:editId="60738A27">
+            <wp:extent cx="5398770" cy="2393232"/>
+            <wp:effectExtent l="0" t="0" r="0" b="7620"/>
+            <wp:docPr id="2" name="Imagen 2"/>
+            <wp:cNvGraphicFramePr>
+              <a:graphicFrameLocks xmlns:a="http://schemas.openxmlformats.org/drawingml/2006/main" noChangeAspect="1"/>
+            </wp:cNvGraphicFramePr>
+            <a:graphic xmlns:a="http://schemas.openxmlformats.org/drawingml/2006/main">
+              <a:graphicData uri="http://schemas.openxmlformats.org/drawingml/2006/picture">
+                <pic:pic xmlns:pic="http://schemas.openxmlformats.org/drawingml/2006/picture">
+                  <pic:nvPicPr>
+                    <pic:cNvPr id="0" name="Picture 1"/>
+                    <pic:cNvPicPr>
+                      <a:picLocks noChangeAspect="1" noChangeArrowheads="1"/>
+                    </pic:cNvPicPr>
+                  </pic:nvPicPr>
+                  <pic:blipFill>
+                    <a:blip r:embed="rId16">
+                      <a:extLst>
+                        <a:ext uri="{28A0092B-C50C-407E-A947-70E740481C1C}">
+                          <a14:useLocalDpi xmlns:a14="http://schemas.microsoft.com/office/drawing/2010/main" val="0"/>
+                        </a:ext>
+                      </a:extLst>
+                    </a:blip>
+                    <a:srcRect/>
+                    <a:stretch>
+                      <a:fillRect/>
+                    </a:stretch>
+                  </pic:blipFill>
+                  <pic:spPr bwMode="auto">
+                    <a:xfrm>
+                      <a:off x="0" y="0"/>
+                      <a:ext cx="5409246" cy="2397876"/>
+                    </a:xfrm>
+                    <a:prstGeom prst="rect">
+                      <a:avLst/>
+                    </a:prstGeom>
+                    <a:noFill/>
+                    <a:ln>
+                      <a:noFill/>
+                    </a:ln>
+                  </pic:spPr>
+                </pic:pic>
+              </a:graphicData>
+            </a:graphic>
+          </wp:inline>
+        </w:drawing>
       </w:r>
     </w:p>
     <w:p>
       <w:pPr>
-        <w:pStyle w:val="Ttulo1"/>
-      </w:pPr>
-      <w:bookmarkStart w:id="4" w:name="_Toc104538295"/>
-      <w:r>
-        <w:lastRenderedPageBreak/>
-        <w:t>Conclusión</w:t>
+        <w:pStyle w:val="Ttulo3"/>
+      </w:pPr>
+      <w:bookmarkStart w:id="4" w:name="_Toc104833810"/>
+      <w:r>
+        <w:t>Gestión de requisitos (REQM)</w:t>
       </w:r>
       <w:bookmarkEnd w:id="4"/>
     </w:p>
     <w:p>
       <w:pPr>
-        <w:spacing w:line="360" w:lineRule="auto"/>
-        <w:rPr>
-          <w:rFonts w:ascii="Georgia" w:hAnsi="Georgia"/>
-          <w:sz w:val="24"/>
-          <w:szCs w:val="24"/>
-        </w:rPr>
+        <w:pStyle w:val="Ttulo3"/>
       </w:pPr>
     </w:p>
     <w:p>
       <w:pPr>
-        <w:rPr>
-          <w:rFonts w:ascii="Georgia" w:hAnsi="Georgia"/>
-          <w:sz w:val="24"/>
-          <w:szCs w:val="24"/>
-        </w:rPr>
-      </w:pPr>
-      <w:r>
-        <w:rPr>
-          <w:rFonts w:ascii="Georgia" w:hAnsi="Georgia"/>
-          <w:sz w:val="24"/>
-          <w:szCs w:val="24"/>
+        <w:pStyle w:val="Ttulo3"/>
+      </w:pPr>
+    </w:p>
+    <w:p>
+      <w:pPr>
+        <w:pStyle w:val="Ttulo3"/>
+      </w:pPr>
+    </w:p>
+    <w:p>
+      <w:pPr>
+        <w:pStyle w:val="Ttulo3"/>
+      </w:pPr>
+      <w:bookmarkStart w:id="5" w:name="_Toc104833811"/>
+      <w:r>
+        <w:t>Gestión integrada del proyecto (IPM)</w:t>
+      </w:r>
+      <w:bookmarkEnd w:id="5"/>
+    </w:p>
+    <w:p/>
+    <w:p>
+      <w:pPr>
+        <w:spacing w:line="360" w:lineRule="auto"/>
+        <w:rPr>
+          <w:rFonts w:ascii="Georgia" w:hAnsi="Georgia"/>
+        </w:rPr>
+      </w:pPr>
+      <w:r>
+        <w:tab/>
+      </w:r>
+      <w:r>
+        <w:rPr>
+          <w:rFonts w:ascii="Georgia" w:hAnsi="Georgia"/>
+        </w:rPr>
+        <w:t xml:space="preserve">Para </w:t>
+      </w:r>
+      <w:r>
+        <w:rPr>
+          <w:rFonts w:ascii="Georgia" w:hAnsi="Georgia"/>
+        </w:rPr>
+        <w:t>esta área</w:t>
+      </w:r>
+      <w:r>
+        <w:rPr>
+          <w:rFonts w:ascii="Georgia" w:hAnsi="Georgia"/>
+        </w:rPr>
+        <w:t xml:space="preserve">, se desea alcanzar un nivel de capacidad “realizado”. Para alcanzar este nivel de capacidad, </w:t>
+      </w:r>
+      <w:r>
+        <w:rPr>
+          <w:rFonts w:ascii="Georgia" w:hAnsi="Georgia"/>
+        </w:rPr>
+        <w:t xml:space="preserve">tenemos que lograr la meta genérica “GG1”, la cual nos dice que </w:t>
+      </w:r>
+      <w:r>
+        <w:rPr>
+          <w:rFonts w:ascii="Georgia" w:hAnsi="Georgia"/>
+        </w:rPr>
+        <w:t>tenemos que</w:t>
+      </w:r>
+      <w:r>
+        <w:rPr>
+          <w:rFonts w:ascii="Georgia" w:hAnsi="Georgia"/>
+        </w:rPr>
+        <w:t xml:space="preserve"> llevar a cabo todo el trabajo necesario para satisfacer</w:t>
+      </w:r>
+      <w:r>
+        <w:rPr>
+          <w:rFonts w:ascii="Georgia" w:hAnsi="Georgia"/>
+        </w:rPr>
+        <w:t xml:space="preserve"> las metas específicas asociadas a esta área de proceso, e implementar las prácticas específicas correspondientes.</w:t>
+      </w:r>
+    </w:p>
+    <w:p>
+      <w:pPr>
+        <w:spacing w:line="360" w:lineRule="auto"/>
+        <w:rPr>
+          <w:rFonts w:ascii="Georgia" w:hAnsi="Georgia"/>
+        </w:rPr>
+      </w:pPr>
+      <w:r>
+        <w:tab/>
+      </w:r>
+      <w:r>
+        <w:rPr>
+          <w:rFonts w:ascii="Georgia" w:hAnsi="Georgia"/>
+        </w:rPr>
+        <w:t>En el caso de la gestión integrada del proyecto (IPM)</w:t>
+      </w:r>
+      <w:r>
+        <w:rPr>
+          <w:rFonts w:ascii="Georgia" w:hAnsi="Georgia"/>
+        </w:rPr>
+        <w:t>, las metas específicas son dos:</w:t>
+      </w:r>
+    </w:p>
+    <w:p>
+      <w:pPr>
+        <w:pStyle w:val="Prrafodelista"/>
+        <w:numPr>
+          <w:ilvl w:val="0"/>
+          <w:numId w:val="3"/>
+        </w:numPr>
+        <w:spacing w:line="360" w:lineRule="auto"/>
+        <w:rPr>
+          <w:rFonts w:ascii="Georgia" w:hAnsi="Georgia"/>
+          <w:b/>
+          <w:bCs/>
+        </w:rPr>
+      </w:pPr>
+      <w:r>
+        <w:rPr>
+          <w:rFonts w:ascii="Georgia" w:hAnsi="Georgia"/>
+          <w:b/>
+          <w:bCs/>
+        </w:rPr>
+        <w:t>Utilizar el proceso definido del proyecto</w:t>
+      </w:r>
+      <w:r>
+        <w:rPr>
+          <w:rFonts w:ascii="Georgia" w:hAnsi="Georgia"/>
+          <w:b/>
+          <w:bCs/>
+        </w:rPr>
+        <w:t xml:space="preserve"> (SG1)</w:t>
+      </w:r>
+      <w:r>
+        <w:rPr>
+          <w:rFonts w:ascii="Georgia" w:hAnsi="Georgia"/>
+        </w:rPr>
+        <w:t>: el proyecto se lleva a cabo utilizando un proceso definido adapta a partir del conjunto de procesos estándar de la organización.</w:t>
+      </w:r>
+    </w:p>
+    <w:p>
+      <w:pPr>
+        <w:pStyle w:val="Prrafodelista"/>
+        <w:numPr>
+          <w:ilvl w:val="0"/>
+          <w:numId w:val="3"/>
+        </w:numPr>
+        <w:spacing w:line="360" w:lineRule="auto"/>
+        <w:rPr>
+          <w:rFonts w:ascii="Georgia" w:hAnsi="Georgia"/>
+          <w:b/>
+          <w:bCs/>
+        </w:rPr>
+      </w:pPr>
+      <w:r>
+        <w:rPr>
+          <w:rFonts w:ascii="Georgia" w:hAnsi="Georgia"/>
+          <w:b/>
+          <w:bCs/>
+        </w:rPr>
+        <w:t>Coordinar y colaborar con las partes interesadas relevantes</w:t>
+      </w:r>
+      <w:r>
+        <w:rPr>
+          <w:rFonts w:ascii="Georgia" w:hAnsi="Georgia"/>
+          <w:b/>
+          <w:bCs/>
+        </w:rPr>
+        <w:t xml:space="preserve"> (SG2):</w:t>
+      </w:r>
+      <w:r>
+        <w:rPr>
+          <w:rFonts w:ascii="Georgia" w:hAnsi="Georgia"/>
+        </w:rPr>
+        <w:t xml:space="preserve"> la coordinación y la colaboración entre el proyecto y las partes interesadas relevantes se llevan a cabo.</w:t>
+      </w:r>
+    </w:p>
+    <w:p>
+      <w:pPr>
+        <w:spacing w:line="360" w:lineRule="auto"/>
+        <w:ind w:firstLine="360"/>
+        <w:rPr>
+          <w:rFonts w:ascii="Georgia" w:hAnsi="Georgia"/>
+        </w:rPr>
+      </w:pPr>
+      <w:r>
+        <w:rPr>
+          <w:rFonts w:ascii="Georgia" w:hAnsi="Georgia"/>
+        </w:rPr>
+        <w:lastRenderedPageBreak/>
+        <w:t>Dentro de le meta específica “utilizar el proceso definido del proyecto” tenemos que implementar prácticas específicas y lo vamos a realizar desde el punto de vista de Scrum.</w:t>
+      </w:r>
+    </w:p>
+    <w:p>
+      <w:pPr>
+        <w:spacing w:line="360" w:lineRule="auto"/>
+        <w:ind w:firstLine="360"/>
+        <w:rPr>
+          <w:rFonts w:ascii="Georgia" w:hAnsi="Georgia"/>
+        </w:rPr>
+      </w:pPr>
+      <w:r>
+        <w:rPr>
+          <w:rFonts w:ascii="Georgia" w:hAnsi="Georgia"/>
+        </w:rPr>
+        <w:t xml:space="preserve">La primera práctica específica sería </w:t>
+      </w:r>
+      <w:r>
+        <w:rPr>
+          <w:rFonts w:ascii="Georgia" w:hAnsi="Georgia"/>
+          <w:u w:val="single"/>
+        </w:rPr>
+        <w:t>Establecer el proceso definido del proyecto</w:t>
+      </w:r>
+      <w:r>
+        <w:rPr>
+          <w:rFonts w:ascii="Georgia" w:hAnsi="Georgia"/>
+        </w:rPr>
+        <w:t xml:space="preserve"> (SP1.1) y lo haríamos de la siguiente manera:</w:t>
+      </w:r>
+    </w:p>
+    <w:p>
+      <w:pPr>
+        <w:spacing w:line="360" w:lineRule="auto"/>
+        <w:ind w:firstLine="360"/>
+        <w:rPr>
+          <w:rFonts w:ascii="Georgia" w:hAnsi="Georgia"/>
+        </w:rPr>
+      </w:pPr>
+      <w:r>
+        <w:rPr>
+          <w:rFonts w:ascii="Georgia" w:hAnsi="Georgia"/>
+        </w:rPr>
+        <w:t xml:space="preserve">Primero debemos tener una lista de requisitos gestionada por el </w:t>
+      </w:r>
+      <w:proofErr w:type="spellStart"/>
+      <w:r>
+        <w:rPr>
+          <w:rFonts w:ascii="Georgia" w:hAnsi="Georgia"/>
+        </w:rPr>
+        <w:t>Product</w:t>
+      </w:r>
+      <w:proofErr w:type="spellEnd"/>
+      <w:r>
+        <w:rPr>
+          <w:rFonts w:ascii="Georgia" w:hAnsi="Georgia"/>
+        </w:rPr>
+        <w:t xml:space="preserve"> </w:t>
+      </w:r>
+      <w:proofErr w:type="spellStart"/>
+      <w:r>
+        <w:rPr>
+          <w:rFonts w:ascii="Georgia" w:hAnsi="Georgia"/>
+        </w:rPr>
+        <w:t>Owner</w:t>
+      </w:r>
+      <w:proofErr w:type="spellEnd"/>
+      <w:r>
+        <w:rPr>
+          <w:rFonts w:ascii="Georgia" w:hAnsi="Georgia"/>
+        </w:rPr>
+        <w:t>, ya que él es responsable último del éxito del producto y comprende los puntos de vista de los interesados.</w:t>
+      </w:r>
+    </w:p>
+    <w:p>
+      <w:pPr>
+        <w:spacing w:line="360" w:lineRule="auto"/>
+        <w:ind w:firstLine="360"/>
+        <w:rPr>
+          <w:rFonts w:ascii="Georgia" w:hAnsi="Georgia"/>
+        </w:rPr>
+      </w:pPr>
+      <w:r>
+        <w:rPr>
+          <w:rFonts w:ascii="Georgia" w:hAnsi="Georgia"/>
+        </w:rPr>
+        <w:t xml:space="preserve">A continuación, debemos conocer el nivel de compromiso de los interesados para saber </w:t>
+      </w:r>
+      <w:r>
+        <w:rPr>
+          <w:rFonts w:ascii="Georgia" w:hAnsi="Georgia"/>
+        </w:rPr>
+        <w:t>cuánta</w:t>
+      </w:r>
+      <w:r>
+        <w:rPr>
+          <w:rFonts w:ascii="Georgia" w:hAnsi="Georgia"/>
+        </w:rPr>
+        <w:t xml:space="preserve"> retroalimentación vamos a obtener cada vez que se realicen los Spri</w:t>
+      </w:r>
+      <w:r>
+        <w:rPr>
+          <w:rFonts w:ascii="Georgia" w:hAnsi="Georgia"/>
+        </w:rPr>
+        <w:t xml:space="preserve">nt </w:t>
+      </w:r>
+      <w:proofErr w:type="spellStart"/>
+      <w:r>
+        <w:rPr>
+          <w:rFonts w:ascii="Georgia" w:hAnsi="Georgia"/>
+        </w:rPr>
+        <w:t>Reviews</w:t>
+      </w:r>
+      <w:proofErr w:type="spellEnd"/>
+      <w:r>
+        <w:rPr>
+          <w:rFonts w:ascii="Georgia" w:hAnsi="Georgia"/>
+        </w:rPr>
+        <w:t xml:space="preserve"> mostrando el incremento realizado por el equipo de </w:t>
+      </w:r>
+      <w:r>
+        <w:rPr>
+          <w:rFonts w:ascii="Georgia" w:hAnsi="Georgia"/>
+        </w:rPr>
+        <w:t>desarrollo</w:t>
+      </w:r>
+      <w:r>
+        <w:rPr>
+          <w:rFonts w:ascii="Georgia" w:hAnsi="Georgia"/>
+        </w:rPr>
+        <w:t>.</w:t>
+      </w:r>
+    </w:p>
+    <w:p>
+      <w:pPr>
+        <w:spacing w:line="360" w:lineRule="auto"/>
+        <w:ind w:firstLine="360"/>
+        <w:rPr>
+          <w:rFonts w:ascii="Georgia" w:hAnsi="Georgia"/>
+        </w:rPr>
+      </w:pPr>
+      <w:r>
+        <w:rPr>
+          <w:rFonts w:ascii="Georgia" w:hAnsi="Georgia"/>
+        </w:rPr>
+        <w:t>Estableceremos que durante los Sprint no se pueden meter modificaciones y estos serán de cuatro semanas.</w:t>
+      </w:r>
+      <w:r>
+        <w:rPr>
+          <w:rFonts w:ascii="Georgia" w:hAnsi="Georgia"/>
+        </w:rPr>
+        <w:t xml:space="preserve"> </w:t>
+      </w:r>
+      <w:r>
+        <w:rPr>
+          <w:rFonts w:ascii="Georgia" w:hAnsi="Georgia"/>
+        </w:rPr>
+        <w:t xml:space="preserve">Utilizaremos artefactos como la pila del Sprint (Sprint Backlog), siendo este el conjunto de </w:t>
+      </w:r>
+      <w:proofErr w:type="spellStart"/>
+      <w:r>
+        <w:rPr>
+          <w:rFonts w:ascii="Georgia" w:hAnsi="Georgia"/>
+        </w:rPr>
+        <w:t>PBIs</w:t>
+      </w:r>
+      <w:proofErr w:type="spellEnd"/>
+      <w:r>
+        <w:rPr>
+          <w:rFonts w:ascii="Georgia" w:hAnsi="Georgia"/>
+        </w:rPr>
+        <w:t xml:space="preserve"> que se descompondrán en tareas específicas </w:t>
+      </w:r>
+      <w:r>
+        <w:rPr>
+          <w:rFonts w:ascii="Georgia" w:hAnsi="Georgia"/>
+        </w:rPr>
+        <w:t>y estarán</w:t>
+      </w:r>
+      <w:r>
+        <w:rPr>
+          <w:rFonts w:ascii="Georgia" w:hAnsi="Georgia"/>
+        </w:rPr>
+        <w:t xml:space="preserve"> gestionadas </w:t>
+      </w:r>
+      <w:r>
+        <w:rPr>
+          <w:rFonts w:ascii="Georgia" w:hAnsi="Georgia"/>
+        </w:rPr>
+        <w:t>por el equipo de desarrollo estimando su esfuerzo en horas</w:t>
+      </w:r>
+      <w:r>
+        <w:rPr>
+          <w:rFonts w:ascii="Georgia" w:hAnsi="Georgia"/>
+        </w:rPr>
+        <w:t>.</w:t>
+      </w:r>
+    </w:p>
+    <w:p>
+      <w:pPr>
+        <w:spacing w:line="360" w:lineRule="auto"/>
+        <w:ind w:firstLine="360"/>
+        <w:rPr>
+          <w:rFonts w:ascii="Georgia" w:hAnsi="Georgia"/>
+        </w:rPr>
+      </w:pPr>
+      <w:r>
+        <w:rPr>
+          <w:rFonts w:ascii="Georgia" w:hAnsi="Georgia"/>
+        </w:rPr>
+        <w:t xml:space="preserve">Todo esto se realizará en el Sprint </w:t>
+      </w:r>
+      <w:proofErr w:type="spellStart"/>
+      <w:r>
+        <w:rPr>
+          <w:rFonts w:ascii="Georgia" w:hAnsi="Georgia"/>
+        </w:rPr>
+        <w:t>Planning</w:t>
+      </w:r>
+      <w:proofErr w:type="spellEnd"/>
+      <w:r>
+        <w:rPr>
+          <w:rFonts w:ascii="Georgia" w:hAnsi="Georgia"/>
+        </w:rPr>
+        <w:t xml:space="preserve"> entre el PO (</w:t>
+      </w:r>
+      <w:proofErr w:type="spellStart"/>
+      <w:r>
+        <w:rPr>
+          <w:rFonts w:ascii="Georgia" w:hAnsi="Georgia"/>
+        </w:rPr>
+        <w:t>Product</w:t>
+      </w:r>
+      <w:proofErr w:type="spellEnd"/>
+      <w:r>
+        <w:rPr>
+          <w:rFonts w:ascii="Georgia" w:hAnsi="Georgia"/>
+        </w:rPr>
+        <w:t xml:space="preserve"> </w:t>
+      </w:r>
+      <w:proofErr w:type="spellStart"/>
+      <w:r>
+        <w:rPr>
+          <w:rFonts w:ascii="Georgia" w:hAnsi="Georgia"/>
+        </w:rPr>
+        <w:t>Owner</w:t>
+      </w:r>
+      <w:proofErr w:type="spellEnd"/>
+      <w:r>
+        <w:rPr>
+          <w:rFonts w:ascii="Georgia" w:hAnsi="Georgia"/>
+        </w:rPr>
+        <w:t>) y el equipo de desarrollo (</w:t>
+      </w:r>
+      <w:proofErr w:type="spellStart"/>
+      <w:r>
+        <w:rPr>
+          <w:rFonts w:ascii="Georgia" w:hAnsi="Georgia"/>
+        </w:rPr>
+        <w:t>Team</w:t>
+      </w:r>
+      <w:proofErr w:type="spellEnd"/>
+      <w:r>
+        <w:rPr>
+          <w:rFonts w:ascii="Georgia" w:hAnsi="Georgia"/>
+        </w:rPr>
+        <w:t>).</w:t>
+      </w:r>
+    </w:p>
+    <w:p>
+      <w:pPr>
+        <w:spacing w:line="360" w:lineRule="auto"/>
+        <w:ind w:firstLine="360"/>
+        <w:rPr>
+          <w:rFonts w:ascii="Georgia" w:hAnsi="Georgia"/>
+        </w:rPr>
+      </w:pPr>
+      <w:r>
+        <w:rPr>
+          <w:rFonts w:ascii="Georgia" w:hAnsi="Georgia"/>
+        </w:rPr>
+        <w:t xml:space="preserve">La segunda práctica sería </w:t>
+      </w:r>
+      <w:r>
+        <w:rPr>
+          <w:rFonts w:ascii="Georgia" w:hAnsi="Georgia"/>
+          <w:u w:val="single"/>
+        </w:rPr>
+        <w:t>Utilizar los activos de proceso de la organización para planificar las actividades del proyecto</w:t>
+      </w:r>
+      <w:r>
+        <w:rPr>
+          <w:rFonts w:ascii="Georgia" w:hAnsi="Georgia"/>
+        </w:rPr>
+        <w:t xml:space="preserve"> </w:t>
+      </w:r>
+      <w:r>
+        <w:rPr>
+          <w:rFonts w:ascii="Georgia" w:hAnsi="Georgia"/>
+        </w:rPr>
+        <w:t>(SP1.</w:t>
+      </w:r>
+      <w:r>
+        <w:rPr>
+          <w:rFonts w:ascii="Georgia" w:hAnsi="Georgia"/>
+        </w:rPr>
+        <w:t>2</w:t>
+      </w:r>
+      <w:r>
+        <w:rPr>
+          <w:rFonts w:ascii="Georgia" w:hAnsi="Georgia"/>
+        </w:rPr>
+        <w:t>)</w:t>
+      </w:r>
+      <w:r>
+        <w:rPr>
+          <w:rFonts w:ascii="Georgia" w:hAnsi="Georgia"/>
+        </w:rPr>
+        <w:t>:</w:t>
+      </w:r>
+    </w:p>
+    <w:p>
+      <w:pPr>
+        <w:spacing w:line="360" w:lineRule="auto"/>
+        <w:ind w:firstLine="360"/>
+        <w:rPr>
+          <w:rFonts w:ascii="Georgia" w:hAnsi="Georgia"/>
+        </w:rPr>
+      </w:pPr>
+      <w:r>
+        <w:rPr>
+          <w:rFonts w:ascii="Georgia" w:hAnsi="Georgia"/>
+        </w:rPr>
+        <w:t>El equipo de desarrollo (</w:t>
+      </w:r>
+      <w:proofErr w:type="spellStart"/>
+      <w:r>
+        <w:rPr>
+          <w:rFonts w:ascii="Georgia" w:hAnsi="Georgia"/>
+        </w:rPr>
+        <w:t>Team</w:t>
+      </w:r>
+      <w:proofErr w:type="spellEnd"/>
+      <w:r>
+        <w:rPr>
+          <w:rFonts w:ascii="Georgia" w:hAnsi="Georgia"/>
+        </w:rPr>
+        <w:t xml:space="preserve">) acuerdan con el PO el dominio de la aplicación y se establecen los enfoques de diseño y desarrollo. Para llevar a cabo esto se tiene en cuenta la experiencia del </w:t>
+      </w:r>
+      <w:proofErr w:type="spellStart"/>
+      <w:r>
+        <w:rPr>
+          <w:rFonts w:ascii="Georgia" w:hAnsi="Georgia"/>
+        </w:rPr>
+        <w:t>Team</w:t>
+      </w:r>
+      <w:proofErr w:type="spellEnd"/>
+      <w:r>
+        <w:rPr>
+          <w:rFonts w:ascii="Georgia" w:hAnsi="Georgia"/>
+        </w:rPr>
+        <w:t xml:space="preserve"> que suelen ser profesionales autoorganizados, multifuncionales y no hay </w:t>
+      </w:r>
+      <w:proofErr w:type="spellStart"/>
+      <w:r>
+        <w:rPr>
+          <w:rFonts w:ascii="Georgia" w:hAnsi="Georgia"/>
+        </w:rPr>
+        <w:t>sub-equipos</w:t>
+      </w:r>
+      <w:proofErr w:type="spellEnd"/>
+      <w:r>
+        <w:rPr>
+          <w:rFonts w:ascii="Georgia" w:hAnsi="Georgia"/>
+        </w:rPr>
+        <w:t>.</w:t>
+      </w:r>
+    </w:p>
+    <w:p>
+      <w:pPr>
+        <w:spacing w:line="360" w:lineRule="auto"/>
+        <w:ind w:firstLine="360"/>
+        <w:rPr>
+          <w:rFonts w:ascii="Georgia" w:hAnsi="Georgia"/>
+        </w:rPr>
+      </w:pPr>
+      <w:r>
+        <w:rPr>
+          <w:rFonts w:ascii="Georgia" w:hAnsi="Georgia"/>
+        </w:rPr>
+        <w:t xml:space="preserve">El Scrum </w:t>
+      </w:r>
+      <w:proofErr w:type="gramStart"/>
+      <w:r>
+        <w:rPr>
+          <w:rFonts w:ascii="Georgia" w:hAnsi="Georgia"/>
+        </w:rPr>
+        <w:t>Master</w:t>
+      </w:r>
+      <w:proofErr w:type="gramEnd"/>
+      <w:r>
+        <w:rPr>
+          <w:rFonts w:ascii="Georgia" w:hAnsi="Georgia"/>
+        </w:rPr>
+        <w:t xml:space="preserve"> (SM) ayuda tanto al </w:t>
+      </w:r>
+      <w:proofErr w:type="spellStart"/>
+      <w:r>
+        <w:rPr>
+          <w:rFonts w:ascii="Georgia" w:hAnsi="Georgia"/>
+        </w:rPr>
+        <w:t>Team</w:t>
+      </w:r>
+      <w:proofErr w:type="spellEnd"/>
+      <w:r>
+        <w:rPr>
+          <w:rFonts w:ascii="Georgia" w:hAnsi="Georgia"/>
+        </w:rPr>
+        <w:t xml:space="preserve"> como al PO a maximizar el valor del negocio y planificar la implantación del Scrum junto con la organización.</w:t>
+      </w:r>
+    </w:p>
+    <w:p>
+      <w:pPr>
+        <w:spacing w:line="360" w:lineRule="auto"/>
+        <w:ind w:firstLine="360"/>
+        <w:rPr>
+          <w:rFonts w:ascii="Georgia" w:hAnsi="Georgia"/>
+        </w:rPr>
+      </w:pPr>
+      <w:r>
+        <w:rPr>
+          <w:rFonts w:ascii="Georgia" w:hAnsi="Georgia"/>
+        </w:rPr>
+        <w:t xml:space="preserve">La tercera práctica sería </w:t>
+      </w:r>
+      <w:r>
+        <w:rPr>
+          <w:rFonts w:ascii="Georgia" w:hAnsi="Georgia"/>
+          <w:u w:val="single"/>
+        </w:rPr>
+        <w:t>establecer el entorno de trabajo del proyecto</w:t>
+      </w:r>
+      <w:r>
+        <w:rPr>
+          <w:rFonts w:ascii="Georgia" w:hAnsi="Georgia"/>
+        </w:rPr>
+        <w:t xml:space="preserve"> </w:t>
+      </w:r>
+      <w:r>
+        <w:rPr>
+          <w:rFonts w:ascii="Georgia" w:hAnsi="Georgia"/>
+        </w:rPr>
+        <w:t>(SP1.</w:t>
+      </w:r>
+      <w:r>
+        <w:rPr>
+          <w:rFonts w:ascii="Georgia" w:hAnsi="Georgia"/>
+        </w:rPr>
+        <w:t>3</w:t>
+      </w:r>
+      <w:r>
+        <w:rPr>
+          <w:rFonts w:ascii="Georgia" w:hAnsi="Georgia"/>
+        </w:rPr>
+        <w:t>)</w:t>
+      </w:r>
+      <w:r>
+        <w:rPr>
+          <w:rFonts w:ascii="Georgia" w:hAnsi="Georgia"/>
+        </w:rPr>
+        <w:t>:</w:t>
+      </w:r>
+    </w:p>
+    <w:p>
+      <w:pPr>
+        <w:spacing w:line="360" w:lineRule="auto"/>
+        <w:ind w:firstLine="360"/>
+        <w:rPr>
+          <w:rFonts w:ascii="Georgia" w:hAnsi="Georgia"/>
+        </w:rPr>
+      </w:pPr>
+      <w:r>
+        <w:rPr>
+          <w:rFonts w:ascii="Georgia" w:hAnsi="Georgia"/>
+        </w:rPr>
+        <w:t>Ya que estamos en siguiendo Scrum y uno de sus valores principales es los individuos y sus interacciones frente a procesos y herramientas. El éxito del proyecto depende del equipo siendo la comunicación básica y existiendo flujos de información dentro del equipo y con el entorno dejando que las herramientas concretas pasen a un segundo plano.</w:t>
+      </w:r>
+    </w:p>
+    <w:p>
+      <w:pPr>
+        <w:spacing w:line="360" w:lineRule="auto"/>
+        <w:ind w:firstLine="360"/>
+        <w:rPr>
+          <w:rFonts w:ascii="Georgia" w:hAnsi="Georgia"/>
+        </w:rPr>
+      </w:pPr>
+      <w:r>
+        <w:rPr>
+          <w:rFonts w:ascii="Georgia" w:hAnsi="Georgia"/>
+        </w:rPr>
+        <w:t xml:space="preserve">La cuarta práctica </w:t>
+      </w:r>
+      <w:r>
+        <w:rPr>
+          <w:rFonts w:ascii="Georgia" w:hAnsi="Georgia"/>
+          <w:u w:val="single"/>
+        </w:rPr>
+        <w:t>Integrar los planes</w:t>
+      </w:r>
+      <w:r>
+        <w:rPr>
+          <w:rFonts w:ascii="Georgia" w:hAnsi="Georgia"/>
+        </w:rPr>
+        <w:t xml:space="preserve"> </w:t>
+      </w:r>
+      <w:r>
+        <w:rPr>
+          <w:rFonts w:ascii="Georgia" w:hAnsi="Georgia"/>
+        </w:rPr>
+        <w:t>(SP1.</w:t>
+      </w:r>
+      <w:r>
+        <w:rPr>
+          <w:rFonts w:ascii="Georgia" w:hAnsi="Georgia"/>
+        </w:rPr>
+        <w:t>4</w:t>
+      </w:r>
+      <w:r>
+        <w:rPr>
+          <w:rFonts w:ascii="Georgia" w:hAnsi="Georgia"/>
+        </w:rPr>
+        <w:t>)</w:t>
+      </w:r>
+      <w:r>
+        <w:rPr>
+          <w:rFonts w:ascii="Georgia" w:hAnsi="Georgia"/>
+        </w:rPr>
+        <w:t>:</w:t>
+      </w:r>
+    </w:p>
+    <w:p>
+      <w:pPr>
+        <w:spacing w:line="360" w:lineRule="auto"/>
+        <w:ind w:firstLine="360"/>
+        <w:rPr>
+          <w:rFonts w:ascii="Georgia" w:hAnsi="Georgia"/>
+        </w:rPr>
+      </w:pPr>
+      <w:r>
+        <w:rPr>
+          <w:rFonts w:ascii="Georgia" w:hAnsi="Georgia"/>
+        </w:rPr>
+        <w:lastRenderedPageBreak/>
+        <w:t xml:space="preserve">Se realizan los </w:t>
+      </w:r>
+      <w:proofErr w:type="spellStart"/>
+      <w:r>
+        <w:rPr>
+          <w:rFonts w:ascii="Georgia" w:hAnsi="Georgia"/>
+        </w:rPr>
+        <w:t>disintos</w:t>
+      </w:r>
+      <w:proofErr w:type="spellEnd"/>
+      <w:r>
+        <w:rPr>
+          <w:rFonts w:ascii="Georgia" w:hAnsi="Georgia"/>
+        </w:rPr>
+        <w:t xml:space="preserve"> eventos de Scrum para asegurar que tanto planes como estrategias se cumplen. El Sprint </w:t>
+      </w:r>
+      <w:proofErr w:type="spellStart"/>
+      <w:r>
+        <w:rPr>
+          <w:rFonts w:ascii="Georgia" w:hAnsi="Georgia"/>
+        </w:rPr>
+        <w:t>Planning</w:t>
+      </w:r>
+      <w:proofErr w:type="spellEnd"/>
+      <w:r>
+        <w:rPr>
+          <w:rFonts w:ascii="Georgia" w:hAnsi="Georgia"/>
+        </w:rPr>
+        <w:t xml:space="preserve"> para el arranque de cada iteración, se negocia con el compromiso con el PO y se define el alcance de dicha iteración. Las </w:t>
+      </w:r>
+      <w:proofErr w:type="spellStart"/>
+      <w:r>
+        <w:rPr>
+          <w:rFonts w:ascii="Georgia" w:hAnsi="Georgia"/>
+        </w:rPr>
+        <w:t>dailys</w:t>
+      </w:r>
+      <w:proofErr w:type="spellEnd"/>
+      <w:r>
+        <w:rPr>
+          <w:rFonts w:ascii="Georgia" w:hAnsi="Georgia"/>
+        </w:rPr>
+        <w:t xml:space="preserve"> de 15 min para para monitorizar el proceso de desarrollo, Sprint </w:t>
+      </w:r>
+      <w:proofErr w:type="spellStart"/>
+      <w:r>
+        <w:rPr>
+          <w:rFonts w:ascii="Georgia" w:hAnsi="Georgia"/>
+        </w:rPr>
+        <w:t>Review</w:t>
+      </w:r>
+      <w:proofErr w:type="spellEnd"/>
+      <w:r>
+        <w:rPr>
+          <w:rFonts w:ascii="Georgia" w:hAnsi="Georgia"/>
+        </w:rPr>
+        <w:t xml:space="preserve"> para mostrar las funcionalidades incrementadas en cada iteración con todos los </w:t>
+      </w:r>
+      <w:proofErr w:type="spellStart"/>
+      <w:r>
+        <w:rPr>
+          <w:rFonts w:ascii="Georgia" w:hAnsi="Georgia"/>
+        </w:rPr>
+        <w:t>stakeholders</w:t>
+      </w:r>
+      <w:proofErr w:type="spellEnd"/>
+      <w:r>
+        <w:rPr>
+          <w:rFonts w:ascii="Georgia" w:hAnsi="Georgia"/>
+        </w:rPr>
+        <w:t xml:space="preserve"> y finalmente el Sprint Retrospective para analizar problemas y proponer mejoras entre el equipo y el SM.</w:t>
+      </w:r>
+    </w:p>
+    <w:p>
+      <w:pPr>
+        <w:spacing w:line="360" w:lineRule="auto"/>
+        <w:ind w:firstLine="360"/>
+        <w:rPr>
+          <w:rFonts w:ascii="Georgia" w:hAnsi="Georgia"/>
+        </w:rPr>
+      </w:pPr>
+      <w:r>
+        <w:rPr>
+          <w:rFonts w:ascii="Georgia" w:hAnsi="Georgia"/>
+        </w:rPr>
+        <w:t xml:space="preserve">Quinta práctica </w:t>
+      </w:r>
+      <w:r>
+        <w:rPr>
+          <w:rFonts w:ascii="Georgia" w:hAnsi="Georgia"/>
+          <w:u w:val="single"/>
+        </w:rPr>
+        <w:t>Gestionar el proyecto utilizando planes integrados</w:t>
+      </w:r>
+      <w:r>
+        <w:rPr>
+          <w:rFonts w:ascii="Georgia" w:hAnsi="Georgia"/>
+        </w:rPr>
+        <w:t xml:space="preserve"> </w:t>
+      </w:r>
+      <w:r>
+        <w:rPr>
+          <w:rFonts w:ascii="Georgia" w:hAnsi="Georgia"/>
+        </w:rPr>
+        <w:t>(SP1.</w:t>
+      </w:r>
+      <w:r>
+        <w:rPr>
+          <w:rFonts w:ascii="Georgia" w:hAnsi="Georgia"/>
+        </w:rPr>
+        <w:t>5</w:t>
+      </w:r>
+      <w:r>
+        <w:rPr>
+          <w:rFonts w:ascii="Georgia" w:hAnsi="Georgia"/>
+        </w:rPr>
+        <w:t>)</w:t>
+      </w:r>
+      <w:r>
+        <w:rPr>
+          <w:rFonts w:ascii="Georgia" w:hAnsi="Georgia"/>
+        </w:rPr>
+        <w:t>:</w:t>
+      </w:r>
+    </w:p>
+    <w:p>
+      <w:pPr>
+        <w:spacing w:line="360" w:lineRule="auto"/>
+        <w:ind w:firstLine="360"/>
+        <w:rPr>
+          <w:rFonts w:ascii="Georgia" w:hAnsi="Georgia"/>
+        </w:rPr>
+      </w:pPr>
+      <w:r>
+        <w:rPr>
+          <w:rFonts w:ascii="Georgia" w:hAnsi="Georgia"/>
+        </w:rPr>
+        <w:t>Como se ha visto en la práctica anterior con los distintos eventos de Scrum se pueden monitorizar los riesgos de la interfaz del producto y del proyecto, así como seguir los parámetros de la planificación del proyecto.</w:t>
+      </w:r>
+    </w:p>
+    <w:p>
+      <w:pPr>
+        <w:spacing w:line="360" w:lineRule="auto"/>
+        <w:ind w:firstLine="360"/>
+        <w:rPr>
+          <w:rFonts w:ascii="Georgia" w:hAnsi="Georgia"/>
+        </w:rPr>
+      </w:pPr>
+      <w:r>
+        <w:rPr>
+          <w:rFonts w:ascii="Georgia" w:hAnsi="Georgia"/>
+        </w:rPr>
+        <w:t>También podemos cambiar el calendario con ajustes necesarios después de cada reunión de revisión del Sprint entregado.</w:t>
+      </w:r>
+    </w:p>
+    <w:p>
+      <w:pPr>
+        <w:spacing w:line="360" w:lineRule="auto"/>
+        <w:ind w:firstLine="360"/>
+        <w:rPr>
+          <w:rFonts w:ascii="Georgia" w:hAnsi="Georgia"/>
+        </w:rPr>
+      </w:pPr>
+      <w:r>
+        <w:rPr>
+          <w:rFonts w:ascii="Georgia" w:hAnsi="Georgia"/>
+        </w:rPr>
+        <w:t xml:space="preserve">Sexta práctica </w:t>
+      </w:r>
+      <w:r>
+        <w:rPr>
+          <w:rFonts w:ascii="Georgia" w:hAnsi="Georgia"/>
+          <w:u w:val="single"/>
+        </w:rPr>
+        <w:t>Establecer los equipos</w:t>
+      </w:r>
+      <w:r>
+        <w:rPr>
+          <w:rFonts w:ascii="Georgia" w:hAnsi="Georgia"/>
+        </w:rPr>
+        <w:t xml:space="preserve"> </w:t>
+      </w:r>
+      <w:r>
+        <w:rPr>
+          <w:rFonts w:ascii="Georgia" w:hAnsi="Georgia"/>
+        </w:rPr>
+        <w:t>(SP1.</w:t>
+      </w:r>
+      <w:r>
+        <w:rPr>
+          <w:rFonts w:ascii="Georgia" w:hAnsi="Georgia"/>
+        </w:rPr>
+        <w:t>6</w:t>
+      </w:r>
+      <w:r>
+        <w:rPr>
+          <w:rFonts w:ascii="Georgia" w:hAnsi="Georgia"/>
+        </w:rPr>
+        <w:t>)</w:t>
+      </w:r>
+      <w:r>
+        <w:rPr>
+          <w:rFonts w:ascii="Georgia" w:hAnsi="Georgia"/>
+        </w:rPr>
+        <w:t>:</w:t>
+      </w:r>
+    </w:p>
+    <w:p>
+      <w:pPr>
+        <w:spacing w:line="360" w:lineRule="auto"/>
+        <w:ind w:firstLine="360"/>
+        <w:rPr>
+          <w:rFonts w:ascii="Georgia" w:hAnsi="Georgia"/>
+        </w:rPr>
+      </w:pPr>
+      <w:r>
+        <w:rPr>
+          <w:rFonts w:ascii="Georgia" w:hAnsi="Georgia"/>
+        </w:rPr>
+        <w:t xml:space="preserve">Como se ha mencionado anteriormente los roles principales serían el </w:t>
+      </w:r>
+      <w:proofErr w:type="spellStart"/>
+      <w:r>
+        <w:rPr>
+          <w:rFonts w:ascii="Georgia" w:hAnsi="Georgia"/>
+        </w:rPr>
+        <w:t>Product</w:t>
+      </w:r>
+      <w:proofErr w:type="spellEnd"/>
+      <w:r>
+        <w:rPr>
+          <w:rFonts w:ascii="Georgia" w:hAnsi="Georgia"/>
+        </w:rPr>
+        <w:t xml:space="preserve"> </w:t>
+      </w:r>
+      <w:proofErr w:type="spellStart"/>
+      <w:r>
+        <w:rPr>
+          <w:rFonts w:ascii="Georgia" w:hAnsi="Georgia"/>
+        </w:rPr>
+        <w:t>Owner</w:t>
+      </w:r>
+      <w:proofErr w:type="spellEnd"/>
+      <w:r>
+        <w:rPr>
+          <w:rFonts w:ascii="Georgia" w:hAnsi="Georgia"/>
+        </w:rPr>
+        <w:t xml:space="preserve">, el equipo de desarrollo y el Scrum </w:t>
+      </w:r>
+      <w:proofErr w:type="gramStart"/>
+      <w:r>
+        <w:rPr>
+          <w:rFonts w:ascii="Georgia" w:hAnsi="Georgia"/>
+        </w:rPr>
+        <w:t>Master</w:t>
+      </w:r>
+      <w:proofErr w:type="gramEnd"/>
+      <w:r>
+        <w:rPr>
+          <w:rFonts w:ascii="Georgia" w:hAnsi="Georgia"/>
+        </w:rPr>
+        <w:t>. Con estos roles podemos establecer y mantener la visión compartida del proyecto la estructura del equipo.</w:t>
+      </w:r>
+    </w:p>
+    <w:p>
+      <w:pPr>
+        <w:spacing w:line="360" w:lineRule="auto"/>
+        <w:ind w:firstLine="360"/>
+        <w:rPr>
+          <w:rFonts w:ascii="Georgia" w:hAnsi="Georgia"/>
+        </w:rPr>
+      </w:pPr>
+      <w:r>
+        <w:rPr>
+          <w:rFonts w:ascii="Georgia" w:hAnsi="Georgia"/>
+        </w:rPr>
+        <w:t xml:space="preserve">Séptima práctica </w:t>
+      </w:r>
+      <w:r>
+        <w:rPr>
+          <w:rFonts w:ascii="Georgia" w:hAnsi="Georgia"/>
+          <w:u w:val="single"/>
+        </w:rPr>
+        <w:t>Contribuir a los activos de proceso de la organización</w:t>
+      </w:r>
+      <w:r>
+        <w:rPr>
+          <w:rFonts w:ascii="Georgia" w:hAnsi="Georgia"/>
+        </w:rPr>
+        <w:t xml:space="preserve"> </w:t>
+      </w:r>
+      <w:r>
+        <w:rPr>
+          <w:rFonts w:ascii="Georgia" w:hAnsi="Georgia"/>
+        </w:rPr>
+        <w:t>(SP1.</w:t>
+      </w:r>
+      <w:r>
+        <w:rPr>
+          <w:rFonts w:ascii="Georgia" w:hAnsi="Georgia"/>
+        </w:rPr>
+        <w:t>7</w:t>
+      </w:r>
+      <w:r>
+        <w:rPr>
+          <w:rFonts w:ascii="Georgia" w:hAnsi="Georgia"/>
+        </w:rPr>
+        <w:t>)</w:t>
+      </w:r>
+      <w:r>
+        <w:rPr>
+          <w:rFonts w:ascii="Georgia" w:hAnsi="Georgia"/>
+        </w:rPr>
+        <w:t>:</w:t>
+      </w:r>
+    </w:p>
+    <w:p>
+      <w:pPr>
+        <w:spacing w:line="360" w:lineRule="auto"/>
+        <w:ind w:firstLine="360"/>
+        <w:rPr>
+          <w:rFonts w:ascii="Georgia" w:hAnsi="Georgia"/>
+        </w:rPr>
+      </w:pPr>
+      <w:r>
+        <w:rPr>
+          <w:rFonts w:ascii="Georgia" w:hAnsi="Georgia"/>
+        </w:rPr>
+        <w:t xml:space="preserve">El equipo de desarrollo planifica y gestiona en horas las tareas descompuesto de los </w:t>
+      </w:r>
+      <w:proofErr w:type="spellStart"/>
+      <w:r>
+        <w:rPr>
+          <w:rFonts w:ascii="Georgia" w:hAnsi="Georgia"/>
+        </w:rPr>
+        <w:t>PBIs</w:t>
+      </w:r>
+      <w:proofErr w:type="spellEnd"/>
+      <w:r>
+        <w:rPr>
+          <w:rFonts w:ascii="Georgia" w:hAnsi="Georgia"/>
+        </w:rPr>
+        <w:t>, previamente acepta</w:t>
+      </w:r>
+      <w:r>
+        <w:rPr>
+          <w:rFonts w:ascii="Georgia" w:hAnsi="Georgia"/>
+        </w:rPr>
+        <w:t>das por el PO el cual gestiona, como hemos mencionado más arriba la pila del producto.</w:t>
+      </w:r>
+    </w:p>
+    <w:p>
+      <w:pPr>
+        <w:spacing w:line="360" w:lineRule="auto"/>
+        <w:ind w:firstLine="360"/>
+        <w:rPr>
+          <w:rFonts w:ascii="Georgia" w:hAnsi="Georgia"/>
+        </w:rPr>
+      </w:pPr>
+    </w:p>
+    <w:p>
+      <w:pPr>
+        <w:spacing w:line="360" w:lineRule="auto"/>
+        <w:ind w:firstLine="360"/>
+        <w:rPr>
+          <w:rFonts w:ascii="Georgia" w:hAnsi="Georgia"/>
+        </w:rPr>
+      </w:pPr>
+      <w:r>
+        <w:rPr>
+          <w:rFonts w:ascii="Georgia" w:hAnsi="Georgia"/>
+        </w:rPr>
+        <w:t>Las prácticas específicas que tenemos dentro de “coordinar y colaborar con las partes interesadas” son:</w:t>
+      </w:r>
+    </w:p>
+    <w:p>
+      <w:pPr>
+        <w:spacing w:line="360" w:lineRule="auto"/>
+        <w:ind w:firstLine="360"/>
+        <w:rPr>
+          <w:rFonts w:ascii="Georgia" w:hAnsi="Georgia"/>
+        </w:rPr>
+      </w:pPr>
+      <w:r>
+        <w:rPr>
+          <w:rFonts w:ascii="Georgia" w:hAnsi="Georgia"/>
+          <w:u w:val="single"/>
+        </w:rPr>
+        <w:t>Gestionar la involucración de las partes interesadas relevantes</w:t>
+      </w:r>
+      <w:r>
+        <w:rPr>
+          <w:rFonts w:ascii="Georgia" w:hAnsi="Georgia"/>
+        </w:rPr>
+        <w:t xml:space="preserve"> (SP2.1):</w:t>
+      </w:r>
+    </w:p>
+    <w:p>
+      <w:pPr>
+        <w:spacing w:line="360" w:lineRule="auto"/>
+        <w:ind w:firstLine="360"/>
+        <w:rPr>
+          <w:rFonts w:ascii="Georgia" w:hAnsi="Georgia"/>
+        </w:rPr>
+      </w:pPr>
+      <w:r>
+        <w:rPr>
+          <w:rFonts w:ascii="Georgia" w:hAnsi="Georgia"/>
+        </w:rPr>
+        <w:tab/>
+        <w:t xml:space="preserve">El </w:t>
+      </w:r>
+      <w:proofErr w:type="spellStart"/>
+      <w:r>
+        <w:rPr>
+          <w:rFonts w:ascii="Georgia" w:hAnsi="Georgia"/>
+        </w:rPr>
+        <w:t>Product</w:t>
+      </w:r>
+      <w:proofErr w:type="spellEnd"/>
+      <w:r>
+        <w:rPr>
+          <w:rFonts w:ascii="Georgia" w:hAnsi="Georgia"/>
+        </w:rPr>
+        <w:t xml:space="preserve"> </w:t>
+      </w:r>
+      <w:proofErr w:type="spellStart"/>
+      <w:r>
+        <w:rPr>
+          <w:rFonts w:ascii="Georgia" w:hAnsi="Georgia"/>
+        </w:rPr>
+        <w:t>Owner</w:t>
+      </w:r>
+      <w:proofErr w:type="spellEnd"/>
+      <w:r>
+        <w:rPr>
+          <w:rFonts w:ascii="Georgia" w:hAnsi="Georgia"/>
+        </w:rPr>
+        <w:t xml:space="preserve"> conoce los intereses del cliente final y en general de los </w:t>
+      </w:r>
+      <w:proofErr w:type="spellStart"/>
+      <w:r>
+        <w:rPr>
+          <w:rFonts w:ascii="Georgia" w:hAnsi="Georgia"/>
+        </w:rPr>
+        <w:t>stakeholders</w:t>
+      </w:r>
+      <w:proofErr w:type="spellEnd"/>
+      <w:r>
+        <w:rPr>
+          <w:rFonts w:ascii="Georgia" w:hAnsi="Georgia"/>
+        </w:rPr>
+        <w:t xml:space="preserve">, gestiona la pila de producto y acuerda con el equipo de desarrollo que va a entrar en cada Sprint para que este pueda mostrarlo al final de dicho Sprint a todos los interesados. Entre medias tenemos al Scrum </w:t>
+      </w:r>
+      <w:proofErr w:type="gramStart"/>
+      <w:r>
+        <w:rPr>
+          <w:rFonts w:ascii="Georgia" w:hAnsi="Georgia"/>
+        </w:rPr>
+        <w:t>Master</w:t>
+      </w:r>
+      <w:proofErr w:type="gramEnd"/>
+      <w:r>
+        <w:rPr>
+          <w:rFonts w:ascii="Georgia" w:hAnsi="Georgia"/>
+        </w:rPr>
+        <w:t xml:space="preserve"> que se encargará de ayudar al PO a entender la agilidad y maximizar el valor de negocio y ayudar a la organización a entender que iteraciones tiene con el equipo aportan valor.</w:t>
+      </w:r>
+    </w:p>
+    <w:p>
+      <w:pPr>
+        <w:spacing w:line="360" w:lineRule="auto"/>
+        <w:ind w:firstLine="360"/>
+        <w:rPr>
+          <w:rFonts w:ascii="Georgia" w:hAnsi="Georgia"/>
+        </w:rPr>
+      </w:pPr>
+      <w:r>
+        <w:rPr>
+          <w:rFonts w:ascii="Georgia" w:hAnsi="Georgia"/>
+          <w:u w:val="single"/>
+        </w:rPr>
+        <w:t>Gestionar las dependencias</w:t>
+      </w:r>
+      <w:r>
+        <w:rPr>
+          <w:rFonts w:ascii="Georgia" w:hAnsi="Georgia"/>
+        </w:rPr>
+        <w:t xml:space="preserve"> (SP2.2):</w:t>
+      </w:r>
+    </w:p>
+    <w:p>
+      <w:pPr>
+        <w:spacing w:line="360" w:lineRule="auto"/>
+        <w:ind w:firstLine="360"/>
+        <w:rPr>
+          <w:rFonts w:ascii="Georgia" w:hAnsi="Georgia"/>
+        </w:rPr>
+      </w:pPr>
+      <w:r>
+        <w:rPr>
+          <w:rFonts w:ascii="Georgia" w:hAnsi="Georgia"/>
+        </w:rPr>
+        <w:lastRenderedPageBreak/>
+        <w:t>Participar con las partes interesadas relevante para identificar, negociar y seguir las dependencias críticas. Esto se realiza de forma exhaustiva en los cuatro eventos de Scrum definidos con anterioridad.</w:t>
+      </w:r>
+    </w:p>
+    <w:p>
+      <w:pPr>
+        <w:spacing w:line="360" w:lineRule="auto"/>
+        <w:ind w:firstLine="360"/>
+        <w:rPr>
+          <w:rFonts w:ascii="Georgia" w:hAnsi="Georgia"/>
+        </w:rPr>
+      </w:pPr>
+      <w:r>
+        <w:rPr>
+          <w:rFonts w:ascii="Georgia" w:hAnsi="Georgia"/>
+          <w:u w:val="single"/>
+        </w:rPr>
+        <w:t>Resolver las cuestiones de coordinación</w:t>
+      </w:r>
+      <w:r>
+        <w:rPr>
+          <w:rFonts w:ascii="Georgia" w:hAnsi="Georgia"/>
+        </w:rPr>
+        <w:t xml:space="preserve"> (SP2.3):</w:t>
+      </w:r>
+    </w:p>
+    <w:p>
+      <w:pPr>
+        <w:spacing w:line="360" w:lineRule="auto"/>
+        <w:ind w:firstLine="360"/>
+        <w:rPr>
+          <w:rFonts w:ascii="Georgia" w:hAnsi="Georgia"/>
+        </w:rPr>
+      </w:pPr>
+      <w:r>
+        <w:rPr>
+          <w:rFonts w:ascii="Georgia" w:hAnsi="Georgia"/>
+        </w:rPr>
+        <w:t>Esta práctica específica sería muy parecida a la anterior ya que intervendrían los mismos roles en los mismos eventos de Scrum resolviendo las cuestiones con las partes interesadas relevantes en cada una de dichas reuniones.</w:t>
+      </w:r>
+    </w:p>
+    <w:p>
+      <w:pPr>
+        <w:spacing w:line="360" w:lineRule="auto"/>
+        <w:ind w:firstLine="360"/>
+        <w:rPr>
+          <w:rFonts w:ascii="Georgia" w:hAnsi="Georgia"/>
+        </w:rPr>
+      </w:pPr>
+    </w:p>
+    <w:p>
+      <w:pPr>
+        <w:spacing w:line="360" w:lineRule="auto"/>
+        <w:ind w:firstLine="360"/>
+        <w:rPr>
+          <w:rFonts w:ascii="Georgia" w:hAnsi="Georgia"/>
+        </w:rPr>
+      </w:pPr>
+      <w:r>
+        <w:rPr>
+          <w:rFonts w:ascii="Georgia" w:hAnsi="Georgia"/>
+        </w:rPr>
+        <w:t>Finalmente quedaría el gráfico de la siguiente forma:</w:t>
+      </w:r>
+    </w:p>
+    <w:p>
+      <w:pPr>
+        <w:spacing w:line="360" w:lineRule="auto"/>
+        <w:ind w:firstLine="360"/>
+        <w:rPr>
+          <w:rFonts w:ascii="Georgia" w:hAnsi="Georgia"/>
+        </w:rPr>
+      </w:pPr>
+      <w:r>
+        <w:rPr>
+          <w:rFonts w:ascii="Georgia" w:hAnsi="Georgia"/>
+          <w:noProof/>
+        </w:rPr>
+        <w:drawing>
+          <wp:inline distT="0" distB="0" distL="0" distR="0" wp14:anchorId="25DB8831" wp14:editId="6F5BAFD3">
+            <wp:extent cx="5398770" cy="2440940"/>
+            <wp:effectExtent l="0" t="0" r="0" b="0"/>
+            <wp:docPr id="3" name="Imagen 3"/>
+            <wp:cNvGraphicFramePr>
+              <a:graphicFrameLocks xmlns:a="http://schemas.openxmlformats.org/drawingml/2006/main" noChangeAspect="1"/>
+            </wp:cNvGraphicFramePr>
+            <a:graphic xmlns:a="http://schemas.openxmlformats.org/drawingml/2006/main">
+              <a:graphicData uri="http://schemas.openxmlformats.org/drawingml/2006/picture">
+                <pic:pic xmlns:pic="http://schemas.openxmlformats.org/drawingml/2006/picture">
+                  <pic:nvPicPr>
+                    <pic:cNvPr id="0" name="Picture 2"/>
+                    <pic:cNvPicPr>
+                      <a:picLocks noChangeAspect="1" noChangeArrowheads="1"/>
+                    </pic:cNvPicPr>
+                  </pic:nvPicPr>
+                  <pic:blipFill>
+                    <a:blip r:embed="rId17">
+                      <a:extLst>
+                        <a:ext uri="{28A0092B-C50C-407E-A947-70E740481C1C}">
+                          <a14:useLocalDpi xmlns:a14="http://schemas.microsoft.com/office/drawing/2010/main" val="0"/>
+                        </a:ext>
+                      </a:extLst>
+                    </a:blip>
+                    <a:srcRect/>
+                    <a:stretch>
+                      <a:fillRect/>
+                    </a:stretch>
+                  </pic:blipFill>
+                  <pic:spPr bwMode="auto">
+                    <a:xfrm>
+                      <a:off x="0" y="0"/>
+                      <a:ext cx="5398770" cy="2440940"/>
+                    </a:xfrm>
+                    <a:prstGeom prst="rect">
+                      <a:avLst/>
+                    </a:prstGeom>
+                    <a:noFill/>
+                    <a:ln>
+                      <a:noFill/>
+                    </a:ln>
+                  </pic:spPr>
+                </pic:pic>
+              </a:graphicData>
+            </a:graphic>
+          </wp:inline>
+        </w:drawing>
+      </w:r>
+    </w:p>
+    <w:p>
+      <w:pPr>
+        <w:spacing w:line="360" w:lineRule="auto"/>
+        <w:ind w:firstLine="360"/>
+        <w:rPr>
+          <w:rFonts w:ascii="Georgia" w:hAnsi="Georgia"/>
+        </w:rPr>
+      </w:pPr>
+      <w:r>
+        <w:rPr>
+          <w:rFonts w:ascii="Georgia" w:hAnsi="Georgia"/>
+        </w:rPr>
+        <w:tab/>
+      </w:r>
+      <w:r>
+        <w:rPr>
+          <w:rFonts w:ascii="Georgia" w:hAnsi="Georgia"/>
         </w:rPr>
         <w:br w:type="page"/>
       </w:r>
     </w:p>
-    <w:bookmarkStart w:id="5" w:name="_Toc104538296" w:displacedByCustomXml="next"/>
+    <w:bookmarkStart w:id="6" w:name="_Toc104833812" w:displacedByCustomXml="next"/>
     <w:sdt>
       <w:sdtPr>
         <w:rPr>
@@ -2073,7 +3596,7 @@
             </w:rPr>
             <w:t>Bibliografía</w:t>
           </w:r>
-          <w:bookmarkEnd w:id="5"/>
+          <w:bookmarkEnd w:id="6"/>
         </w:p>
         <w:sdt>
           <w:sdtPr>
@@ -2112,12 +3635,12 @@
       <w:pPr>
         <w:pStyle w:val="Ttulo1"/>
       </w:pPr>
-      <w:bookmarkStart w:id="6" w:name="_Toc104538297"/>
+      <w:bookmarkStart w:id="7" w:name="_Toc104833813"/>
       <w:r>
         <w:lastRenderedPageBreak/>
         <w:t>Hoja de control</w:t>
       </w:r>
-      <w:bookmarkEnd w:id="6"/>
+      <w:bookmarkEnd w:id="7"/>
     </w:p>
     <w:tbl>
       <w:tblPr>
@@ -2428,9 +3951,11 @@
                                   <w:pPr>
                                     <w:jc w:val="center"/>
                                   </w:pPr>
+                                  <w:proofErr w:type="spellStart"/>
                                   <w:r>
                                     <w:t>xxx</w:t>
                                   </w:r>
+                                  <w:proofErr w:type="spellEnd"/>
                                 </w:p>
                               </w:txbxContent>
                             </wps:txbx>
@@ -2452,9 +3977,9 @@
                     </wp:anchor>
                   </w:drawing>
                 </mc:Choice>
-                <mc:Fallback xmlns:asvg="http://schemas.microsoft.com/office/drawing/2016/SVG/main" xmlns:a14="http://schemas.microsoft.com/office/drawing/2010/main" xmlns:pic="http://schemas.openxmlformats.org/drawingml/2006/picture" xmlns:a="http://schemas.openxmlformats.org/drawingml/2006/main" xmlns:oel="http://schemas.microsoft.com/office/2019/extlst">
-                  <w:pict w14:anchorId="20DF0452">
-                    <v:rect id="Rectángulo 25" style="position:absolute;left:0;text-align:left;margin-left:33.9pt;margin-top:4.45pt;width:15.6pt;height:13.8pt;z-index:251667456;visibility:visible;mso-wrap-style:square;mso-width-percent:0;mso-height-percent:0;mso-wrap-distance-left:9pt;mso-wrap-distance-top:0;mso-wrap-distance-right:9pt;mso-wrap-distance-bottom:0;mso-position-horizontal:absolute;mso-position-horizontal-relative:text;mso-position-vertical:absolute;mso-position-vertical-relative:text;mso-width-percent:0;mso-height-percent:0;mso-width-relative:page;mso-height-relative:page;v-text-anchor:middle" o:spid="_x0000_s1029" filled="f" strokecolor="#0098cd" strokeweight="1pt" w14:anchorId="2E9309AB" o:gfxdata="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">
+                <mc:Fallback>
+                  <w:pict>
+                    <v:rect w14:anchorId="2E9309AB" id="Rectángulo 25" o:spid="_x0000_s1029" style="position:absolute;left:0;text-align:left;margin-left:33.9pt;margin-top:4.45pt;width:15.6pt;height:13.8pt;z-index:251667456;visibility:visible;mso-wrap-style:square;mso-width-percent:0;mso-height-percent:0;mso-wrap-distance-left:9pt;mso-wrap-distance-top:0;mso-wrap-distance-right:9pt;mso-wrap-distance-bottom:0;mso-position-horizontal:absolute;mso-position-horizontal-relative:text;mso-position-vertical:absolute;mso-position-vertical-relative:text;mso-width-percent:0;mso-height-percent:0;mso-width-relative:page;mso-height-relative:page;v-text-anchor:middle" o:gfxdata="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" filled="f" strokecolor="#0098cd" strokeweight="1pt">
                       <v:path arrowok="t"/>
                       <v:textbox>
                         <w:txbxContent>
@@ -2602,9 +4127,9 @@
                     </wp:anchor>
                   </w:drawing>
                 </mc:Choice>
-                <mc:Fallback xmlns:asvg="http://schemas.microsoft.com/office/drawing/2016/SVG/main" xmlns:a14="http://schemas.microsoft.com/office/drawing/2010/main" xmlns:pic="http://schemas.openxmlformats.org/drawingml/2006/picture" xmlns:a="http://schemas.openxmlformats.org/drawingml/2006/main" xmlns:oel="http://schemas.microsoft.com/office/2019/extlst">
-                  <w:pict w14:anchorId="104DE034">
-                    <v:rect id="Rectángulo 26" style="position:absolute;left:0;text-align:left;margin-left:28.7pt;margin-top:4.2pt;width:15.6pt;height:20.65pt;z-index:251670528;visibility:visible;mso-wrap-style:square;mso-width-percent:0;mso-height-percent:0;mso-wrap-distance-left:9pt;mso-wrap-distance-top:0;mso-wrap-distance-right:9pt;mso-wrap-distance-bottom:0;mso-position-horizontal:absolute;mso-position-horizontal-relative:text;mso-position-vertical:absolute;mso-position-vertical-relative:text;mso-width-percent:0;mso-height-percent:0;mso-width-relative:page;mso-height-relative:page;v-text-anchor:middle" o:spid="_x0000_s1030" filled="f" strokecolor="#0098cd" strokeweight="1pt" w14:anchorId="04C86E94" o:gfxdata="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">
+                <mc:Fallback>
+                  <w:pict>
+                    <v:rect w14:anchorId="04C86E94" id="Rectángulo 26" o:spid="_x0000_s1030" style="position:absolute;left:0;text-align:left;margin-left:28.7pt;margin-top:4.2pt;width:15.6pt;height:20.65pt;z-index:251670528;visibility:visible;mso-wrap-style:square;mso-width-percent:0;mso-height-percent:0;mso-wrap-distance-left:9pt;mso-wrap-distance-top:0;mso-wrap-distance-right:9pt;mso-wrap-distance-bottom:0;mso-position-horizontal:absolute;mso-position-horizontal-relative:text;mso-position-vertical:absolute;mso-position-vertical-relative:text;mso-width-percent:0;mso-height-percent:0;mso-width-relative:page;mso-height-relative:page;v-text-anchor:middle" o:gfxdata="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" filled="f" strokecolor="#0098cd" strokeweight="1pt">
                       <v:path arrowok="t"/>
                       <v:textbox>
                         <w:txbxContent>
@@ -2726,9 +4251,11 @@
                                   <w:pPr>
                                     <w:jc w:val="center"/>
                                   </w:pPr>
+                                  <w:proofErr w:type="spellStart"/>
                                   <w:r>
                                     <w:t>xxx</w:t>
                                   </w:r>
+                                  <w:proofErr w:type="spellEnd"/>
                                 </w:p>
                               </w:txbxContent>
                             </wps:txbx>
@@ -2750,9 +4277,9 @@
                     </wp:anchor>
                   </w:drawing>
                 </mc:Choice>
-                <mc:Fallback xmlns:asvg="http://schemas.microsoft.com/office/drawing/2016/SVG/main" xmlns:a14="http://schemas.microsoft.com/office/drawing/2010/main" xmlns:pic="http://schemas.openxmlformats.org/drawingml/2006/picture" xmlns:a="http://schemas.openxmlformats.org/drawingml/2006/main" xmlns:oel="http://schemas.microsoft.com/office/2019/extlst">
-                  <w:pict w14:anchorId="2B92D5AF">
-                    <v:rect id="Rectángulo 27" style="position:absolute;left:0;text-align:left;margin-left:26.9pt;margin-top:3.55pt;width:15.6pt;height:13.8pt;z-index:251671552;visibility:visible;mso-wrap-style:square;mso-width-percent:0;mso-height-percent:0;mso-wrap-distance-left:9pt;mso-wrap-distance-top:0;mso-wrap-distance-right:9pt;mso-wrap-distance-bottom:0;mso-position-horizontal:absolute;mso-position-horizontal-relative:text;mso-position-vertical:absolute;mso-position-vertical-relative:text;mso-width-percent:0;mso-height-percent:0;mso-width-relative:page;mso-height-relative:page;v-text-anchor:middle" o:spid="_x0000_s1031" filled="f" strokecolor="#0098cd" strokeweight="1pt" w14:anchorId="6E88D08A" o:gfxdata="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">
+                <mc:Fallback>
+                  <w:pict>
+                    <v:rect w14:anchorId="6E88D08A" id="Rectángulo 27" o:spid="_x0000_s1031" style="position:absolute;left:0;text-align:left;margin-left:26.9pt;margin-top:3.55pt;width:15.6pt;height:13.8pt;z-index:251671552;visibility:visible;mso-wrap-style:square;mso-width-percent:0;mso-height-percent:0;mso-wrap-distance-left:9pt;mso-wrap-distance-top:0;mso-wrap-distance-right:9pt;mso-wrap-distance-bottom:0;mso-position-horizontal:absolute;mso-position-horizontal-relative:text;mso-position-vertical:absolute;mso-position-vertical-relative:text;mso-width-percent:0;mso-height-percent:0;mso-width-relative:page;mso-height-relative:page;v-text-anchor:middle" o:gfxdata="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" filled="f" strokecolor="#0098cd" strokeweight="1pt">
                       <v:path arrowok="t"/>
                       <v:textbox>
                         <w:txbxContent>
@@ -2912,9 +4439,11 @@
                                   <w:pPr>
                                     <w:jc w:val="center"/>
                                   </w:pPr>
+                                  <w:proofErr w:type="spellStart"/>
                                   <w:r>
                                     <w:t>xxx</w:t>
                                   </w:r>
+                                  <w:proofErr w:type="spellEnd"/>
                                 </w:p>
                               </w:txbxContent>
                             </wps:txbx>
@@ -2936,9 +4465,9 @@
                     </wp:anchor>
                   </w:drawing>
                 </mc:Choice>
-                <mc:Fallback xmlns:asvg="http://schemas.microsoft.com/office/drawing/2016/SVG/main" xmlns:a14="http://schemas.microsoft.com/office/drawing/2010/main" xmlns:pic="http://schemas.openxmlformats.org/drawingml/2006/picture" xmlns:a="http://schemas.openxmlformats.org/drawingml/2006/main" xmlns:oel="http://schemas.microsoft.com/office/2019/extlst">
-                  <w:pict w14:anchorId="7967BED1">
-                    <v:rect id="Rectángulo 28" style="position:absolute;left:0;text-align:left;margin-left:34.45pt;margin-top:7pt;width:15.6pt;height:13.8pt;z-index:251668480;visibility:visible;mso-wrap-style:square;mso-width-percent:0;mso-height-percent:0;mso-wrap-distance-left:9pt;mso-wrap-distance-top:0;mso-wrap-distance-right:9pt;mso-wrap-distance-bottom:0;mso-position-horizontal:absolute;mso-position-horizontal-relative:text;mso-position-vertical:absolute;mso-position-vertical-relative:text;mso-width-percent:0;mso-height-percent:0;mso-width-relative:page;mso-height-relative:page;v-text-anchor:middle" o:spid="_x0000_s1032" filled="f" strokecolor="#0098cd" strokeweight="1pt" w14:anchorId="71647824" o:gfxdata="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">
+                <mc:Fallback>
+                  <w:pict>
+                    <v:rect w14:anchorId="71647824" id="Rectángulo 28" o:spid="_x0000_s1032" style="position:absolute;left:0;text-align:left;margin-left:34.45pt;margin-top:7pt;width:15.6pt;height:13.8pt;z-index:251668480;visibility:visible;mso-wrap-style:square;mso-width-percent:0;mso-height-percent:0;mso-wrap-distance-left:9pt;mso-wrap-distance-top:0;mso-wrap-distance-right:9pt;mso-wrap-distance-bottom:0;mso-position-horizontal:absolute;mso-position-horizontal-relative:text;mso-position-vertical:absolute;mso-position-vertical-relative:text;mso-width-percent:0;mso-height-percent:0;mso-width-relative:page;mso-height-relative:page;v-text-anchor:middle" o:gfxdata="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" filled="f" strokecolor="#0098cd" strokeweight="1pt">
                       <v:path arrowok="t"/>
                       <v:textbox>
                         <w:txbxContent>
@@ -3062,9 +4591,11 @@
                                   <w:pPr>
                                     <w:jc w:val="center"/>
                                   </w:pPr>
+                                  <w:proofErr w:type="spellStart"/>
                                   <w:r>
                                     <w:t>Xxxxxxx</w:t>
                                   </w:r>
+                                  <w:proofErr w:type="spellEnd"/>
                                 </w:p>
                               </w:txbxContent>
                             </wps:txbx>
@@ -3086,9 +4617,9 @@
                     </wp:anchor>
                   </w:drawing>
                 </mc:Choice>
-                <mc:Fallback xmlns:asvg="http://schemas.microsoft.com/office/drawing/2016/SVG/main" xmlns:a14="http://schemas.microsoft.com/office/drawing/2010/main" xmlns:pic="http://schemas.openxmlformats.org/drawingml/2006/picture" xmlns:a="http://schemas.openxmlformats.org/drawingml/2006/main" xmlns:oel="http://schemas.microsoft.com/office/2019/extlst">
-                  <w:pict w14:anchorId="5F7678BC">
-                    <v:rect id="Rectángulo 29" style="position:absolute;left:0;text-align:left;margin-left:26.85pt;margin-top:9.05pt;width:15.6pt;height:20pt;z-index:251669504;visibility:visible;mso-wrap-style:square;mso-width-percent:0;mso-height-percent:0;mso-wrap-distance-left:9pt;mso-wrap-distance-top:0;mso-wrap-distance-right:9pt;mso-wrap-distance-bottom:0;mso-position-horizontal:absolute;mso-position-horizontal-relative:text;mso-position-vertical:absolute;mso-position-vertical-relative:text;mso-width-percent:0;mso-height-percent:0;mso-width-relative:page;mso-height-relative:page;v-text-anchor:middle" o:spid="_x0000_s1033" filled="f" strokecolor="#0098cd" strokeweight="1pt" w14:anchorId="6721F1A1" o:gfxdata="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">
+                <mc:Fallback>
+                  <w:pict>
+                    <v:rect w14:anchorId="6721F1A1" id="Rectángulo 29" o:spid="_x0000_s1033" style="position:absolute;left:0;text-align:left;margin-left:26.85pt;margin-top:9.05pt;width:15.6pt;height:20pt;z-index:251669504;visibility:visible;mso-wrap-style:square;mso-width-percent:0;mso-height-percent:0;mso-wrap-distance-left:9pt;mso-wrap-distance-top:0;mso-wrap-distance-right:9pt;mso-wrap-distance-bottom:0;mso-position-horizontal:absolute;mso-position-horizontal-relative:text;mso-position-vertical:absolute;mso-position-vertical-relative:text;mso-width-percent:0;mso-height-percent:0;mso-width-relative:page;mso-height-relative:page;v-text-anchor:middle" o:gfxdata="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" filled="f" strokecolor="#0098cd" strokeweight="1pt">
                       <v:path arrowok="t"/>
                       <v:textbox>
                         <w:txbxContent>
@@ -3212,9 +4743,11 @@
                                   <w:pPr>
                                     <w:jc w:val="center"/>
                                   </w:pPr>
+                                  <w:proofErr w:type="spellStart"/>
                                   <w:r>
                                     <w:t>xxx</w:t>
                                   </w:r>
+                                  <w:proofErr w:type="spellEnd"/>
                                 </w:p>
                               </w:txbxContent>
                             </wps:txbx>
@@ -3236,9 +4769,9 @@
                     </wp:anchor>
                   </w:drawing>
                 </mc:Choice>
-                <mc:Fallback xmlns:asvg="http://schemas.microsoft.com/office/drawing/2016/SVG/main" xmlns:a14="http://schemas.microsoft.com/office/drawing/2010/main" xmlns:pic="http://schemas.openxmlformats.org/drawingml/2006/picture" xmlns:a="http://schemas.openxmlformats.org/drawingml/2006/main" xmlns:oel="http://schemas.microsoft.com/office/2019/extlst">
-                  <w:pict w14:anchorId="70A1CAD7">
-                    <v:rect id="Rectángulo 30" style="position:absolute;left:0;text-align:left;margin-left:28.65pt;margin-top:7.95pt;width:15.6pt;height:13.8pt;z-index:251666432;visibility:visible;mso-wrap-style:square;mso-width-percent:0;mso-height-percent:0;mso-wrap-distance-left:9pt;mso-wrap-distance-top:0;mso-wrap-distance-right:9pt;mso-wrap-distance-bottom:0;mso-position-horizontal:absolute;mso-position-horizontal-relative:text;mso-position-vertical:absolute;mso-position-vertical-relative:text;mso-width-percent:0;mso-height-percent:0;mso-width-relative:page;mso-height-relative:page;v-text-anchor:middle" o:spid="_x0000_s1034" filled="f" strokecolor="#0098cd" strokeweight="1pt" w14:anchorId="4FCC69EF" o:gfxdata="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">
+                <mc:Fallback>
+                  <w:pict>
+                    <v:rect w14:anchorId="4FCC69EF" id="Rectángulo 30" o:spid="_x0000_s1034" style="position:absolute;left:0;text-align:left;margin-left:28.65pt;margin-top:7.95pt;width:15.6pt;height:13.8pt;z-index:251666432;visibility:visible;mso-wrap-style:square;mso-width-percent:0;mso-height-percent:0;mso-wrap-distance-left:9pt;mso-wrap-distance-top:0;mso-wrap-distance-right:9pt;mso-wrap-distance-bottom:0;mso-position-horizontal:absolute;mso-position-horizontal-relative:text;mso-position-vertical:absolute;mso-position-vertical-relative:text;mso-width-percent:0;mso-height-percent:0;mso-width-relative:page;mso-height-relative:page;v-text-anchor:middle" o:gfxdata="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" filled="f" strokecolor="#0098cd" strokeweight="1pt">
                       <v:path arrowok="t"/>
                       <v:textbox>
                         <w:txbxContent>
@@ -3701,9 +5234,11 @@
                                   <w:pPr>
                                     <w:jc w:val="center"/>
                                   </w:pPr>
+                                  <w:proofErr w:type="spellStart"/>
                                   <w:r>
                                     <w:t>xxx</w:t>
                                   </w:r>
+                                  <w:proofErr w:type="spellEnd"/>
                                 </w:p>
                               </w:txbxContent>
                             </wps:txbx>
@@ -3725,9 +5260,9 @@
                     </wp:anchor>
                   </w:drawing>
                 </mc:Choice>
-                <mc:Fallback xmlns:asvg="http://schemas.microsoft.com/office/drawing/2016/SVG/main" xmlns:a14="http://schemas.microsoft.com/office/drawing/2010/main" xmlns:pic="http://schemas.openxmlformats.org/drawingml/2006/picture" xmlns:a="http://schemas.openxmlformats.org/drawingml/2006/main" xmlns:oel="http://schemas.microsoft.com/office/2019/extlst">
-                  <w:pict w14:anchorId="51659791">
-                    <v:rect id="Rectángulo 37" style="position:absolute;left:0;text-align:left;margin-left:33.9pt;margin-top:4.45pt;width:15.6pt;height:13.8pt;z-index:251681792;visibility:visible;mso-wrap-style:square;mso-width-percent:0;mso-height-percent:0;mso-wrap-distance-left:9pt;mso-wrap-distance-top:0;mso-wrap-distance-right:9pt;mso-wrap-distance-bottom:0;mso-position-horizontal:absolute;mso-position-horizontal-relative:text;mso-position-vertical:absolute;mso-position-vertical-relative:text;mso-width-percent:0;mso-height-percent:0;mso-width-relative:page;mso-height-relative:page;v-text-anchor:middle" o:spid="_x0000_s1041" filled="f" strokecolor="#0098cd" strokeweight="1pt" w14:anchorId="18227056" o:gfxdata="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">
+                <mc:Fallback>
+                  <w:pict>
+                    <v:rect w14:anchorId="18227056" id="Rectángulo 37" o:spid="_x0000_s1035" style="position:absolute;left:0;text-align:left;margin-left:33.9pt;margin-top:4.45pt;width:15.6pt;height:13.8pt;z-index:251681792;visibility:visible;mso-wrap-style:square;mso-width-percent:0;mso-height-percent:0;mso-wrap-distance-left:9pt;mso-wrap-distance-top:0;mso-wrap-distance-right:9pt;mso-wrap-distance-bottom:0;mso-position-horizontal:absolute;mso-position-horizontal-relative:text;mso-position-vertical:absolute;mso-position-vertical-relative:text;mso-width-percent:0;mso-height-percent:0;mso-width-relative:page;mso-height-relative:page;v-text-anchor:middle" o:gfxdata="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" filled="f" strokecolor="#0098cd" strokeweight="1pt">
                       <v:path arrowok="t"/>
                       <v:textbox>
                         <w:txbxContent>
@@ -3851,9 +5386,11 @@
                                   <w:pPr>
                                     <w:jc w:val="center"/>
                                   </w:pPr>
+                                  <w:proofErr w:type="spellStart"/>
                                   <w:r>
                                     <w:t>Xxxx</w:t>
                                   </w:r>
+                                  <w:proofErr w:type="spellEnd"/>
                                 </w:p>
                               </w:txbxContent>
                             </wps:txbx>
@@ -3875,9 +5412,9 @@
                     </wp:anchor>
                   </w:drawing>
                 </mc:Choice>
-                <mc:Fallback xmlns:asvg="http://schemas.microsoft.com/office/drawing/2016/SVG/main" xmlns:a14="http://schemas.microsoft.com/office/drawing/2010/main" xmlns:pic="http://schemas.openxmlformats.org/drawingml/2006/picture" xmlns:a="http://schemas.openxmlformats.org/drawingml/2006/main" xmlns:oel="http://schemas.microsoft.com/office/2019/extlst">
-                  <w:pict w14:anchorId="65C6C899">
-                    <v:rect id="Rectángulo 38" style="position:absolute;left:0;text-align:left;margin-left:28.7pt;margin-top:4.25pt;width:15.6pt;height:19.4pt;z-index:251684864;visibility:visible;mso-wrap-style:square;mso-width-percent:0;mso-height-percent:0;mso-wrap-distance-left:9pt;mso-wrap-distance-top:0;mso-wrap-distance-right:9pt;mso-wrap-distance-bottom:0;mso-position-horizontal:absolute;mso-position-horizontal-relative:text;mso-position-vertical:absolute;mso-position-vertical-relative:text;mso-width-percent:0;mso-height-percent:0;mso-width-relative:page;mso-height-relative:page;v-text-anchor:middle" o:spid="_x0000_s1042" filled="f" strokecolor="#0098cd" strokeweight="1pt" w14:anchorId="31AAF8E9" o:gfxdata="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">
+                <mc:Fallback>
+                  <w:pict>
+                    <v:rect w14:anchorId="31AAF8E9" id="Rectángulo 38" o:spid="_x0000_s1036" style="position:absolute;left:0;text-align:left;margin-left:28.7pt;margin-top:4.25pt;width:15.6pt;height:19.4pt;z-index:251684864;visibility:visible;mso-wrap-style:square;mso-width-percent:0;mso-height-percent:0;mso-wrap-distance-left:9pt;mso-wrap-distance-top:0;mso-wrap-distance-right:9pt;mso-wrap-distance-bottom:0;mso-position-horizontal:absolute;mso-position-horizontal-relative:text;mso-position-vertical:absolute;mso-position-vertical-relative:text;mso-width-percent:0;mso-height-percent:0;mso-width-relative:page;mso-height-relative:page;v-text-anchor:middle" o:gfxdata="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" filled="f" strokecolor="#0098cd" strokeweight="1pt">
                       <v:path arrowok="t"/>
                       <v:textbox>
                         <w:txbxContent>
@@ -4001,9 +5538,11 @@
                                   <w:pPr>
                                     <w:jc w:val="center"/>
                                   </w:pPr>
+                                  <w:proofErr w:type="spellStart"/>
                                   <w:r>
                                     <w:t>xxx</w:t>
                                   </w:r>
+                                  <w:proofErr w:type="spellEnd"/>
                                 </w:p>
                               </w:txbxContent>
                             </wps:txbx>
@@ -4025,9 +5564,9 @@
                     </wp:anchor>
                   </w:drawing>
                 </mc:Choice>
-                <mc:Fallback xmlns:asvg="http://schemas.microsoft.com/office/drawing/2016/SVG/main" xmlns:a14="http://schemas.microsoft.com/office/drawing/2010/main" xmlns:pic="http://schemas.openxmlformats.org/drawingml/2006/picture" xmlns:a="http://schemas.openxmlformats.org/drawingml/2006/main" xmlns:oel="http://schemas.microsoft.com/office/2019/extlst">
-                  <w:pict w14:anchorId="0B84D7F6">
-                    <v:rect id="Rectángulo 39" style="position:absolute;left:0;text-align:left;margin-left:26.9pt;margin-top:3.55pt;width:15.6pt;height:13.8pt;z-index:251685888;visibility:visible;mso-wrap-style:square;mso-width-percent:0;mso-height-percent:0;mso-wrap-distance-left:9pt;mso-wrap-distance-top:0;mso-wrap-distance-right:9pt;mso-wrap-distance-bottom:0;mso-position-horizontal:absolute;mso-position-horizontal-relative:text;mso-position-vertical:absolute;mso-position-vertical-relative:text;mso-width-percent:0;mso-height-percent:0;mso-width-relative:page;mso-height-relative:page;v-text-anchor:middle" o:spid="_x0000_s1043" filled="f" strokecolor="#0098cd" strokeweight="1pt" w14:anchorId="51486557" o:gfxdata="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">
+                <mc:Fallback>
+                  <w:pict>
+                    <v:rect w14:anchorId="51486557" id="Rectángulo 39" o:spid="_x0000_s1037" style="position:absolute;left:0;text-align:left;margin-left:26.9pt;margin-top:3.55pt;width:15.6pt;height:13.8pt;z-index:251685888;visibility:visible;mso-wrap-style:square;mso-width-percent:0;mso-height-percent:0;mso-wrap-distance-left:9pt;mso-wrap-distance-top:0;mso-wrap-distance-right:9pt;mso-wrap-distance-bottom:0;mso-position-horizontal:absolute;mso-position-horizontal-relative:text;mso-position-vertical:absolute;mso-position-vertical-relative:text;mso-width-percent:0;mso-height-percent:0;mso-width-relative:page;mso-height-relative:page;v-text-anchor:middle" o:gfxdata="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" filled="f" strokecolor="#0098cd" strokeweight="1pt">
                       <v:path arrowok="t"/>
                       <v:textbox>
                         <w:txbxContent>
@@ -4187,9 +5726,11 @@
                                   <w:pPr>
                                     <w:jc w:val="center"/>
                                   </w:pPr>
+                                  <w:proofErr w:type="spellStart"/>
                                   <w:r>
                                     <w:t>xxx</w:t>
                                   </w:r>
+                                  <w:proofErr w:type="spellEnd"/>
                                 </w:p>
                               </w:txbxContent>
                             </wps:txbx>
@@ -4211,9 +5752,9 @@
                     </wp:anchor>
                   </w:drawing>
                 </mc:Choice>
-                <mc:Fallback xmlns:asvg="http://schemas.microsoft.com/office/drawing/2016/SVG/main" xmlns:a14="http://schemas.microsoft.com/office/drawing/2010/main" xmlns:pic="http://schemas.openxmlformats.org/drawingml/2006/picture" xmlns:a="http://schemas.openxmlformats.org/drawingml/2006/main" xmlns:oel="http://schemas.microsoft.com/office/2019/extlst">
-                  <w:pict w14:anchorId="269FC080">
-                    <v:rect id="Rectángulo 40" style="position:absolute;left:0;text-align:left;margin-left:34.45pt;margin-top:7pt;width:15.6pt;height:13.8pt;z-index:251682816;visibility:visible;mso-wrap-style:square;mso-width-percent:0;mso-height-percent:0;mso-wrap-distance-left:9pt;mso-wrap-distance-top:0;mso-wrap-distance-right:9pt;mso-wrap-distance-bottom:0;mso-position-horizontal:absolute;mso-position-horizontal-relative:text;mso-position-vertical:absolute;mso-position-vertical-relative:text;mso-width-percent:0;mso-height-percent:0;mso-width-relative:page;mso-height-relative:page;v-text-anchor:middle" o:spid="_x0000_s1044" filled="f" strokecolor="#0098cd" strokeweight="1pt" w14:anchorId="6D404CD2" o:gfxdata="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">
+                <mc:Fallback>
+                  <w:pict>
+                    <v:rect w14:anchorId="6D404CD2" id="Rectángulo 40" o:spid="_x0000_s1038" style="position:absolute;left:0;text-align:left;margin-left:34.45pt;margin-top:7pt;width:15.6pt;height:13.8pt;z-index:251682816;visibility:visible;mso-wrap-style:square;mso-width-percent:0;mso-height-percent:0;mso-wrap-distance-left:9pt;mso-wrap-distance-top:0;mso-wrap-distance-right:9pt;mso-wrap-distance-bottom:0;mso-position-horizontal:absolute;mso-position-horizontal-relative:text;mso-position-vertical:absolute;mso-position-vertical-relative:text;mso-width-percent:0;mso-height-percent:0;mso-width-relative:page;mso-height-relative:page;v-text-anchor:middle" o:gfxdata="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" filled="f" strokecolor="#0098cd" strokeweight="1pt">
                       <v:path arrowok="t"/>
                       <v:textbox>
                         <w:txbxContent>
@@ -4337,9 +5878,11 @@
                                   <w:pPr>
                                     <w:jc w:val="center"/>
                                   </w:pPr>
+                                  <w:proofErr w:type="spellStart"/>
                                   <w:r>
                                     <w:t>Xxxx</w:t>
                                   </w:r>
+                                  <w:proofErr w:type="spellEnd"/>
                                 </w:p>
                               </w:txbxContent>
                             </wps:txbx>
@@ -4361,9 +5904,9 @@
                     </wp:anchor>
                   </w:drawing>
                 </mc:Choice>
-                <mc:Fallback xmlns:asvg="http://schemas.microsoft.com/office/drawing/2016/SVG/main" xmlns:a14="http://schemas.microsoft.com/office/drawing/2010/main" xmlns:pic="http://schemas.openxmlformats.org/drawingml/2006/picture" xmlns:a="http://schemas.openxmlformats.org/drawingml/2006/main" xmlns:oel="http://schemas.microsoft.com/office/2019/extlst">
-                  <w:pict w14:anchorId="6815EE6A">
-                    <v:rect id="Rectángulo 41" style="position:absolute;left:0;text-align:left;margin-left:26.85pt;margin-top:9.8pt;width:15.6pt;height:21.25pt;z-index:251683840;visibility:visible;mso-wrap-style:square;mso-width-percent:0;mso-height-percent:0;mso-wrap-distance-left:9pt;mso-wrap-distance-top:0;mso-wrap-distance-right:9pt;mso-wrap-distance-bottom:0;mso-position-horizontal:absolute;mso-position-horizontal-relative:text;mso-position-vertical:absolute;mso-position-vertical-relative:text;mso-width-percent:0;mso-height-percent:0;mso-width-relative:page;mso-height-relative:page;v-text-anchor:middle" o:spid="_x0000_s1045" filled="f" strokecolor="#0098cd" strokeweight="1pt" w14:anchorId="06D4815A" o:gfxdata="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">
+                <mc:Fallback>
+                  <w:pict>
+                    <v:rect w14:anchorId="06D4815A" id="Rectángulo 41" o:spid="_x0000_s1039" style="position:absolute;left:0;text-align:left;margin-left:26.85pt;margin-top:9.8pt;width:15.6pt;height:21.25pt;z-index:251683840;visibility:visible;mso-wrap-style:square;mso-width-percent:0;mso-height-percent:0;mso-wrap-distance-left:9pt;mso-wrap-distance-top:0;mso-wrap-distance-right:9pt;mso-wrap-distance-bottom:0;mso-position-horizontal:absolute;mso-position-horizontal-relative:text;mso-position-vertical:absolute;mso-position-vertical-relative:text;mso-width-percent:0;mso-height-percent:0;mso-width-relative:page;mso-height-relative:page;v-text-anchor:middle" o:gfxdata="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" filled="f" strokecolor="#0098cd" strokeweight="1pt">
                       <v:path arrowok="t"/>
                       <v:textbox>
                         <w:txbxContent>
@@ -4487,9 +6030,11 @@
                                   <w:pPr>
                                     <w:jc w:val="center"/>
                                   </w:pPr>
+                                  <w:proofErr w:type="spellStart"/>
                                   <w:r>
                                     <w:t>xxx</w:t>
                                   </w:r>
+                                  <w:proofErr w:type="spellEnd"/>
                                 </w:p>
                               </w:txbxContent>
                             </wps:txbx>
@@ -4511,9 +6056,9 @@
                     </wp:anchor>
                   </w:drawing>
                 </mc:Choice>
-                <mc:Fallback xmlns:asvg="http://schemas.microsoft.com/office/drawing/2016/SVG/main" xmlns:a14="http://schemas.microsoft.com/office/drawing/2010/main" xmlns:pic="http://schemas.openxmlformats.org/drawingml/2006/picture" xmlns:a="http://schemas.openxmlformats.org/drawingml/2006/main" xmlns:oel="http://schemas.microsoft.com/office/2019/extlst">
-                  <w:pict w14:anchorId="400B4FED">
-                    <v:rect id="Rectángulo 42" style="position:absolute;left:0;text-align:left;margin-left:28.65pt;margin-top:7.95pt;width:15.6pt;height:13.8pt;z-index:251680768;visibility:visible;mso-wrap-style:square;mso-width-percent:0;mso-height-percent:0;mso-wrap-distance-left:9pt;mso-wrap-distance-top:0;mso-wrap-distance-right:9pt;mso-wrap-distance-bottom:0;mso-position-horizontal:absolute;mso-position-horizontal-relative:text;mso-position-vertical:absolute;mso-position-vertical-relative:text;mso-width-percent:0;mso-height-percent:0;mso-width-relative:page;mso-height-relative:page;v-text-anchor:middle" o:spid="_x0000_s1046" filled="f" strokecolor="#0098cd" strokeweight="1pt" w14:anchorId="57B8AC8A" o:gfxdata="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">
+                <mc:Fallback>
+                  <w:pict>
+                    <v:rect w14:anchorId="57B8AC8A" id="Rectángulo 42" o:spid="_x0000_s1040" style="position:absolute;left:0;text-align:left;margin-left:28.65pt;margin-top:7.95pt;width:15.6pt;height:13.8pt;z-index:251680768;visibility:visible;mso-wrap-style:square;mso-width-percent:0;mso-height-percent:0;mso-wrap-distance-left:9pt;mso-wrap-distance-top:0;mso-wrap-distance-right:9pt;mso-wrap-distance-bottom:0;mso-position-horizontal:absolute;mso-position-horizontal-relative:text;mso-position-vertical:absolute;mso-position-vertical-relative:text;mso-width-percent:0;mso-height-percent:0;mso-width-relative:page;mso-height-relative:page;v-text-anchor:middle" o:gfxdata="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" filled="f" strokecolor="#0098cd" strokeweight="1pt">
                       <v:path arrowok="t"/>
                       <v:textbox>
                         <w:txbxContent>
@@ -4667,7 +6212,7 @@
     </w:tbl>
     <w:p/>
     <w:sectPr>
-      <w:footerReference w:type="default" r:id="rId16"/>
+      <w:footerReference w:type="default" r:id="rId18"/>
       <w:pgSz w:w="11906" w:h="16838"/>
       <w:pgMar w:top="1417" w:right="1701" w:bottom="1417" w:left="1701" w:header="708" w:footer="708" w:gutter="0"/>
       <w:pgNumType w:start="0"/>
@@ -5090,11 +6635,126 @@
       </w:rPr>
     </w:lvl>
   </w:abstractNum>
+  <w:abstractNum w:abstractNumId="2" w15:restartNumberingAfterBreak="0">
+    <w:nsid w:val="445B0CF2"/>
+    <w:multiLevelType w:val="hybridMultilevel"/>
+    <w:tmpl w:val="58B2FD8C"/>
+    <w:lvl w:ilvl="0" w:tplc="11A070CA">
+      <w:numFmt w:val="bullet"/>
+      <w:lvlText w:val="-"/>
+      <w:lvlJc w:val="left"/>
+      <w:pPr>
+        <w:ind w:left="720" w:hanging="360"/>
+      </w:pPr>
+      <w:rPr>
+        <w:rFonts w:ascii="Georgia" w:eastAsiaTheme="minorHAnsi" w:hAnsi="Georgia" w:cstheme="minorBidi" w:hint="default"/>
+      </w:rPr>
+    </w:lvl>
+    <w:lvl w:ilvl="1" w:tplc="0C0A0003" w:tentative="1">
+      <w:start w:val="1"/>
+      <w:numFmt w:val="bullet"/>
+      <w:lvlText w:val="o"/>
+      <w:lvlJc w:val="left"/>
+      <w:pPr>
+        <w:ind w:left="1440" w:hanging="360"/>
+      </w:pPr>
+      <w:rPr>
+        <w:rFonts w:ascii="Courier New" w:hAnsi="Courier New" w:cs="Courier New" w:hint="default"/>
+      </w:rPr>
+    </w:lvl>
+    <w:lvl w:ilvl="2" w:tplc="0C0A0005" w:tentative="1">
+      <w:start w:val="1"/>
+      <w:numFmt w:val="bullet"/>
+      <w:lvlText w:val=""/>
+      <w:lvlJc w:val="left"/>
+      <w:pPr>
+        <w:ind w:left="2160" w:hanging="360"/>
+      </w:pPr>
+      <w:rPr>
+        <w:rFonts w:ascii="Wingdings" w:hAnsi="Wingdings" w:hint="default"/>
+      </w:rPr>
+    </w:lvl>
+    <w:lvl w:ilvl="3" w:tplc="0C0A0001" w:tentative="1">
+      <w:start w:val="1"/>
+      <w:numFmt w:val="bullet"/>
+      <w:lvlText w:val=""/>
+      <w:lvlJc w:val="left"/>
+      <w:pPr>
+        <w:ind w:left="2880" w:hanging="360"/>
+      </w:pPr>
+      <w:rPr>
+        <w:rFonts w:ascii="Symbol" w:hAnsi="Symbol" w:hint="default"/>
+      </w:rPr>
+    </w:lvl>
+    <w:lvl w:ilvl="4" w:tplc="0C0A0003" w:tentative="1">
+      <w:start w:val="1"/>
+      <w:numFmt w:val="bullet"/>
+      <w:lvlText w:val="o"/>
+      <w:lvlJc w:val="left"/>
+      <w:pPr>
+        <w:ind w:left="3600" w:hanging="360"/>
+      </w:pPr>
+      <w:rPr>
+        <w:rFonts w:ascii="Courier New" w:hAnsi="Courier New" w:cs="Courier New" w:hint="default"/>
+      </w:rPr>
+    </w:lvl>
+    <w:lvl w:ilvl="5" w:tplc="0C0A0005" w:tentative="1">
+      <w:start w:val="1"/>
+      <w:numFmt w:val="bullet"/>
+      <w:lvlText w:val=""/>
+      <w:lvlJc w:val="left"/>
+      <w:pPr>
+        <w:ind w:left="4320" w:hanging="360"/>
+      </w:pPr>
+      <w:rPr>
+        <w:rFonts w:ascii="Wingdings" w:hAnsi="Wingdings" w:hint="default"/>
+      </w:rPr>
+    </w:lvl>
+    <w:lvl w:ilvl="6" w:tplc="0C0A0001" w:tentative="1">
+      <w:start w:val="1"/>
+      <w:numFmt w:val="bullet"/>
+      <w:lvlText w:val=""/>
+      <w:lvlJc w:val="left"/>
+      <w:pPr>
+        <w:ind w:left="5040" w:hanging="360"/>
+      </w:pPr>
+      <w:rPr>
+        <w:rFonts w:ascii="Symbol" w:hAnsi="Symbol" w:hint="default"/>
+      </w:rPr>
+    </w:lvl>
+    <w:lvl w:ilvl="7" w:tplc="0C0A0003" w:tentative="1">
+      <w:start w:val="1"/>
+      <w:numFmt w:val="bullet"/>
+      <w:lvlText w:val="o"/>
+      <w:lvlJc w:val="left"/>
+      <w:pPr>
+        <w:ind w:left="5760" w:hanging="360"/>
+      </w:pPr>
+      <w:rPr>
+        <w:rFonts w:ascii="Courier New" w:hAnsi="Courier New" w:cs="Courier New" w:hint="default"/>
+      </w:rPr>
+    </w:lvl>
+    <w:lvl w:ilvl="8" w:tplc="0C0A0005" w:tentative="1">
+      <w:start w:val="1"/>
+      <w:numFmt w:val="bullet"/>
+      <w:lvlText w:val=""/>
+      <w:lvlJc w:val="left"/>
+      <w:pPr>
+        <w:ind w:left="6480" w:hanging="360"/>
+      </w:pPr>
+      <w:rPr>
+        <w:rFonts w:ascii="Wingdings" w:hAnsi="Wingdings" w:hint="default"/>
+      </w:rPr>
+    </w:lvl>
+  </w:abstractNum>
   <w:num w:numId="1">
     <w:abstractNumId w:val="0"/>
   </w:num>
   <w:num w:numId="2">
     <w:abstractNumId w:val="1"/>
+  </w:num>
+  <w:num w:numId="3">
+    <w:abstractNumId w:val="2"/>
   </w:num>
 </w:numbering>
 </file>
@@ -5544,6 +7204,28 @@
       <w:szCs w:val="26"/>
     </w:rPr>
   </w:style>
+  <w:style w:type="paragraph" w:styleId="Ttulo3">
+    <w:name w:val="heading 3"/>
+    <w:basedOn w:val="Normal"/>
+    <w:next w:val="Normal"/>
+    <w:link w:val="Ttulo3Car"/>
+    <w:uiPriority w:val="9"/>
+    <w:unhideWhenUsed/>
+    <w:qFormat/>
+    <w:rsid w:val="00FB7A3E"/>
+    <w:pPr>
+      <w:keepNext/>
+      <w:keepLines/>
+      <w:spacing w:before="40" w:after="0"/>
+      <w:outlineLvl w:val="2"/>
+    </w:pPr>
+    <w:rPr>
+      <w:rFonts w:asciiTheme="majorHAnsi" w:eastAsiaTheme="majorEastAsia" w:hAnsiTheme="majorHAnsi" w:cstheme="majorBidi"/>
+      <w:color w:val="1F3763" w:themeColor="accent1" w:themeShade="7F"/>
+      <w:sz w:val="24"/>
+      <w:szCs w:val="24"/>
+    </w:rPr>
+  </w:style>
   <w:style w:type="character" w:default="1" w:styleId="Fuentedeprrafopredeter">
     <w:name w:val="Default Paragraph Font"/>
     <w:uiPriority w:val="1"/>
@@ -5793,6 +7475,33 @@
       <w:szCs w:val="20"/>
       <w:lang w:eastAsia="es-ES"/>
     </w:rPr>
+  </w:style>
+  <w:style w:type="character" w:customStyle="1" w:styleId="Ttulo3Car">
+    <w:name w:val="Título 3 Car"/>
+    <w:basedOn w:val="Fuentedeprrafopredeter"/>
+    <w:link w:val="Ttulo3"/>
+    <w:uiPriority w:val="9"/>
+    <w:rsid w:val="00FB7A3E"/>
+    <w:rPr>
+      <w:rFonts w:asciiTheme="majorHAnsi" w:eastAsiaTheme="majorEastAsia" w:hAnsiTheme="majorHAnsi" w:cstheme="majorBidi"/>
+      <w:color w:val="1F3763" w:themeColor="accent1" w:themeShade="7F"/>
+      <w:sz w:val="24"/>
+      <w:szCs w:val="24"/>
+      <w:lang w:val="es-ES_tradnl"/>
+    </w:rPr>
+  </w:style>
+  <w:style w:type="paragraph" w:styleId="TDC3">
+    <w:name w:val="toc 3"/>
+    <w:basedOn w:val="Normal"/>
+    <w:next w:val="Normal"/>
+    <w:autoRedefine/>
+    <w:uiPriority w:val="39"/>
+    <w:unhideWhenUsed/>
+    <w:rsid w:val="00B068C7"/>
+    <w:pPr>
+      <w:spacing w:after="100"/>
+      <w:ind w:left="440"/>
+    </w:pPr>
   </w:style>
 </w:styles>
 </file>
@@ -6104,6 +7813,21 @@
 </file>
 
 <file path=customXml/item2.xml><?xml version="1.0" encoding="utf-8"?>
+<?mso-contentType ?>
+<FormTemplates xmlns="http://schemas.microsoft.com/sharepoint/v3/contenttype/forms">
+  <Display>DocumentLibraryForm</Display>
+  <Edit>DocumentLibraryForm</Edit>
+  <New>DocumentLibraryForm</New>
+</FormTemplates>
+</file>
+
+<file path=customXml/item3.xml><?xml version="1.0" encoding="utf-8"?>
+<p:properties xmlns:p="http://schemas.microsoft.com/office/2006/metadata/properties" xmlns:xsi="http://www.w3.org/2001/XMLSchema-instance" xmlns:pc="http://schemas.microsoft.com/office/infopath/2007/PartnerControls">
+  <documentManagement/>
+</p:properties>
+</file>
+
+<file path=customXml/item4.xml><?xml version="1.0" encoding="utf-8"?>
 <b:Sources xmlns:b="http://schemas.openxmlformats.org/officeDocument/2006/bibliography" xmlns="http://schemas.openxmlformats.org/officeDocument/2006/bibliography" SelectedStyle="\APASixthEditionOfficeOnline.xsl" StyleName="APA" Version="6">
   <b:Source>
     <b:Tag>Har00</b:Tag>
@@ -6165,21 +7889,6 @@
     <b:RefOrder>3</b:RefOrder>
   </b:Source>
 </b:Sources>
-</file>
-
-<file path=customXml/item3.xml><?xml version="1.0" encoding="utf-8"?>
-<p:properties xmlns:p="http://schemas.microsoft.com/office/2006/metadata/properties" xmlns:xsi="http://www.w3.org/2001/XMLSchema-instance" xmlns:pc="http://schemas.microsoft.com/office/infopath/2007/PartnerControls">
-  <documentManagement/>
-</p:properties>
-</file>
-
-<file path=customXml/item4.xml><?xml version="1.0" encoding="utf-8"?>
-<?mso-contentType ?>
-<FormTemplates xmlns="http://schemas.microsoft.com/sharepoint/v3/contenttype/forms">
-  <Display>DocumentLibraryForm</Display>
-  <Edit>DocumentLibraryForm</Edit>
-  <New>DocumentLibraryForm</New>
-</FormTemplates>
 </file>
 
 <file path=customXml/item5.xml><?xml version="1.0" encoding="utf-8"?>
@@ -6323,9 +8032,9 @@
 </file>
 
 <file path=customXml/itemProps2.xml><?xml version="1.0" encoding="utf-8"?>
-<ds:datastoreItem xmlns:ds="http://schemas.openxmlformats.org/officeDocument/2006/customXml" ds:itemID="{A009AE46-4047-4116-ABCB-34BB5A0335E0}">
+<ds:datastoreItem xmlns:ds="http://schemas.openxmlformats.org/officeDocument/2006/customXml" ds:itemID="{2A670B92-84AE-4F23-A2BB-2C55245D867C}">
   <ds:schemaRefs>
-    <ds:schemaRef ds:uri="http://schemas.openxmlformats.org/officeDocument/2006/bibliography"/>
+    <ds:schemaRef ds:uri="http://schemas.microsoft.com/sharepoint/v3/contenttype/forms"/>
   </ds:schemaRefs>
 </ds:datastoreItem>
 </file>
@@ -6340,9 +8049,9 @@
 </file>
 
 <file path=customXml/itemProps4.xml><?xml version="1.0" encoding="utf-8"?>
-<ds:datastoreItem xmlns:ds="http://schemas.openxmlformats.org/officeDocument/2006/customXml" ds:itemID="{2A670B92-84AE-4F23-A2BB-2C55245D867C}">
+<ds:datastoreItem xmlns:ds="http://schemas.openxmlformats.org/officeDocument/2006/customXml" ds:itemID="{A009AE46-4047-4116-ABCB-34BB5A0335E0}">
   <ds:schemaRefs>
-    <ds:schemaRef ds:uri="http://schemas.microsoft.com/sharepoint/v3/contenttype/forms"/>
+    <ds:schemaRef ds:uri="http://schemas.openxmlformats.org/officeDocument/2006/bibliography"/>
   </ds:schemaRefs>
 </ds:datastoreItem>
 </file>

</xml_diff>

<commit_message>
T10 - Se actualiza la memoria con la parte del ejercicio 1 y las referencias bibliográficas
</commit_message>
<xml_diff>
--- a/Gonzalez_Pradas_Ernesto_Actividad_Grupal_ISA.docx
+++ b/Gonzalez_Pradas_Ernesto_Actividad_Grupal_ISA.docx
@@ -269,7 +269,7 @@
                   </wp:anchor>
                 </w:drawing>
               </mc:Choice>
-              <mc:Fallback xmlns:oel="http://schemas.microsoft.com/office/2019/extlst" xmlns:a="http://schemas.openxmlformats.org/drawingml/2006/main" xmlns:pic="http://schemas.openxmlformats.org/drawingml/2006/picture" xmlns:a14="http://schemas.microsoft.com/office/drawing/2010/main" xmlns:asvg="http://schemas.microsoft.com/office/drawing/2016/SVG/main">
+              <mc:Fallback xmlns:oel="http://schemas.microsoft.com/office/2019/extlst" xmlns:asvg="http://schemas.microsoft.com/office/drawing/2016/SVG/main" xmlns:a14="http://schemas.microsoft.com/office/drawing/2010/main" xmlns:pic="http://schemas.openxmlformats.org/drawingml/2006/picture" xmlns:a="http://schemas.openxmlformats.org/drawingml/2006/main">
                 <w:pict w14:anchorId="0873FF10">
                   <v:group id="Grupo 149" style="position:absolute;margin-left:0;margin-top:0;width:8in;height:95.7pt;z-index:251662336;mso-width-percent:941;mso-height-percent:121;mso-top-percent:23;mso-position-horizontal:center;mso-position-horizontal-relative:page;mso-position-vertical-relative:page;mso-width-percent:941;mso-height-percent:121;mso-top-percent:23" coordsize="73152,12161" coordorigin="" o:spid="_x0000_s1026" w14:anchorId="5836224A" o:gfxdata="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">
                     <v:shape id="Rectángulo 51" style="position:absolute;width:73152;height:11303;visibility:visible;mso-wrap-style:square;v-text-anchor:middle" coordsize="7312660,1129665" o:spid="_x0000_s1027" fillcolor="#4472c4 [3204]" stroked="f" strokeweight="1pt" path="m,l7312660,r,1129665l3619500,733425,,1091565,,xe" o:gfxdata="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">
@@ -1310,7 +1310,7 @@
       <w:pPr>
         <w:pStyle w:val="Ttulo1"/>
       </w:pPr>
-      <w:bookmarkStart w:id="0" w:name="_Toc104833806"/>
+      <w:bookmarkStart w:id="0" w:name="_Toc105009669"/>
       <w:r>
         <w:lastRenderedPageBreak/>
         <w:t>Índice</w:t>
@@ -1368,7 +1368,7 @@
           <w:r>
             <w:fldChar w:fldCharType="separate"/>
           </w:r>
-          <w:hyperlink w:anchor="_Toc104833806" w:history="1">
+          <w:hyperlink w:anchor="_Toc105009669" w:history="1">
             <w:r>
               <w:rPr>
                 <w:rStyle w:val="Hipervnculo"/>
@@ -1395,7 +1395,7 @@
                 <w:noProof/>
                 <w:webHidden/>
               </w:rPr>
-              <w:instrText xml:space="preserve"> PAGEREF _Toc104833806 \h </w:instrText>
+              <w:instrText xml:space="preserve"> PAGEREF _Toc105009669 \h </w:instrText>
             </w:r>
             <w:r>
               <w:rPr>
@@ -1438,7 +1438,7 @@
               <w:lang w:val="es-ES" w:eastAsia="es-ES"/>
             </w:rPr>
           </w:pPr>
-          <w:hyperlink w:anchor="_Toc104833807" w:history="1">
+          <w:hyperlink w:anchor="_Toc105009670" w:history="1">
             <w:r>
               <w:rPr>
                 <w:rStyle w:val="Hipervnculo"/>
@@ -1465,7 +1465,7 @@
                 <w:noProof/>
                 <w:webHidden/>
               </w:rPr>
-              <w:instrText xml:space="preserve"> PAGEREF _Toc104833807 \h </w:instrText>
+              <w:instrText xml:space="preserve"> PAGEREF _Toc105009670 \h </w:instrText>
             </w:r>
             <w:r>
               <w:rPr>
@@ -1508,7 +1508,7 @@
               <w:lang w:val="es-ES" w:eastAsia="es-ES"/>
             </w:rPr>
           </w:pPr>
-          <w:hyperlink w:anchor="_Toc104833808" w:history="1">
+          <w:hyperlink w:anchor="_Toc105009671" w:history="1">
             <w:r>
               <w:rPr>
                 <w:rStyle w:val="Hipervnculo"/>
@@ -1535,7 +1535,7 @@
                 <w:noProof/>
                 <w:webHidden/>
               </w:rPr>
-              <w:instrText xml:space="preserve"> PAGEREF _Toc104833808 \h </w:instrText>
+              <w:instrText xml:space="preserve"> PAGEREF _Toc105009671 \h </w:instrText>
             </w:r>
             <w:r>
               <w:rPr>
@@ -1578,7 +1578,7 @@
               <w:lang w:val="es-ES" w:eastAsia="es-ES"/>
             </w:rPr>
           </w:pPr>
-          <w:hyperlink w:anchor="_Toc104833809" w:history="1">
+          <w:hyperlink w:anchor="_Toc105009672" w:history="1">
             <w:r>
               <w:rPr>
                 <w:rStyle w:val="Hipervnculo"/>
@@ -1605,7 +1605,7 @@
                 <w:noProof/>
                 <w:webHidden/>
               </w:rPr>
-              <w:instrText xml:space="preserve"> PAGEREF _Toc104833809 \h </w:instrText>
+              <w:instrText xml:space="preserve"> PAGEREF _Toc105009672 \h </w:instrText>
             </w:r>
             <w:r>
               <w:rPr>
@@ -1625,7 +1625,7 @@
                 <w:noProof/>
                 <w:webHidden/>
               </w:rPr>
-              <w:t>4</w:t>
+              <w:t>5</w:t>
             </w:r>
             <w:r>
               <w:rPr>
@@ -1643,10 +1643,12 @@
               <w:tab w:val="right" w:leader="dot" w:pos="8494"/>
             </w:tabs>
             <w:rPr>
+              <w:rFonts w:eastAsiaTheme="minorEastAsia"/>
               <w:noProof/>
+              <w:lang w:val="es-ES" w:eastAsia="es-ES"/>
             </w:rPr>
           </w:pPr>
-          <w:hyperlink w:anchor="_Toc104833810" w:history="1">
+          <w:hyperlink w:anchor="_Toc105009673" w:history="1">
             <w:r>
               <w:rPr>
                 <w:rStyle w:val="Hipervnculo"/>
@@ -1673,7 +1675,7 @@
                 <w:noProof/>
                 <w:webHidden/>
               </w:rPr>
-              <w:instrText xml:space="preserve"> PAGEREF _Toc104833810 \h </w:instrText>
+              <w:instrText xml:space="preserve"> PAGEREF _Toc105009673 \h </w:instrText>
             </w:r>
             <w:r>
               <w:rPr>
@@ -1693,7 +1695,7 @@
                 <w:noProof/>
                 <w:webHidden/>
               </w:rPr>
-              <w:t>4</w:t>
+              <w:t>5</w:t>
             </w:r>
             <w:r>
               <w:rPr>
@@ -1711,10 +1713,12 @@
               <w:tab w:val="right" w:leader="dot" w:pos="8494"/>
             </w:tabs>
             <w:rPr>
+              <w:rFonts w:eastAsiaTheme="minorEastAsia"/>
               <w:noProof/>
+              <w:lang w:val="es-ES" w:eastAsia="es-ES"/>
             </w:rPr>
           </w:pPr>
-          <w:hyperlink w:anchor="_Toc104833811" w:history="1">
+          <w:hyperlink w:anchor="_Toc105009674" w:history="1">
             <w:r>
               <w:rPr>
                 <w:rStyle w:val="Hipervnculo"/>
@@ -1741,7 +1745,7 @@
                 <w:noProof/>
                 <w:webHidden/>
               </w:rPr>
-              <w:instrText xml:space="preserve"> PAGEREF _Toc104833811 \h </w:instrText>
+              <w:instrText xml:space="preserve"> PAGEREF _Toc105009674 \h </w:instrText>
             </w:r>
             <w:r>
               <w:rPr>
@@ -1761,7 +1765,7 @@
                 <w:noProof/>
                 <w:webHidden/>
               </w:rPr>
-              <w:t>4</w:t>
+              <w:t>8</w:t>
             </w:r>
             <w:r>
               <w:rPr>
@@ -1784,7 +1788,7 @@
               <w:lang w:val="es-ES" w:eastAsia="es-ES"/>
             </w:rPr>
           </w:pPr>
-          <w:hyperlink w:anchor="_Toc104833812" w:history="1">
+          <w:hyperlink w:anchor="_Toc105009675" w:history="1">
             <w:r>
               <w:rPr>
                 <w:rStyle w:val="Hipervnculo"/>
@@ -1812,7 +1816,7 @@
                 <w:noProof/>
                 <w:webHidden/>
               </w:rPr>
-              <w:instrText xml:space="preserve"> PAGEREF _Toc104833812 \h </w:instrText>
+              <w:instrText xml:space="preserve"> PAGEREF _Toc105009675 \h </w:instrText>
             </w:r>
             <w:r>
               <w:rPr>
@@ -1832,7 +1836,7 @@
                 <w:noProof/>
                 <w:webHidden/>
               </w:rPr>
-              <w:t>8</w:t>
+              <w:t>12</w:t>
             </w:r>
             <w:r>
               <w:rPr>
@@ -1855,7 +1859,7 @@
               <w:lang w:val="es-ES" w:eastAsia="es-ES"/>
             </w:rPr>
           </w:pPr>
-          <w:hyperlink w:anchor="_Toc104833813" w:history="1">
+          <w:hyperlink w:anchor="_Toc105009676" w:history="1">
             <w:r>
               <w:rPr>
                 <w:rStyle w:val="Hipervnculo"/>
@@ -1882,7 +1886,7 @@
                 <w:noProof/>
                 <w:webHidden/>
               </w:rPr>
-              <w:instrText xml:space="preserve"> PAGEREF _Toc104833813 \h </w:instrText>
+              <w:instrText xml:space="preserve"> PAGEREF _Toc105009676 \h </w:instrText>
             </w:r>
             <w:r>
               <w:rPr>
@@ -1902,7 +1906,7 @@
                 <w:noProof/>
                 <w:webHidden/>
               </w:rPr>
-              <w:t>9</w:t>
+              <w:t>13</w:t>
             </w:r>
             <w:r>
               <w:rPr>
@@ -1941,7 +1945,7 @@
       <w:pPr>
         <w:pStyle w:val="Ttulo1"/>
       </w:pPr>
-      <w:bookmarkStart w:id="1" w:name="_Toc104833807"/>
+      <w:bookmarkStart w:id="1" w:name="_Toc105009670"/>
       <w:r>
         <w:lastRenderedPageBreak/>
         <w:t>Introducción</w:t>
@@ -2014,7 +2018,7 @@
       <w:pPr>
         <w:pStyle w:val="Ttulo2"/>
       </w:pPr>
-      <w:bookmarkStart w:id="2" w:name="_Toc104833808"/>
+      <w:bookmarkStart w:id="2" w:name="_Toc105009671"/>
       <w:r>
         <w:lastRenderedPageBreak/>
         <w:t>Desarrollo de una calculadora con TDD</w:t>
@@ -2032,25 +2036,1719 @@
       <w:r>
         <w:tab/>
       </w:r>
+      <w:r>
+        <w:rPr>
+          <w:rFonts w:ascii="Georgia" w:hAnsi="Georgia"/>
+        </w:rPr>
+        <w:t xml:space="preserve">Para realizar esta actividad grupal, hemos utilizado Python como lenguaje de programación principal. Para la elaboración de las pruebas unitarias, nos hemos basado en la utilización de la librería </w:t>
+      </w:r>
+      <w:proofErr w:type="spellStart"/>
+      <w:r>
+        <w:rPr>
+          <w:rFonts w:ascii="Georgia" w:hAnsi="Georgia"/>
+        </w:rPr>
+        <w:t>unittest</w:t>
+      </w:r>
+      <w:proofErr w:type="spellEnd"/>
+      <w:r>
+        <w:rPr>
+          <w:rFonts w:ascii="Georgia" w:hAnsi="Georgia"/>
+        </w:rPr>
+        <w:t xml:space="preserve"> de Python</w:t>
+      </w:r>
+      <w:r>
+        <w:rPr>
+          <w:rFonts w:ascii="Georgia" w:hAnsi="Georgia"/>
+        </w:rPr>
+        <w:t xml:space="preserve"> y como </w:t>
+      </w:r>
+      <w:proofErr w:type="spellStart"/>
+      <w:r>
+        <w:rPr>
+          <w:rFonts w:ascii="Georgia" w:hAnsi="Georgia"/>
+        </w:rPr>
+        <w:t>contorl</w:t>
+      </w:r>
+      <w:proofErr w:type="spellEnd"/>
+      <w:r>
+        <w:rPr>
+          <w:rFonts w:ascii="Georgia" w:hAnsi="Georgia"/>
+        </w:rPr>
+        <w:t xml:space="preserve"> de versiones hemos utilizado Git. </w:t>
+      </w:r>
     </w:p>
     <w:p>
       <w:pPr>
-        <w:rPr>
-          <w:rFonts w:ascii="Georgia" w:hAnsi="Georgia"/>
-        </w:rPr>
-      </w:pPr>
-      <w:r>
-        <w:rPr>
-          <w:rFonts w:ascii="Georgia" w:hAnsi="Georgia"/>
-        </w:rPr>
-        <w:br w:type="page"/>
+        <w:spacing w:line="360" w:lineRule="auto"/>
+        <w:rPr>
+          <w:rFonts w:ascii="Georgia" w:hAnsi="Georgia"/>
+        </w:rPr>
+      </w:pPr>
+      <w:r>
+        <w:rPr>
+          <w:rFonts w:ascii="Georgia" w:hAnsi="Georgia"/>
+        </w:rPr>
+        <w:tab/>
+        <w:t>A continuación, se adjunta el enlace al repositorio donde está alojado el código:</w:t>
       </w:r>
     </w:p>
     <w:p>
       <w:pPr>
+        <w:spacing w:line="360" w:lineRule="auto"/>
+        <w:jc w:val="center"/>
+        <w:rPr>
+          <w:rFonts w:ascii="Georgia" w:hAnsi="Georgia"/>
+        </w:rPr>
+      </w:pPr>
+      <w:hyperlink r:id="rId16" w:history="1">
+        <w:r>
+          <w:rPr>
+            <w:rStyle w:val="Hipervnculo"/>
+            <w:rFonts w:ascii="Georgia" w:hAnsi="Georgia"/>
+          </w:rPr>
+          <w:t>https://github.com/ErnestoGPradas/ActividadGrupalISA</w:t>
+        </w:r>
+      </w:hyperlink>
+    </w:p>
+    <w:p>
+      <w:pPr>
+        <w:spacing w:line="360" w:lineRule="auto"/>
+        <w:rPr>
+          <w:rFonts w:ascii="Georgia" w:hAnsi="Georgia"/>
+        </w:rPr>
+      </w:pPr>
+      <w:r>
+        <w:rPr>
+          <w:rFonts w:ascii="Georgia" w:hAnsi="Georgia"/>
+        </w:rPr>
+        <w:tab/>
+        <w:t>La calculadora junto con sus pruebas la hemos estructurado de la siguiente manera:</w:t>
+      </w:r>
+    </w:p>
+    <w:p>
+      <w:pPr>
+        <w:pStyle w:val="Prrafodelista"/>
+        <w:numPr>
+          <w:ilvl w:val="0"/>
+          <w:numId w:val="5"/>
+        </w:numPr>
+        <w:spacing w:line="360" w:lineRule="auto"/>
+        <w:rPr>
+          <w:rFonts w:ascii="Georgia" w:hAnsi="Georgia"/>
+        </w:rPr>
+      </w:pPr>
+      <w:r>
+        <w:rPr>
+          <w:rFonts w:ascii="Georgia" w:hAnsi="Georgia"/>
+        </w:rPr>
+        <w:t xml:space="preserve">En el archivo </w:t>
+      </w:r>
+      <w:r>
+        <w:rPr>
+          <w:rFonts w:ascii="Georgia" w:hAnsi="Georgia"/>
+          <w:b/>
+          <w:bCs/>
+          <w:i/>
+          <w:iCs/>
+        </w:rPr>
+        <w:t>CalculadoraCientifica.py</w:t>
+      </w:r>
+      <w:r>
+        <w:rPr>
+          <w:rFonts w:ascii="Georgia" w:hAnsi="Georgia"/>
+        </w:rPr>
+        <w:t>: tenemos las implementaciones de cada uno de los métodos (suma, resta, multiplicación, división, raíz cuadrada y raíz cuadrada con el método de aproximación babilónico).</w:t>
+      </w:r>
+    </w:p>
+    <w:p>
+      <w:pPr>
+        <w:pStyle w:val="Prrafodelista"/>
+        <w:numPr>
+          <w:ilvl w:val="0"/>
+          <w:numId w:val="5"/>
+        </w:numPr>
+        <w:spacing w:line="360" w:lineRule="auto"/>
+        <w:rPr>
+          <w:rFonts w:ascii="Georgia" w:hAnsi="Georgia"/>
+        </w:rPr>
+      </w:pPr>
+      <w:r>
+        <w:rPr>
+          <w:rFonts w:ascii="Georgia" w:hAnsi="Georgia"/>
+        </w:rPr>
+        <w:t xml:space="preserve">En el archivo </w:t>
+      </w:r>
+      <w:r>
+        <w:rPr>
+          <w:rFonts w:ascii="Georgia" w:hAnsi="Georgia"/>
+          <w:b/>
+          <w:bCs/>
+          <w:i/>
+          <w:iCs/>
+        </w:rPr>
+        <w:t>pruebas_Unitarias.py</w:t>
+      </w:r>
+      <w:r>
+        <w:rPr>
+          <w:rFonts w:ascii="Georgia" w:hAnsi="Georgia"/>
+        </w:rPr>
+        <w:t>: tenemos todas las pruebas realizadas para cada uno de los métodos propuestos.</w:t>
+      </w:r>
+    </w:p>
+    <w:p>
+      <w:pPr>
+        <w:spacing w:line="360" w:lineRule="auto"/>
+        <w:ind w:firstLine="708"/>
+        <w:rPr>
+          <w:rFonts w:ascii="Georgia" w:hAnsi="Georgia"/>
+        </w:rPr>
+      </w:pPr>
+      <w:r>
+        <w:rPr>
+          <w:rFonts w:ascii="Georgia" w:hAnsi="Georgia"/>
+        </w:rPr>
+        <w:t xml:space="preserve">Además, en el archivo </w:t>
+      </w:r>
+      <w:r>
+        <w:rPr>
+          <w:rFonts w:ascii="Georgia" w:hAnsi="Georgia"/>
+          <w:i/>
+          <w:iCs/>
+        </w:rPr>
+        <w:t>CalculadoraCientifica.py</w:t>
+      </w:r>
+      <w:r>
+        <w:rPr>
+          <w:rFonts w:ascii="Georgia" w:hAnsi="Georgia"/>
+        </w:rPr>
+        <w:t xml:space="preserve"> tenemos la calculadora con su interfaz de consola, con la que podremos interactuar por medio de dicha consola</w:t>
+      </w:r>
+      <w:r>
+        <w:rPr>
+          <w:rFonts w:ascii="Georgia" w:hAnsi="Georgia"/>
+        </w:rPr>
+        <w:t xml:space="preserve"> </w:t>
+      </w:r>
+      <w:sdt>
+        <w:sdtPr>
+          <w:rPr>
+            <w:rFonts w:ascii="Georgia" w:hAnsi="Georgia"/>
+          </w:rPr>
+          <w:id w:val="9116704"/>
+          <w:citation/>
+        </w:sdtPr>
+        <w:sdtContent>
+          <w:r>
+            <w:rPr>
+              <w:rFonts w:ascii="Georgia" w:hAnsi="Georgia"/>
+            </w:rPr>
+            <w:fldChar w:fldCharType="begin"/>
+          </w:r>
+          <w:r>
+            <w:rPr>
+              <w:rFonts w:ascii="Georgia" w:hAnsi="Georgia"/>
+              <w:lang w:val="es-ES"/>
+            </w:rPr>
+            <w:instrText xml:space="preserve"> CITATION Jav20 \l 3082 </w:instrText>
+          </w:r>
+          <w:r>
+            <w:rPr>
+              <w:rFonts w:ascii="Georgia" w:hAnsi="Georgia"/>
+            </w:rPr>
+            <w:fldChar w:fldCharType="separate"/>
+          </w:r>
+          <w:r>
+            <w:rPr>
+              <w:rFonts w:ascii="Georgia" w:hAnsi="Georgia"/>
+              <w:noProof/>
+              <w:lang w:val="es-ES"/>
+            </w:rPr>
+            <w:t>(Mendoza, 2020)</w:t>
+          </w:r>
+          <w:r>
+            <w:rPr>
+              <w:rFonts w:ascii="Georgia" w:hAnsi="Georgia"/>
+            </w:rPr>
+            <w:fldChar w:fldCharType="end"/>
+          </w:r>
+        </w:sdtContent>
+      </w:sdt>
+      <w:r>
+        <w:rPr>
+          <w:rFonts w:ascii="Georgia" w:hAnsi="Georgia"/>
+        </w:rPr>
+        <w:t>.</w:t>
+      </w:r>
+    </w:p>
+    <w:p>
+      <w:pPr>
+        <w:spacing w:line="360" w:lineRule="auto"/>
+        <w:ind w:firstLine="708"/>
+        <w:rPr>
+          <w:rFonts w:ascii="Georgia" w:hAnsi="Georgia"/>
+        </w:rPr>
+      </w:pPr>
+      <w:r>
+        <w:rPr>
+          <w:rFonts w:ascii="Georgia" w:hAnsi="Georgia"/>
+        </w:rPr>
+        <w:t>De esta parte hemos cogido la idea de preguntarle al usuario de la calculadora que operación quiere realizar y después en función de dicha operación se le solicita que introduzca uno o dos números para poder operar. En el tutorial el flujo de trabajo no es el mismo, pero si nos hemos basado en la estructura.</w:t>
+      </w:r>
+    </w:p>
+    <w:p>
+      <w:pPr>
+        <w:spacing w:line="360" w:lineRule="auto"/>
+        <w:ind w:firstLine="360"/>
+        <w:rPr>
+          <w:rFonts w:ascii="Georgia" w:hAnsi="Georgia"/>
+        </w:rPr>
+      </w:pPr>
+      <w:r>
+        <w:rPr>
+          <w:rFonts w:ascii="Georgia" w:hAnsi="Georgia"/>
+        </w:rPr>
+        <w:tab/>
+        <w:t>Por otro lado, hemos elaborado dos métodos para calcular la raíz cuadrada de cualquier número. El primer método es:</w:t>
+      </w:r>
+    </w:p>
+    <w:p>
+      <w:pPr>
+        <w:tabs>
+          <w:tab w:val="left" w:pos="916"/>
+          <w:tab w:val="left" w:pos="1832"/>
+          <w:tab w:val="left" w:pos="2748"/>
+          <w:tab w:val="left" w:pos="3664"/>
+          <w:tab w:val="left" w:pos="4580"/>
+          <w:tab w:val="left" w:pos="5496"/>
+          <w:tab w:val="left" w:pos="6412"/>
+          <w:tab w:val="left" w:pos="7328"/>
+          <w:tab w:val="left" w:pos="8244"/>
+          <w:tab w:val="left" w:pos="9160"/>
+          <w:tab w:val="left" w:pos="10076"/>
+          <w:tab w:val="left" w:pos="10992"/>
+          <w:tab w:val="left" w:pos="11908"/>
+          <w:tab w:val="left" w:pos="12824"/>
+          <w:tab w:val="left" w:pos="13740"/>
+          <w:tab w:val="left" w:pos="14656"/>
+        </w:tabs>
+        <w:spacing w:after="0" w:line="244" w:lineRule="atLeast"/>
+        <w:rPr>
+          <w:rFonts w:ascii="Courier New" w:eastAsia="Times New Roman" w:hAnsi="Courier New" w:cs="Courier New"/>
+          <w:color w:val="333333"/>
+          <w:sz w:val="20"/>
+          <w:szCs w:val="20"/>
+          <w:lang w:val="es-ES" w:eastAsia="es-ES"/>
+        </w:rPr>
+      </w:pPr>
+      <w:proofErr w:type="spellStart"/>
+      <w:r>
+        <w:rPr>
+          <w:rFonts w:ascii="Courier New" w:eastAsia="Times New Roman" w:hAnsi="Courier New" w:cs="Courier New"/>
+          <w:b/>
+          <w:bCs/>
+          <w:color w:val="008800"/>
+          <w:sz w:val="20"/>
+          <w:szCs w:val="20"/>
+          <w:lang w:val="es-ES" w:eastAsia="es-ES"/>
+        </w:rPr>
+        <w:t>def</w:t>
+      </w:r>
+      <w:proofErr w:type="spellEnd"/>
+      <w:r>
+        <w:rPr>
+          <w:rFonts w:ascii="Courier New" w:eastAsia="Times New Roman" w:hAnsi="Courier New" w:cs="Courier New"/>
+          <w:color w:val="333333"/>
+          <w:sz w:val="20"/>
+          <w:szCs w:val="20"/>
+          <w:lang w:val="es-ES" w:eastAsia="es-ES"/>
+        </w:rPr>
+        <w:t xml:space="preserve"> </w:t>
+      </w:r>
+      <w:proofErr w:type="spellStart"/>
+      <w:r>
+        <w:rPr>
+          <w:rFonts w:ascii="Courier New" w:eastAsia="Times New Roman" w:hAnsi="Courier New" w:cs="Courier New"/>
+          <w:b/>
+          <w:bCs/>
+          <w:color w:val="0066BB"/>
+          <w:sz w:val="20"/>
+          <w:szCs w:val="20"/>
+          <w:lang w:val="es-ES" w:eastAsia="es-ES"/>
+        </w:rPr>
+        <w:t>raiz_cuadrada</w:t>
+      </w:r>
+      <w:proofErr w:type="spellEnd"/>
+      <w:r>
+        <w:rPr>
+          <w:rFonts w:ascii="Courier New" w:eastAsia="Times New Roman" w:hAnsi="Courier New" w:cs="Courier New"/>
+          <w:color w:val="333333"/>
+          <w:sz w:val="20"/>
+          <w:szCs w:val="20"/>
+          <w:lang w:val="es-ES" w:eastAsia="es-ES"/>
+        </w:rPr>
+        <w:t>(a):</w:t>
+      </w:r>
+    </w:p>
+    <w:p>
+      <w:pPr>
+        <w:tabs>
+          <w:tab w:val="left" w:pos="916"/>
+          <w:tab w:val="left" w:pos="1832"/>
+          <w:tab w:val="left" w:pos="2748"/>
+          <w:tab w:val="left" w:pos="3664"/>
+          <w:tab w:val="left" w:pos="4580"/>
+          <w:tab w:val="left" w:pos="5496"/>
+          <w:tab w:val="left" w:pos="6412"/>
+          <w:tab w:val="left" w:pos="7328"/>
+          <w:tab w:val="left" w:pos="8244"/>
+          <w:tab w:val="left" w:pos="9160"/>
+          <w:tab w:val="left" w:pos="10076"/>
+          <w:tab w:val="left" w:pos="10992"/>
+          <w:tab w:val="left" w:pos="11908"/>
+          <w:tab w:val="left" w:pos="12824"/>
+          <w:tab w:val="left" w:pos="13740"/>
+          <w:tab w:val="left" w:pos="14656"/>
+        </w:tabs>
+        <w:spacing w:after="0" w:line="244" w:lineRule="atLeast"/>
+        <w:rPr>
+          <w:rFonts w:ascii="Courier New" w:eastAsia="Times New Roman" w:hAnsi="Courier New" w:cs="Courier New"/>
+          <w:color w:val="333333"/>
+          <w:sz w:val="20"/>
+          <w:szCs w:val="20"/>
+          <w:lang w:val="es-ES" w:eastAsia="es-ES"/>
+        </w:rPr>
+      </w:pPr>
+      <w:r>
+        <w:rPr>
+          <w:rFonts w:ascii="Courier New" w:eastAsia="Times New Roman" w:hAnsi="Courier New" w:cs="Courier New"/>
+          <w:color w:val="333333"/>
+          <w:sz w:val="20"/>
+          <w:szCs w:val="20"/>
+          <w:lang w:val="es-ES" w:eastAsia="es-ES"/>
+        </w:rPr>
+        <w:t xml:space="preserve">    </w:t>
+      </w:r>
+      <w:proofErr w:type="spellStart"/>
+      <w:r>
+        <w:rPr>
+          <w:rFonts w:ascii="Courier New" w:eastAsia="Times New Roman" w:hAnsi="Courier New" w:cs="Courier New"/>
+          <w:b/>
+          <w:bCs/>
+          <w:color w:val="008800"/>
+          <w:sz w:val="20"/>
+          <w:szCs w:val="20"/>
+          <w:lang w:val="es-ES" w:eastAsia="es-ES"/>
+        </w:rPr>
+        <w:t>if</w:t>
+      </w:r>
+      <w:proofErr w:type="spellEnd"/>
+      <w:r>
+        <w:rPr>
+          <w:rFonts w:ascii="Courier New" w:eastAsia="Times New Roman" w:hAnsi="Courier New" w:cs="Courier New"/>
+          <w:color w:val="333333"/>
+          <w:sz w:val="20"/>
+          <w:szCs w:val="20"/>
+          <w:lang w:val="es-ES" w:eastAsia="es-ES"/>
+        </w:rPr>
+        <w:t xml:space="preserve"> </w:t>
+      </w:r>
+      <w:proofErr w:type="spellStart"/>
+      <w:r>
+        <w:rPr>
+          <w:rFonts w:ascii="Courier New" w:eastAsia="Times New Roman" w:hAnsi="Courier New" w:cs="Courier New"/>
+          <w:b/>
+          <w:bCs/>
+          <w:color w:val="000000"/>
+          <w:sz w:val="20"/>
+          <w:szCs w:val="20"/>
+          <w:lang w:val="es-ES" w:eastAsia="es-ES"/>
+        </w:rPr>
+        <w:t>not</w:t>
+      </w:r>
+      <w:proofErr w:type="spellEnd"/>
+      <w:r>
+        <w:rPr>
+          <w:rFonts w:ascii="Courier New" w:eastAsia="Times New Roman" w:hAnsi="Courier New" w:cs="Courier New"/>
+          <w:color w:val="333333"/>
+          <w:sz w:val="20"/>
+          <w:szCs w:val="20"/>
+          <w:lang w:val="es-ES" w:eastAsia="es-ES"/>
+        </w:rPr>
+        <w:t xml:space="preserve"> </w:t>
+      </w:r>
+      <w:proofErr w:type="spellStart"/>
+      <w:proofErr w:type="gramStart"/>
+      <w:r>
+        <w:rPr>
+          <w:rFonts w:ascii="Courier New" w:eastAsia="Times New Roman" w:hAnsi="Courier New" w:cs="Courier New"/>
+          <w:color w:val="007020"/>
+          <w:sz w:val="20"/>
+          <w:szCs w:val="20"/>
+          <w:lang w:val="es-ES" w:eastAsia="es-ES"/>
+        </w:rPr>
+        <w:t>isinstance</w:t>
+      </w:r>
+      <w:proofErr w:type="spellEnd"/>
+      <w:r>
+        <w:rPr>
+          <w:rFonts w:ascii="Courier New" w:eastAsia="Times New Roman" w:hAnsi="Courier New" w:cs="Courier New"/>
+          <w:color w:val="333333"/>
+          <w:sz w:val="20"/>
+          <w:szCs w:val="20"/>
+          <w:lang w:val="es-ES" w:eastAsia="es-ES"/>
+        </w:rPr>
+        <w:t>(</w:t>
+      </w:r>
+      <w:proofErr w:type="gramEnd"/>
+      <w:r>
+        <w:rPr>
+          <w:rFonts w:ascii="Courier New" w:eastAsia="Times New Roman" w:hAnsi="Courier New" w:cs="Courier New"/>
+          <w:color w:val="333333"/>
+          <w:sz w:val="20"/>
+          <w:szCs w:val="20"/>
+          <w:lang w:val="es-ES" w:eastAsia="es-ES"/>
+        </w:rPr>
+        <w:t xml:space="preserve">a, </w:t>
+      </w:r>
+      <w:proofErr w:type="spellStart"/>
+      <w:r>
+        <w:rPr>
+          <w:rFonts w:ascii="Courier New" w:eastAsia="Times New Roman" w:hAnsi="Courier New" w:cs="Courier New"/>
+          <w:color w:val="007020"/>
+          <w:sz w:val="20"/>
+          <w:szCs w:val="20"/>
+          <w:lang w:val="es-ES" w:eastAsia="es-ES"/>
+        </w:rPr>
+        <w:t>int</w:t>
+      </w:r>
+      <w:proofErr w:type="spellEnd"/>
+      <w:r>
+        <w:rPr>
+          <w:rFonts w:ascii="Courier New" w:eastAsia="Times New Roman" w:hAnsi="Courier New" w:cs="Courier New"/>
+          <w:color w:val="333333"/>
+          <w:sz w:val="20"/>
+          <w:szCs w:val="20"/>
+          <w:lang w:val="es-ES" w:eastAsia="es-ES"/>
+        </w:rPr>
+        <w:t xml:space="preserve">) </w:t>
+      </w:r>
+      <w:r>
+        <w:rPr>
+          <w:rFonts w:ascii="Courier New" w:eastAsia="Times New Roman" w:hAnsi="Courier New" w:cs="Courier New"/>
+          <w:b/>
+          <w:bCs/>
+          <w:color w:val="000000"/>
+          <w:sz w:val="20"/>
+          <w:szCs w:val="20"/>
+          <w:lang w:val="es-ES" w:eastAsia="es-ES"/>
+        </w:rPr>
+        <w:t>and</w:t>
+      </w:r>
+      <w:r>
+        <w:rPr>
+          <w:rFonts w:ascii="Courier New" w:eastAsia="Times New Roman" w:hAnsi="Courier New" w:cs="Courier New"/>
+          <w:color w:val="333333"/>
+          <w:sz w:val="20"/>
+          <w:szCs w:val="20"/>
+          <w:lang w:val="es-ES" w:eastAsia="es-ES"/>
+        </w:rPr>
+        <w:t xml:space="preserve"> </w:t>
+      </w:r>
+      <w:proofErr w:type="spellStart"/>
+      <w:r>
+        <w:rPr>
+          <w:rFonts w:ascii="Courier New" w:eastAsia="Times New Roman" w:hAnsi="Courier New" w:cs="Courier New"/>
+          <w:b/>
+          <w:bCs/>
+          <w:color w:val="000000"/>
+          <w:sz w:val="20"/>
+          <w:szCs w:val="20"/>
+          <w:lang w:val="es-ES" w:eastAsia="es-ES"/>
+        </w:rPr>
+        <w:t>not</w:t>
+      </w:r>
+      <w:proofErr w:type="spellEnd"/>
+      <w:r>
+        <w:rPr>
+          <w:rFonts w:ascii="Courier New" w:eastAsia="Times New Roman" w:hAnsi="Courier New" w:cs="Courier New"/>
+          <w:color w:val="333333"/>
+          <w:sz w:val="20"/>
+          <w:szCs w:val="20"/>
+          <w:lang w:val="es-ES" w:eastAsia="es-ES"/>
+        </w:rPr>
+        <w:t xml:space="preserve"> </w:t>
+      </w:r>
+      <w:proofErr w:type="spellStart"/>
+      <w:r>
+        <w:rPr>
+          <w:rFonts w:ascii="Courier New" w:eastAsia="Times New Roman" w:hAnsi="Courier New" w:cs="Courier New"/>
+          <w:color w:val="007020"/>
+          <w:sz w:val="20"/>
+          <w:szCs w:val="20"/>
+          <w:lang w:val="es-ES" w:eastAsia="es-ES"/>
+        </w:rPr>
+        <w:t>isinstance</w:t>
+      </w:r>
+      <w:proofErr w:type="spellEnd"/>
+      <w:r>
+        <w:rPr>
+          <w:rFonts w:ascii="Courier New" w:eastAsia="Times New Roman" w:hAnsi="Courier New" w:cs="Courier New"/>
+          <w:color w:val="333333"/>
+          <w:sz w:val="20"/>
+          <w:szCs w:val="20"/>
+          <w:lang w:val="es-ES" w:eastAsia="es-ES"/>
+        </w:rPr>
+        <w:t xml:space="preserve">(a, </w:t>
+      </w:r>
+      <w:proofErr w:type="spellStart"/>
+      <w:r>
+        <w:rPr>
+          <w:rFonts w:ascii="Courier New" w:eastAsia="Times New Roman" w:hAnsi="Courier New" w:cs="Courier New"/>
+          <w:color w:val="007020"/>
+          <w:sz w:val="20"/>
+          <w:szCs w:val="20"/>
+          <w:lang w:val="es-ES" w:eastAsia="es-ES"/>
+        </w:rPr>
+        <w:t>float</w:t>
+      </w:r>
+      <w:proofErr w:type="spellEnd"/>
+      <w:r>
+        <w:rPr>
+          <w:rFonts w:ascii="Courier New" w:eastAsia="Times New Roman" w:hAnsi="Courier New" w:cs="Courier New"/>
+          <w:color w:val="333333"/>
+          <w:sz w:val="20"/>
+          <w:szCs w:val="20"/>
+          <w:lang w:val="es-ES" w:eastAsia="es-ES"/>
+        </w:rPr>
+        <w:t>):</w:t>
+      </w:r>
+    </w:p>
+    <w:p>
+      <w:pPr>
+        <w:tabs>
+          <w:tab w:val="left" w:pos="916"/>
+          <w:tab w:val="left" w:pos="1832"/>
+          <w:tab w:val="left" w:pos="2748"/>
+          <w:tab w:val="left" w:pos="3664"/>
+          <w:tab w:val="left" w:pos="4580"/>
+          <w:tab w:val="left" w:pos="5496"/>
+          <w:tab w:val="left" w:pos="6412"/>
+          <w:tab w:val="left" w:pos="7328"/>
+          <w:tab w:val="left" w:pos="8244"/>
+          <w:tab w:val="left" w:pos="9160"/>
+          <w:tab w:val="left" w:pos="10076"/>
+          <w:tab w:val="left" w:pos="10992"/>
+          <w:tab w:val="left" w:pos="11908"/>
+          <w:tab w:val="left" w:pos="12824"/>
+          <w:tab w:val="left" w:pos="13740"/>
+          <w:tab w:val="left" w:pos="14656"/>
+        </w:tabs>
+        <w:spacing w:after="0" w:line="244" w:lineRule="atLeast"/>
+        <w:rPr>
+          <w:rFonts w:ascii="Courier New" w:eastAsia="Times New Roman" w:hAnsi="Courier New" w:cs="Courier New"/>
+          <w:color w:val="333333"/>
+          <w:sz w:val="20"/>
+          <w:szCs w:val="20"/>
+          <w:lang w:val="es-ES" w:eastAsia="es-ES"/>
+        </w:rPr>
+      </w:pPr>
+      <w:r>
+        <w:rPr>
+          <w:rFonts w:ascii="Courier New" w:eastAsia="Times New Roman" w:hAnsi="Courier New" w:cs="Courier New"/>
+          <w:color w:val="333333"/>
+          <w:sz w:val="20"/>
+          <w:szCs w:val="20"/>
+          <w:lang w:val="es-ES" w:eastAsia="es-ES"/>
+        </w:rPr>
+        <w:t xml:space="preserve">        </w:t>
+      </w:r>
+      <w:proofErr w:type="spellStart"/>
+      <w:r>
+        <w:rPr>
+          <w:rFonts w:ascii="Courier New" w:eastAsia="Times New Roman" w:hAnsi="Courier New" w:cs="Courier New"/>
+          <w:b/>
+          <w:bCs/>
+          <w:color w:val="008800"/>
+          <w:sz w:val="20"/>
+          <w:szCs w:val="20"/>
+          <w:lang w:val="es-ES" w:eastAsia="es-ES"/>
+        </w:rPr>
+        <w:t>raise</w:t>
+      </w:r>
+      <w:proofErr w:type="spellEnd"/>
+      <w:r>
+        <w:rPr>
+          <w:rFonts w:ascii="Courier New" w:eastAsia="Times New Roman" w:hAnsi="Courier New" w:cs="Courier New"/>
+          <w:color w:val="333333"/>
+          <w:sz w:val="20"/>
+          <w:szCs w:val="20"/>
+          <w:lang w:val="es-ES" w:eastAsia="es-ES"/>
+        </w:rPr>
+        <w:t xml:space="preserve"> </w:t>
+      </w:r>
+      <w:proofErr w:type="spellStart"/>
+      <w:r>
+        <w:rPr>
+          <w:rFonts w:ascii="Courier New" w:eastAsia="Times New Roman" w:hAnsi="Courier New" w:cs="Courier New"/>
+          <w:b/>
+          <w:bCs/>
+          <w:color w:val="FF0000"/>
+          <w:sz w:val="20"/>
+          <w:szCs w:val="20"/>
+          <w:lang w:val="es-ES" w:eastAsia="es-ES"/>
+        </w:rPr>
+        <w:t>TypeError</w:t>
+      </w:r>
+      <w:proofErr w:type="spellEnd"/>
+    </w:p>
+    <w:p>
+      <w:pPr>
+        <w:tabs>
+          <w:tab w:val="left" w:pos="916"/>
+          <w:tab w:val="left" w:pos="1832"/>
+          <w:tab w:val="left" w:pos="2748"/>
+          <w:tab w:val="left" w:pos="3664"/>
+          <w:tab w:val="left" w:pos="4580"/>
+          <w:tab w:val="left" w:pos="5496"/>
+          <w:tab w:val="left" w:pos="6412"/>
+          <w:tab w:val="left" w:pos="7328"/>
+          <w:tab w:val="left" w:pos="8244"/>
+          <w:tab w:val="left" w:pos="9160"/>
+          <w:tab w:val="left" w:pos="10076"/>
+          <w:tab w:val="left" w:pos="10992"/>
+          <w:tab w:val="left" w:pos="11908"/>
+          <w:tab w:val="left" w:pos="12824"/>
+          <w:tab w:val="left" w:pos="13740"/>
+          <w:tab w:val="left" w:pos="14656"/>
+        </w:tabs>
+        <w:spacing w:after="0" w:line="244" w:lineRule="atLeast"/>
+        <w:rPr>
+          <w:rFonts w:ascii="Courier New" w:eastAsia="Times New Roman" w:hAnsi="Courier New" w:cs="Courier New"/>
+          <w:color w:val="333333"/>
+          <w:sz w:val="20"/>
+          <w:szCs w:val="20"/>
+          <w:lang w:val="es-ES" w:eastAsia="es-ES"/>
+        </w:rPr>
+      </w:pPr>
+    </w:p>
+    <w:p>
+      <w:pPr>
+        <w:tabs>
+          <w:tab w:val="left" w:pos="916"/>
+          <w:tab w:val="left" w:pos="1832"/>
+          <w:tab w:val="left" w:pos="2748"/>
+          <w:tab w:val="left" w:pos="3664"/>
+          <w:tab w:val="left" w:pos="4580"/>
+          <w:tab w:val="left" w:pos="5496"/>
+          <w:tab w:val="left" w:pos="6412"/>
+          <w:tab w:val="left" w:pos="7328"/>
+          <w:tab w:val="left" w:pos="8244"/>
+          <w:tab w:val="left" w:pos="9160"/>
+          <w:tab w:val="left" w:pos="10076"/>
+          <w:tab w:val="left" w:pos="10992"/>
+          <w:tab w:val="left" w:pos="11908"/>
+          <w:tab w:val="left" w:pos="12824"/>
+          <w:tab w:val="left" w:pos="13740"/>
+          <w:tab w:val="left" w:pos="14656"/>
+        </w:tabs>
+        <w:spacing w:after="0" w:line="244" w:lineRule="atLeast"/>
+        <w:rPr>
+          <w:rFonts w:ascii="Courier New" w:eastAsia="Times New Roman" w:hAnsi="Courier New" w:cs="Courier New"/>
+          <w:color w:val="333333"/>
+          <w:sz w:val="20"/>
+          <w:szCs w:val="20"/>
+          <w:lang w:val="es-ES" w:eastAsia="es-ES"/>
+        </w:rPr>
+      </w:pPr>
+      <w:r>
+        <w:rPr>
+          <w:rFonts w:ascii="Courier New" w:eastAsia="Times New Roman" w:hAnsi="Courier New" w:cs="Courier New"/>
+          <w:color w:val="333333"/>
+          <w:sz w:val="20"/>
+          <w:szCs w:val="20"/>
+          <w:lang w:val="es-ES" w:eastAsia="es-ES"/>
+        </w:rPr>
+        <w:t xml:space="preserve">    </w:t>
+      </w:r>
+      <w:proofErr w:type="spellStart"/>
+      <w:r>
+        <w:rPr>
+          <w:rFonts w:ascii="Courier New" w:eastAsia="Times New Roman" w:hAnsi="Courier New" w:cs="Courier New"/>
+          <w:b/>
+          <w:bCs/>
+          <w:color w:val="008800"/>
+          <w:sz w:val="20"/>
+          <w:szCs w:val="20"/>
+          <w:lang w:val="es-ES" w:eastAsia="es-ES"/>
+        </w:rPr>
+        <w:t>return</w:t>
+      </w:r>
+      <w:proofErr w:type="spellEnd"/>
+      <w:r>
+        <w:rPr>
+          <w:rFonts w:ascii="Courier New" w:eastAsia="Times New Roman" w:hAnsi="Courier New" w:cs="Courier New"/>
+          <w:color w:val="333333"/>
+          <w:sz w:val="20"/>
+          <w:szCs w:val="20"/>
+          <w:lang w:val="es-ES" w:eastAsia="es-ES"/>
+        </w:rPr>
+        <w:t xml:space="preserve"> </w:t>
+      </w:r>
+      <w:proofErr w:type="spellStart"/>
+      <w:proofErr w:type="gramStart"/>
+      <w:r>
+        <w:rPr>
+          <w:rFonts w:ascii="Courier New" w:eastAsia="Times New Roman" w:hAnsi="Courier New" w:cs="Courier New"/>
+          <w:color w:val="007020"/>
+          <w:sz w:val="20"/>
+          <w:szCs w:val="20"/>
+          <w:lang w:val="es-ES" w:eastAsia="es-ES"/>
+        </w:rPr>
+        <w:t>pow</w:t>
+      </w:r>
+      <w:proofErr w:type="spellEnd"/>
+      <w:r>
+        <w:rPr>
+          <w:rFonts w:ascii="Courier New" w:eastAsia="Times New Roman" w:hAnsi="Courier New" w:cs="Courier New"/>
+          <w:color w:val="333333"/>
+          <w:sz w:val="20"/>
+          <w:szCs w:val="20"/>
+          <w:lang w:val="es-ES" w:eastAsia="es-ES"/>
+        </w:rPr>
+        <w:t>(</w:t>
+      </w:r>
+      <w:proofErr w:type="gramEnd"/>
+      <w:r>
+        <w:rPr>
+          <w:rFonts w:ascii="Courier New" w:eastAsia="Times New Roman" w:hAnsi="Courier New" w:cs="Courier New"/>
+          <w:color w:val="333333"/>
+          <w:sz w:val="20"/>
+          <w:szCs w:val="20"/>
+          <w:lang w:val="es-ES" w:eastAsia="es-ES"/>
+        </w:rPr>
+        <w:t xml:space="preserve">a, </w:t>
+      </w:r>
+      <w:r>
+        <w:rPr>
+          <w:rFonts w:ascii="Courier New" w:eastAsia="Times New Roman" w:hAnsi="Courier New" w:cs="Courier New"/>
+          <w:b/>
+          <w:bCs/>
+          <w:color w:val="6600EE"/>
+          <w:sz w:val="20"/>
+          <w:szCs w:val="20"/>
+          <w:lang w:val="es-ES" w:eastAsia="es-ES"/>
+        </w:rPr>
+        <w:t>0.5</w:t>
+      </w:r>
+      <w:r>
+        <w:rPr>
+          <w:rFonts w:ascii="Courier New" w:eastAsia="Times New Roman" w:hAnsi="Courier New" w:cs="Courier New"/>
+          <w:color w:val="333333"/>
+          <w:sz w:val="20"/>
+          <w:szCs w:val="20"/>
+          <w:lang w:val="es-ES" w:eastAsia="es-ES"/>
+        </w:rPr>
+        <w:t>)</w:t>
+      </w:r>
+    </w:p>
+    <w:p>
+      <w:pPr>
+        <w:spacing w:line="360" w:lineRule="auto"/>
+        <w:ind w:firstLine="360"/>
+        <w:rPr>
+          <w:rFonts w:ascii="Georgia" w:hAnsi="Georgia"/>
+        </w:rPr>
+      </w:pPr>
+    </w:p>
+    <w:p>
+      <w:pPr>
+        <w:spacing w:line="360" w:lineRule="auto"/>
+        <w:ind w:firstLine="360"/>
+        <w:rPr>
+          <w:rFonts w:ascii="Georgia" w:hAnsi="Georgia"/>
+        </w:rPr>
+      </w:pPr>
+      <w:r>
+        <w:rPr>
+          <w:rFonts w:ascii="Georgia" w:hAnsi="Georgia"/>
+        </w:rPr>
+        <w:tab/>
+        <w:t>Al final calcular la raíz cuadrada de cualquier número se puede calcular elevando dicho</w:t>
+      </w:r>
+      <w:r>
+        <w:rPr>
+          <w:rFonts w:ascii="Georgia" w:hAnsi="Georgia"/>
+        </w:rPr>
+        <w:t xml:space="preserve"> número a 0.5</w:t>
+      </w:r>
+      <w:r>
+        <w:rPr>
+          <w:rFonts w:ascii="Georgia" w:hAnsi="Georgia"/>
+        </w:rPr>
+        <w:t xml:space="preserve">. Esto es exactamente lo que hace la función </w:t>
+      </w:r>
+      <w:proofErr w:type="spellStart"/>
+      <w:proofErr w:type="gramStart"/>
+      <w:r>
+        <w:rPr>
+          <w:rFonts w:ascii="Georgia" w:hAnsi="Georgia"/>
+        </w:rPr>
+        <w:t>pow</w:t>
+      </w:r>
+      <w:proofErr w:type="spellEnd"/>
+      <w:r>
+        <w:rPr>
+          <w:rFonts w:ascii="Georgia" w:hAnsi="Georgia"/>
+        </w:rPr>
+        <w:t>(</w:t>
+      </w:r>
+      <w:proofErr w:type="gramEnd"/>
+      <w:r>
+        <w:rPr>
+          <w:rFonts w:ascii="Georgia" w:hAnsi="Georgia"/>
+        </w:rPr>
+        <w:t>)</w:t>
+      </w:r>
+      <w:r>
+        <w:rPr>
+          <w:rFonts w:ascii="Georgia" w:hAnsi="Georgia"/>
+        </w:rPr>
+        <w:t xml:space="preserve"> </w:t>
+      </w:r>
+      <w:sdt>
+        <w:sdtPr>
+          <w:rPr>
+            <w:rFonts w:ascii="Georgia" w:hAnsi="Georgia"/>
+          </w:rPr>
+          <w:id w:val="-638955163"/>
+          <w:citation/>
+        </w:sdtPr>
+        <w:sdtContent>
+          <w:r>
+            <w:rPr>
+              <w:rFonts w:ascii="Georgia" w:hAnsi="Georgia"/>
+            </w:rPr>
+            <w:fldChar w:fldCharType="begin"/>
+          </w:r>
+          <w:r>
+            <w:rPr>
+              <w:rFonts w:ascii="Georgia" w:hAnsi="Georgia"/>
+              <w:lang w:val="es-ES"/>
+            </w:rPr>
+            <w:instrText xml:space="preserve"> CITATION Del21 \l 3082 </w:instrText>
+          </w:r>
+          <w:r>
+            <w:rPr>
+              <w:rFonts w:ascii="Georgia" w:hAnsi="Georgia"/>
+            </w:rPr>
+            <w:fldChar w:fldCharType="separate"/>
+          </w:r>
+          <w:r>
+            <w:rPr>
+              <w:rFonts w:ascii="Georgia" w:hAnsi="Georgia"/>
+              <w:noProof/>
+              <w:lang w:val="es-ES"/>
+            </w:rPr>
+            <w:t>(DelftStack, 2021)</w:t>
+          </w:r>
+          <w:r>
+            <w:rPr>
+              <w:rFonts w:ascii="Georgia" w:hAnsi="Georgia"/>
+            </w:rPr>
+            <w:fldChar w:fldCharType="end"/>
+          </w:r>
+        </w:sdtContent>
+      </w:sdt>
+      <w:r>
+        <w:rPr>
+          <w:rFonts w:ascii="Georgia" w:hAnsi="Georgia"/>
+        </w:rPr>
+        <w:t>. El segundo método elaborado para calcular la raíz cuadrada ha sido:</w:t>
+      </w:r>
+    </w:p>
+    <w:p>
+      <w:pPr>
+        <w:pStyle w:val="HTMLconformatoprevio"/>
+        <w:spacing w:line="244" w:lineRule="atLeast"/>
+        <w:rPr>
+          <w:b/>
+          <w:bCs/>
+          <w:color w:val="008800"/>
+        </w:rPr>
+      </w:pPr>
+    </w:p>
+    <w:p>
+      <w:pPr>
+        <w:pStyle w:val="HTMLconformatoprevio"/>
+        <w:spacing w:line="244" w:lineRule="atLeast"/>
+        <w:rPr>
+          <w:b/>
+          <w:bCs/>
+          <w:color w:val="008800"/>
+        </w:rPr>
+      </w:pPr>
+    </w:p>
+    <w:p>
+      <w:pPr>
+        <w:pStyle w:val="HTMLconformatoprevio"/>
+        <w:spacing w:line="244" w:lineRule="atLeast"/>
+        <w:rPr>
+          <w:color w:val="333333"/>
+        </w:rPr>
+      </w:pPr>
+      <w:proofErr w:type="spellStart"/>
+      <w:r>
+        <w:rPr>
+          <w:b/>
+          <w:bCs/>
+          <w:color w:val="008800"/>
+        </w:rPr>
+        <w:lastRenderedPageBreak/>
+        <w:t>def</w:t>
+      </w:r>
+      <w:proofErr w:type="spellEnd"/>
+      <w:r>
+        <w:rPr>
+          <w:color w:val="333333"/>
+        </w:rPr>
+        <w:t xml:space="preserve"> </w:t>
+      </w:r>
+      <w:proofErr w:type="spellStart"/>
+      <w:r>
+        <w:rPr>
+          <w:b/>
+          <w:bCs/>
+          <w:color w:val="0066BB"/>
+        </w:rPr>
+        <w:t>raiz_cuadradaBabilonico</w:t>
+      </w:r>
+      <w:proofErr w:type="spellEnd"/>
+      <w:r>
+        <w:rPr>
+          <w:color w:val="333333"/>
+        </w:rPr>
+        <w:t>(a):</w:t>
+      </w:r>
+    </w:p>
+    <w:p>
+      <w:pPr>
+        <w:pStyle w:val="HTMLconformatoprevio"/>
+        <w:spacing w:line="244" w:lineRule="atLeast"/>
+        <w:rPr>
+          <w:color w:val="333333"/>
+        </w:rPr>
+      </w:pPr>
+      <w:r>
+        <w:rPr>
+          <w:color w:val="333333"/>
+        </w:rPr>
+        <w:t xml:space="preserve">    </w:t>
+      </w:r>
+      <w:proofErr w:type="spellStart"/>
+      <w:r>
+        <w:rPr>
+          <w:b/>
+          <w:bCs/>
+          <w:color w:val="008800"/>
+        </w:rPr>
+        <w:t>if</w:t>
+      </w:r>
+      <w:proofErr w:type="spellEnd"/>
+      <w:r>
+        <w:rPr>
+          <w:color w:val="333333"/>
+        </w:rPr>
+        <w:t xml:space="preserve"> </w:t>
+      </w:r>
+      <w:proofErr w:type="spellStart"/>
+      <w:r>
+        <w:rPr>
+          <w:b/>
+          <w:bCs/>
+          <w:color w:val="000000"/>
+        </w:rPr>
+        <w:t>not</w:t>
+      </w:r>
+      <w:proofErr w:type="spellEnd"/>
+      <w:r>
+        <w:rPr>
+          <w:color w:val="333333"/>
+        </w:rPr>
+        <w:t xml:space="preserve"> </w:t>
+      </w:r>
+      <w:proofErr w:type="spellStart"/>
+      <w:proofErr w:type="gramStart"/>
+      <w:r>
+        <w:rPr>
+          <w:color w:val="007020"/>
+        </w:rPr>
+        <w:t>isinstance</w:t>
+      </w:r>
+      <w:proofErr w:type="spellEnd"/>
+      <w:r>
+        <w:rPr>
+          <w:color w:val="333333"/>
+        </w:rPr>
+        <w:t>(</w:t>
+      </w:r>
+      <w:proofErr w:type="gramEnd"/>
+      <w:r>
+        <w:rPr>
+          <w:color w:val="333333"/>
+        </w:rPr>
+        <w:t xml:space="preserve">a, </w:t>
+      </w:r>
+      <w:proofErr w:type="spellStart"/>
+      <w:r>
+        <w:rPr>
+          <w:color w:val="007020"/>
+        </w:rPr>
+        <w:t>int</w:t>
+      </w:r>
+      <w:proofErr w:type="spellEnd"/>
+      <w:r>
+        <w:rPr>
+          <w:color w:val="333333"/>
+        </w:rPr>
+        <w:t xml:space="preserve">) </w:t>
+      </w:r>
+      <w:r>
+        <w:rPr>
+          <w:b/>
+          <w:bCs/>
+          <w:color w:val="000000"/>
+        </w:rPr>
+        <w:t>and</w:t>
+      </w:r>
+      <w:r>
+        <w:rPr>
+          <w:color w:val="333333"/>
+        </w:rPr>
+        <w:t xml:space="preserve"> </w:t>
+      </w:r>
+      <w:proofErr w:type="spellStart"/>
+      <w:r>
+        <w:rPr>
+          <w:b/>
+          <w:bCs/>
+          <w:color w:val="000000"/>
+        </w:rPr>
+        <w:t>not</w:t>
+      </w:r>
+      <w:proofErr w:type="spellEnd"/>
+      <w:r>
+        <w:rPr>
+          <w:color w:val="333333"/>
+        </w:rPr>
+        <w:t xml:space="preserve"> </w:t>
+      </w:r>
+      <w:proofErr w:type="spellStart"/>
+      <w:r>
+        <w:rPr>
+          <w:color w:val="007020"/>
+        </w:rPr>
+        <w:t>isinstance</w:t>
+      </w:r>
+      <w:proofErr w:type="spellEnd"/>
+      <w:r>
+        <w:rPr>
+          <w:color w:val="333333"/>
+        </w:rPr>
+        <w:t xml:space="preserve">(a, </w:t>
+      </w:r>
+      <w:proofErr w:type="spellStart"/>
+      <w:r>
+        <w:rPr>
+          <w:color w:val="007020"/>
+        </w:rPr>
+        <w:t>float</w:t>
+      </w:r>
+      <w:proofErr w:type="spellEnd"/>
+      <w:r>
+        <w:rPr>
+          <w:color w:val="333333"/>
+        </w:rPr>
+        <w:t>):</w:t>
+      </w:r>
+    </w:p>
+    <w:p>
+      <w:pPr>
+        <w:pStyle w:val="HTMLconformatoprevio"/>
+        <w:spacing w:line="244" w:lineRule="atLeast"/>
+        <w:rPr>
+          <w:color w:val="333333"/>
+        </w:rPr>
+      </w:pPr>
+      <w:r>
+        <w:rPr>
+          <w:color w:val="333333"/>
+        </w:rPr>
+        <w:t xml:space="preserve">        </w:t>
+      </w:r>
+      <w:proofErr w:type="spellStart"/>
+      <w:r>
+        <w:rPr>
+          <w:b/>
+          <w:bCs/>
+          <w:color w:val="008800"/>
+        </w:rPr>
+        <w:t>raise</w:t>
+      </w:r>
+      <w:proofErr w:type="spellEnd"/>
+      <w:r>
+        <w:rPr>
+          <w:color w:val="333333"/>
+        </w:rPr>
+        <w:t xml:space="preserve"> </w:t>
+      </w:r>
+      <w:proofErr w:type="spellStart"/>
+      <w:r>
+        <w:rPr>
+          <w:b/>
+          <w:bCs/>
+          <w:color w:val="FF0000"/>
+        </w:rPr>
+        <w:t>TypeError</w:t>
+      </w:r>
+      <w:proofErr w:type="spellEnd"/>
+    </w:p>
+    <w:p>
+      <w:pPr>
+        <w:pStyle w:val="HTMLconformatoprevio"/>
+        <w:spacing w:line="244" w:lineRule="atLeast"/>
+        <w:rPr>
+          <w:color w:val="333333"/>
+        </w:rPr>
+      </w:pPr>
+      <w:r>
+        <w:rPr>
+          <w:color w:val="333333"/>
+        </w:rPr>
+        <w:t xml:space="preserve">    x = a / </w:t>
+      </w:r>
+      <w:r>
+        <w:rPr>
+          <w:b/>
+          <w:bCs/>
+          <w:color w:val="0000DD"/>
+        </w:rPr>
+        <w:t>2</w:t>
+      </w:r>
+    </w:p>
+    <w:p>
+      <w:pPr>
+        <w:pStyle w:val="HTMLconformatoprevio"/>
+        <w:spacing w:line="244" w:lineRule="atLeast"/>
+        <w:rPr>
+          <w:color w:val="333333"/>
+        </w:rPr>
+      </w:pPr>
+      <w:r>
+        <w:rPr>
+          <w:color w:val="333333"/>
+        </w:rPr>
+        <w:t xml:space="preserve">    </w:t>
+      </w:r>
+      <w:proofErr w:type="spellStart"/>
+      <w:r>
+        <w:rPr>
+          <w:b/>
+          <w:bCs/>
+          <w:color w:val="008800"/>
+        </w:rPr>
+        <w:t>for</w:t>
+      </w:r>
+      <w:proofErr w:type="spellEnd"/>
+      <w:r>
+        <w:rPr>
+          <w:color w:val="333333"/>
+        </w:rPr>
+        <w:t xml:space="preserve"> i </w:t>
+      </w:r>
+      <w:r>
+        <w:rPr>
+          <w:b/>
+          <w:bCs/>
+          <w:color w:val="000000"/>
+        </w:rPr>
+        <w:t>in</w:t>
+      </w:r>
+      <w:r>
+        <w:rPr>
+          <w:color w:val="333333"/>
+        </w:rPr>
+        <w:t xml:space="preserve"> </w:t>
+      </w:r>
+      <w:proofErr w:type="spellStart"/>
+      <w:proofErr w:type="gramStart"/>
+      <w:r>
+        <w:rPr>
+          <w:color w:val="007020"/>
+        </w:rPr>
+        <w:t>range</w:t>
+      </w:r>
+      <w:proofErr w:type="spellEnd"/>
+      <w:r>
+        <w:rPr>
+          <w:color w:val="333333"/>
+        </w:rPr>
+        <w:t>(</w:t>
+      </w:r>
+      <w:proofErr w:type="gramEnd"/>
+      <w:r>
+        <w:rPr>
+          <w:b/>
+          <w:bCs/>
+          <w:color w:val="0000DD"/>
+        </w:rPr>
+        <w:t>20</w:t>
+      </w:r>
+      <w:r>
+        <w:rPr>
+          <w:color w:val="333333"/>
+        </w:rPr>
+        <w:t>):</w:t>
+      </w:r>
+    </w:p>
+    <w:p>
+      <w:pPr>
+        <w:pStyle w:val="HTMLconformatoprevio"/>
+        <w:spacing w:line="244" w:lineRule="atLeast"/>
+        <w:rPr>
+          <w:color w:val="333333"/>
+        </w:rPr>
+      </w:pPr>
+      <w:r>
+        <w:rPr>
+          <w:color w:val="333333"/>
+        </w:rPr>
+        <w:t xml:space="preserve">        </w:t>
+      </w:r>
+      <w:proofErr w:type="spellStart"/>
+      <w:r>
+        <w:rPr>
+          <w:b/>
+          <w:bCs/>
+          <w:color w:val="008800"/>
+        </w:rPr>
+        <w:t>if</w:t>
+      </w:r>
+      <w:proofErr w:type="spellEnd"/>
+      <w:r>
+        <w:rPr>
+          <w:color w:val="333333"/>
+        </w:rPr>
+        <w:t xml:space="preserve"> x * x == a:</w:t>
+      </w:r>
+    </w:p>
+    <w:p>
+      <w:pPr>
+        <w:pStyle w:val="HTMLconformatoprevio"/>
+        <w:spacing w:line="244" w:lineRule="atLeast"/>
+        <w:rPr>
+          <w:color w:val="333333"/>
+        </w:rPr>
+      </w:pPr>
+      <w:r>
+        <w:rPr>
+          <w:color w:val="333333"/>
+        </w:rPr>
+        <w:t xml:space="preserve">            </w:t>
+      </w:r>
+      <w:proofErr w:type="spellStart"/>
+      <w:r>
+        <w:rPr>
+          <w:b/>
+          <w:bCs/>
+          <w:color w:val="008800"/>
+        </w:rPr>
+        <w:t>return</w:t>
+      </w:r>
+      <w:proofErr w:type="spellEnd"/>
+      <w:r>
+        <w:rPr>
+          <w:color w:val="333333"/>
+        </w:rPr>
+        <w:t xml:space="preserve"> x</w:t>
+      </w:r>
+    </w:p>
+    <w:p>
+      <w:pPr>
+        <w:pStyle w:val="HTMLconformatoprevio"/>
+        <w:spacing w:line="244" w:lineRule="atLeast"/>
+        <w:rPr>
+          <w:color w:val="333333"/>
+        </w:rPr>
+      </w:pPr>
+      <w:r>
+        <w:rPr>
+          <w:color w:val="333333"/>
+        </w:rPr>
+        <w:t xml:space="preserve">        </w:t>
+      </w:r>
+      <w:proofErr w:type="spellStart"/>
+      <w:r>
+        <w:rPr>
+          <w:b/>
+          <w:bCs/>
+          <w:color w:val="008800"/>
+        </w:rPr>
+        <w:t>else</w:t>
+      </w:r>
+      <w:proofErr w:type="spellEnd"/>
+      <w:r>
+        <w:rPr>
+          <w:color w:val="333333"/>
+        </w:rPr>
+        <w:t>:</w:t>
+      </w:r>
+    </w:p>
+    <w:p>
+      <w:pPr>
+        <w:pStyle w:val="HTMLconformatoprevio"/>
+        <w:spacing w:line="244" w:lineRule="atLeast"/>
+        <w:rPr>
+          <w:color w:val="333333"/>
+        </w:rPr>
+      </w:pPr>
+      <w:r>
+        <w:rPr>
+          <w:color w:val="333333"/>
+        </w:rPr>
+        <w:t xml:space="preserve">            x = (x + (a/x)) / </w:t>
+      </w:r>
+      <w:r>
+        <w:rPr>
+          <w:b/>
+          <w:bCs/>
+          <w:color w:val="0000DD"/>
+        </w:rPr>
+        <w:t>2</w:t>
+      </w:r>
+    </w:p>
+    <w:p>
+      <w:pPr>
+        <w:pStyle w:val="HTMLconformatoprevio"/>
+        <w:spacing w:line="244" w:lineRule="atLeast"/>
+        <w:rPr>
+          <w:color w:val="333333"/>
+        </w:rPr>
+      </w:pPr>
+      <w:r>
+        <w:rPr>
+          <w:color w:val="333333"/>
+        </w:rPr>
+        <w:t xml:space="preserve">    </w:t>
+      </w:r>
+      <w:proofErr w:type="spellStart"/>
+      <w:r>
+        <w:rPr>
+          <w:b/>
+          <w:bCs/>
+          <w:color w:val="008800"/>
+        </w:rPr>
+        <w:t>return</w:t>
+      </w:r>
+      <w:proofErr w:type="spellEnd"/>
+      <w:r>
+        <w:rPr>
+          <w:color w:val="333333"/>
+        </w:rPr>
+        <w:t xml:space="preserve"> x</w:t>
+      </w:r>
+    </w:p>
+    <w:p>
+      <w:pPr>
+        <w:pStyle w:val="HTMLconformatoprevio"/>
+        <w:spacing w:line="244" w:lineRule="atLeast"/>
+        <w:rPr>
+          <w:color w:val="333333"/>
+        </w:rPr>
+      </w:pPr>
+    </w:p>
+    <w:p>
+      <w:pPr>
+        <w:pStyle w:val="HTMLconformatoprevio"/>
+        <w:spacing w:line="360" w:lineRule="auto"/>
+        <w:rPr>
+          <w:rFonts w:ascii="Georgia" w:hAnsi="Georgia"/>
+          <w:color w:val="333333"/>
+          <w:sz w:val="22"/>
+          <w:szCs w:val="22"/>
+        </w:rPr>
+      </w:pPr>
+      <w:r>
+        <w:rPr>
+          <w:rFonts w:ascii="Georgia" w:hAnsi="Georgia"/>
+          <w:color w:val="333333"/>
+          <w:sz w:val="22"/>
+          <w:szCs w:val="22"/>
+        </w:rPr>
+        <w:tab/>
+        <w:t>Esta función, está basada en el método de aproximación babilónico para el cálculo de raíces cuadradas</w:t>
+      </w:r>
+      <w:r>
+        <w:rPr>
+          <w:rFonts w:ascii="Georgia" w:hAnsi="Georgia"/>
+          <w:color w:val="333333"/>
+          <w:sz w:val="22"/>
+          <w:szCs w:val="22"/>
+        </w:rPr>
+        <w:t xml:space="preserve"> </w:t>
+      </w:r>
+      <w:sdt>
+        <w:sdtPr>
+          <w:rPr>
+            <w:rFonts w:ascii="Georgia" w:hAnsi="Georgia"/>
+            <w:color w:val="333333"/>
+            <w:sz w:val="22"/>
+            <w:szCs w:val="22"/>
+          </w:rPr>
+          <w:id w:val="-20164689"/>
+          <w:citation/>
+        </w:sdtPr>
+        <w:sdtContent>
+          <w:r>
+            <w:rPr>
+              <w:rFonts w:ascii="Georgia" w:hAnsi="Georgia"/>
+              <w:color w:val="333333"/>
+              <w:sz w:val="22"/>
+              <w:szCs w:val="22"/>
+            </w:rPr>
+            <w:fldChar w:fldCharType="begin"/>
+          </w:r>
+          <w:r>
+            <w:rPr>
+              <w:rFonts w:ascii="Georgia" w:hAnsi="Georgia"/>
+              <w:color w:val="333333"/>
+              <w:sz w:val="22"/>
+              <w:szCs w:val="22"/>
+            </w:rPr>
+            <w:instrText xml:space="preserve"> CITATION Man18 \l 3082 </w:instrText>
+          </w:r>
+          <w:r>
+            <w:rPr>
+              <w:rFonts w:ascii="Georgia" w:hAnsi="Georgia"/>
+              <w:color w:val="333333"/>
+              <w:sz w:val="22"/>
+              <w:szCs w:val="22"/>
+            </w:rPr>
+            <w:fldChar w:fldCharType="separate"/>
+          </w:r>
+          <w:r>
+            <w:rPr>
+              <w:rFonts w:ascii="Georgia" w:hAnsi="Georgia"/>
+              <w:noProof/>
+              <w:color w:val="333333"/>
+              <w:sz w:val="22"/>
+              <w:szCs w:val="22"/>
+            </w:rPr>
+            <w:t>(Manuel González, 2018)</w:t>
+          </w:r>
+          <w:r>
+            <w:rPr>
+              <w:rFonts w:ascii="Georgia" w:hAnsi="Georgia"/>
+              <w:color w:val="333333"/>
+              <w:sz w:val="22"/>
+              <w:szCs w:val="22"/>
+            </w:rPr>
+            <w:fldChar w:fldCharType="end"/>
+          </w:r>
+        </w:sdtContent>
+      </w:sdt>
+      <w:r>
+        <w:rPr>
+          <w:rFonts w:ascii="Georgia" w:hAnsi="Georgia"/>
+          <w:color w:val="333333"/>
+          <w:sz w:val="22"/>
+          <w:szCs w:val="22"/>
+        </w:rPr>
+        <w:t>.</w:t>
+      </w:r>
+    </w:p>
+    <w:p>
+      <w:pPr>
+        <w:pStyle w:val="HTMLconformatoprevio"/>
+        <w:spacing w:line="360" w:lineRule="auto"/>
+        <w:rPr>
+          <w:rFonts w:ascii="Georgia" w:hAnsi="Georgia"/>
+          <w:color w:val="333333"/>
+          <w:sz w:val="22"/>
+          <w:szCs w:val="22"/>
+        </w:rPr>
+      </w:pPr>
+      <w:r>
+        <w:rPr>
+          <w:rFonts w:ascii="Georgia" w:hAnsi="Georgia"/>
+          <w:color w:val="333333"/>
+          <w:sz w:val="22"/>
+          <w:szCs w:val="22"/>
+        </w:rPr>
+        <w:tab/>
+        <w:t xml:space="preserve">Como hemos mencionado en párrafos anteriores, la parte </w:t>
+      </w:r>
+      <w:proofErr w:type="gramStart"/>
+      <w:r>
+        <w:rPr>
+          <w:rFonts w:ascii="Georgia" w:hAnsi="Georgia"/>
+          <w:color w:val="333333"/>
+          <w:sz w:val="22"/>
+          <w:szCs w:val="22"/>
+        </w:rPr>
+        <w:t>de test</w:t>
+      </w:r>
+      <w:proofErr w:type="gramEnd"/>
+      <w:r>
+        <w:rPr>
+          <w:rFonts w:ascii="Georgia" w:hAnsi="Georgia"/>
+          <w:color w:val="333333"/>
+          <w:sz w:val="22"/>
+          <w:szCs w:val="22"/>
+        </w:rPr>
+        <w:t xml:space="preserve"> unitarios de cada una de las funciones, lo hemos realizado con la librería </w:t>
+      </w:r>
+      <w:proofErr w:type="spellStart"/>
+      <w:r>
+        <w:rPr>
+          <w:rFonts w:ascii="Georgia" w:hAnsi="Georgia"/>
+          <w:i/>
+          <w:iCs/>
+          <w:color w:val="333333"/>
+          <w:sz w:val="22"/>
+          <w:szCs w:val="22"/>
+        </w:rPr>
+        <w:t>unittest</w:t>
+      </w:r>
+      <w:proofErr w:type="spellEnd"/>
+      <w:r>
+        <w:rPr>
+          <w:rFonts w:ascii="Georgia" w:hAnsi="Georgia"/>
+          <w:color w:val="333333"/>
+          <w:sz w:val="22"/>
+          <w:szCs w:val="22"/>
+        </w:rPr>
+        <w:t xml:space="preserve"> </w:t>
+      </w:r>
+      <w:sdt>
+        <w:sdtPr>
+          <w:rPr>
+            <w:rFonts w:ascii="Georgia" w:hAnsi="Georgia"/>
+            <w:color w:val="333333"/>
+            <w:sz w:val="22"/>
+            <w:szCs w:val="22"/>
+          </w:rPr>
+          <w:id w:val="1947189628"/>
+          <w:citation/>
+        </w:sdtPr>
+        <w:sdtContent>
+          <w:r>
+            <w:rPr>
+              <w:rFonts w:ascii="Georgia" w:hAnsi="Georgia"/>
+              <w:color w:val="333333"/>
+              <w:sz w:val="22"/>
+              <w:szCs w:val="22"/>
+            </w:rPr>
+            <w:fldChar w:fldCharType="begin"/>
+          </w:r>
+          <w:r>
+            <w:rPr>
+              <w:rFonts w:ascii="Georgia" w:hAnsi="Georgia"/>
+              <w:color w:val="333333"/>
+              <w:sz w:val="22"/>
+              <w:szCs w:val="22"/>
+            </w:rPr>
+            <w:instrText xml:space="preserve"> CITATION Pyt22 \l 3082 </w:instrText>
+          </w:r>
+          <w:r>
+            <w:rPr>
+              <w:rFonts w:ascii="Georgia" w:hAnsi="Georgia"/>
+              <w:color w:val="333333"/>
+              <w:sz w:val="22"/>
+              <w:szCs w:val="22"/>
+            </w:rPr>
+            <w:fldChar w:fldCharType="separate"/>
+          </w:r>
+          <w:r>
+            <w:rPr>
+              <w:rFonts w:ascii="Georgia" w:hAnsi="Georgia"/>
+              <w:noProof/>
+              <w:color w:val="333333"/>
+              <w:sz w:val="22"/>
+              <w:szCs w:val="22"/>
+            </w:rPr>
+            <w:t>(Python, 2022)</w:t>
+          </w:r>
+          <w:r>
+            <w:rPr>
+              <w:rFonts w:ascii="Georgia" w:hAnsi="Georgia"/>
+              <w:color w:val="333333"/>
+              <w:sz w:val="22"/>
+              <w:szCs w:val="22"/>
+            </w:rPr>
+            <w:fldChar w:fldCharType="end"/>
+          </w:r>
+        </w:sdtContent>
+      </w:sdt>
+      <w:r>
+        <w:rPr>
+          <w:rFonts w:ascii="Georgia" w:hAnsi="Georgia"/>
+          <w:color w:val="333333"/>
+          <w:sz w:val="22"/>
+          <w:szCs w:val="22"/>
+        </w:rPr>
+        <w:t>.</w:t>
+      </w:r>
+      <w:r>
+        <w:rPr>
+          <w:rFonts w:ascii="Georgia" w:hAnsi="Georgia"/>
+          <w:color w:val="333333"/>
+          <w:sz w:val="22"/>
+          <w:szCs w:val="22"/>
+        </w:rPr>
+        <w:t xml:space="preserve"> Hemos utilizado esta librería por que nos parecía la forma más sencilla de implementar TDD con el lenguaje de programación elegido.</w:t>
+      </w:r>
+    </w:p>
+    <w:p>
+      <w:pPr>
+        <w:pStyle w:val="HTMLconformatoprevio"/>
+        <w:spacing w:line="360" w:lineRule="auto"/>
+        <w:rPr>
+          <w:rFonts w:ascii="Georgia" w:hAnsi="Georgia"/>
+          <w:color w:val="333333"/>
+          <w:sz w:val="22"/>
+          <w:szCs w:val="22"/>
+        </w:rPr>
+      </w:pPr>
+      <w:r>
+        <w:rPr>
+          <w:rFonts w:ascii="Georgia" w:hAnsi="Georgia"/>
+          <w:color w:val="333333"/>
+          <w:sz w:val="22"/>
+          <w:szCs w:val="22"/>
+        </w:rPr>
+        <w:tab/>
+      </w:r>
+    </w:p>
+    <w:p>
+      <w:pPr>
+        <w:spacing w:line="360" w:lineRule="auto"/>
+        <w:ind w:firstLine="360"/>
+        <w:rPr>
+          <w:rFonts w:ascii="Georgia" w:hAnsi="Georgia"/>
+        </w:rPr>
+      </w:pPr>
+      <w:r>
+        <w:rPr>
+          <w:rFonts w:ascii="Georgia" w:hAnsi="Georgia"/>
+        </w:rPr>
+        <w:br w:type="page"/>
+      </w:r>
+    </w:p>
+    <w:p>
+      <w:pPr>
         <w:pStyle w:val="Ttulo2"/>
       </w:pPr>
-      <w:bookmarkStart w:id="3" w:name="_Toc104833809"/>
+      <w:bookmarkStart w:id="3" w:name="_Toc105009672"/>
       <w:r>
         <w:lastRenderedPageBreak/>
         <w:t>Representación continua del CMMI</w:t>
@@ -2128,7 +3826,7 @@
                     </pic:cNvPicPr>
                   </pic:nvPicPr>
                   <pic:blipFill>
-                    <a:blip r:embed="rId16">
+                    <a:blip r:embed="rId17">
                       <a:extLst>
                         <a:ext uri="{28A0092B-C50C-407E-A947-70E740481C1C}">
                           <a14:useLocalDpi xmlns:a14="http://schemas.microsoft.com/office/drawing/2010/main" val="0"/>
@@ -2164,32 +3862,1154 @@
       <w:pPr>
         <w:pStyle w:val="Ttulo3"/>
       </w:pPr>
-      <w:bookmarkStart w:id="4" w:name="_Toc104833810"/>
+      <w:bookmarkStart w:id="4" w:name="_Toc105009673"/>
       <w:r>
         <w:t>Gestión de requisitos (REQM)</w:t>
       </w:r>
       <w:bookmarkEnd w:id="4"/>
     </w:p>
+    <w:p/>
     <w:p>
       <w:pPr>
-        <w:pStyle w:val="Ttulo3"/>
-      </w:pPr>
+        <w:spacing w:line="360" w:lineRule="auto"/>
+        <w:ind w:firstLine="360"/>
+        <w:jc w:val="both"/>
+        <w:rPr>
+          <w:rFonts w:ascii="Georgia" w:hAnsi="Georgia"/>
+        </w:rPr>
+      </w:pPr>
+      <w:r>
+        <w:rPr>
+          <w:rFonts w:ascii="Georgia" w:hAnsi="Georgia"/>
+        </w:rPr>
+        <w:t xml:space="preserve">En el área de proceso de gestión de requisitos se pide llegar al nivel </w:t>
+      </w:r>
+      <w:r>
+        <w:rPr>
+          <w:rFonts w:ascii="Georgia" w:hAnsi="Georgia"/>
+        </w:rPr>
+        <w:t xml:space="preserve">de capacidad </w:t>
+      </w:r>
+      <w:r>
+        <w:rPr>
+          <w:rFonts w:ascii="Georgia" w:hAnsi="Georgia"/>
+        </w:rPr>
+        <w:t>“gestionado”</w:t>
+      </w:r>
+      <w:r>
+        <w:rPr>
+          <w:rFonts w:ascii="Georgia" w:hAnsi="Georgia"/>
+        </w:rPr>
+        <w:t xml:space="preserve"> alcanzando la meta genérica “GG2”</w:t>
+      </w:r>
+      <w:r>
+        <w:rPr>
+          <w:rFonts w:ascii="Georgia" w:hAnsi="Georgia"/>
+        </w:rPr>
+        <w:t>, para ello es necesario primeramente alcanzar el nivel “realizado”</w:t>
+      </w:r>
+      <w:r>
+        <w:rPr>
+          <w:rFonts w:ascii="Georgia" w:hAnsi="Georgia"/>
+        </w:rPr>
+        <w:t xml:space="preserve"> y la meta genérica “GG1</w:t>
+      </w:r>
+      <w:r>
+        <w:rPr>
+          <w:rFonts w:ascii="Georgia" w:hAnsi="Georgia"/>
+        </w:rPr>
+        <w:t>”, la cual indica que para lograrla hay que lograr las metas específicas del área de proceso. Esta área de proceso tiene una única meta específica</w:t>
+      </w:r>
+      <w:r>
+        <w:rPr>
+          <w:rFonts w:ascii="Georgia" w:hAnsi="Georgia"/>
+        </w:rPr>
+        <w:t>:</w:t>
+      </w:r>
     </w:p>
     <w:p>
       <w:pPr>
-        <w:pStyle w:val="Ttulo3"/>
-      </w:pPr>
+        <w:pStyle w:val="Prrafodelista"/>
+        <w:numPr>
+          <w:ilvl w:val="0"/>
+          <w:numId w:val="4"/>
+        </w:numPr>
+        <w:spacing w:line="360" w:lineRule="auto"/>
+        <w:jc w:val="both"/>
+        <w:rPr>
+          <w:rFonts w:ascii="Georgia" w:hAnsi="Georgia"/>
+        </w:rPr>
+      </w:pPr>
+      <w:r>
+        <w:rPr>
+          <w:rFonts w:ascii="Georgia" w:hAnsi="Georgia"/>
+          <w:b/>
+          <w:bCs/>
+        </w:rPr>
+        <w:t>Gestionar los requisito</w:t>
+      </w:r>
+      <w:r>
+        <w:rPr>
+          <w:rFonts w:ascii="Georgia" w:hAnsi="Georgia"/>
+          <w:b/>
+          <w:bCs/>
+        </w:rPr>
+        <w:t>s (SG1)</w:t>
+      </w:r>
+      <w:r>
+        <w:rPr>
+          <w:rFonts w:ascii="Georgia" w:hAnsi="Georgia"/>
+        </w:rPr>
+        <w:t xml:space="preserve"> </w:t>
+      </w:r>
+      <w:r>
+        <w:rPr>
+          <w:rFonts w:ascii="Georgia" w:hAnsi="Georgia"/>
+        </w:rPr>
+        <w:t>: cuyo objetivo es gestionar los requisitos y mantener la coherencia entre estos y los planes del proyecto. Esta meta específica</w:t>
+      </w:r>
+      <w:r>
+        <w:rPr>
+          <w:rFonts w:ascii="Georgia" w:hAnsi="Georgia"/>
+        </w:rPr>
+        <w:t xml:space="preserve"> cuenta con 5 prácticas específicas</w:t>
+      </w:r>
+      <w:r>
+        <w:rPr>
+          <w:rFonts w:ascii="Georgia" w:hAnsi="Georgia"/>
+        </w:rPr>
+        <w:t xml:space="preserve"> desarrolladas a continuación. </w:t>
+      </w:r>
     </w:p>
     <w:p>
       <w:pPr>
-        <w:pStyle w:val="Ttulo3"/>
-      </w:pPr>
+        <w:spacing w:line="360" w:lineRule="auto"/>
+        <w:ind w:firstLine="360"/>
+        <w:jc w:val="both"/>
+        <w:rPr>
+          <w:rFonts w:ascii="Georgia" w:hAnsi="Georgia"/>
+        </w:rPr>
+      </w:pPr>
+      <w:r>
+        <w:rPr>
+          <w:rFonts w:ascii="Georgia" w:hAnsi="Georgia"/>
+        </w:rPr>
+        <w:t>SP1.1 Comprender los requisitos</w:t>
+      </w:r>
+      <w:r>
+        <w:rPr>
+          <w:rFonts w:ascii="Georgia" w:hAnsi="Georgia"/>
+        </w:rPr>
+        <w:t xml:space="preserve">: para la </w:t>
+      </w:r>
+      <w:proofErr w:type="spellStart"/>
+      <w:r>
+        <w:rPr>
+          <w:rFonts w:ascii="Georgia" w:hAnsi="Georgia"/>
+        </w:rPr>
+        <w:t>subpráctica</w:t>
+      </w:r>
+      <w:proofErr w:type="spellEnd"/>
+      <w:r>
+        <w:rPr>
+          <w:rFonts w:ascii="Georgia" w:hAnsi="Georgia"/>
+        </w:rPr>
+        <w:t xml:space="preserve"> de establecer criterios para distinguir a proveedores apropiados de requisitos se realizará una matriz de </w:t>
+      </w:r>
+      <w:proofErr w:type="spellStart"/>
+      <w:r>
+        <w:rPr>
+          <w:rFonts w:ascii="Georgia" w:hAnsi="Georgia"/>
+        </w:rPr>
+        <w:t>stakeholders</w:t>
+      </w:r>
+      <w:proofErr w:type="spellEnd"/>
+      <w:r>
+        <w:rPr>
+          <w:rFonts w:ascii="Georgia" w:hAnsi="Georgia"/>
+        </w:rPr>
+        <w:t xml:space="preserve"> para clasificarlos y jerarquizarlos y aquellos con alto poder y, especialmente, alto grado de interés serán los apropiados.</w:t>
+      </w:r>
+      <w:r>
+        <w:rPr>
+          <w:rFonts w:ascii="Georgia" w:hAnsi="Georgia"/>
+        </w:rPr>
+        <w:t xml:space="preserve"> </w:t>
+      </w:r>
+      <w:r>
+        <w:rPr>
+          <w:rFonts w:ascii="Georgia" w:hAnsi="Georgia"/>
+        </w:rPr>
+        <w:t xml:space="preserve"> </w:t>
+      </w:r>
+      <w:proofErr w:type="spellStart"/>
+      <w:r>
+        <w:rPr>
+          <w:rFonts w:ascii="Georgia" w:hAnsi="Georgia"/>
+        </w:rPr>
+        <w:t>Subpráctica</w:t>
+      </w:r>
+      <w:proofErr w:type="spellEnd"/>
+      <w:r>
+        <w:rPr>
+          <w:rFonts w:ascii="Georgia" w:hAnsi="Georgia"/>
+        </w:rPr>
+        <w:t xml:space="preserve">: establecer criterios objetivos para la evaluación y aceptación de los requisitos, documentar junto con el cliente la funcionalidad de cada requisito así como aquellos requisitos no funcionales que le apliquen. </w:t>
+      </w:r>
+      <w:proofErr w:type="spellStart"/>
+      <w:r>
+        <w:rPr>
+          <w:rFonts w:ascii="Georgia" w:hAnsi="Georgia"/>
+        </w:rPr>
+        <w:t>Subpráctica</w:t>
+      </w:r>
+      <w:proofErr w:type="spellEnd"/>
+      <w:r>
+        <w:rPr>
+          <w:rFonts w:ascii="Georgia" w:hAnsi="Georgia"/>
+        </w:rPr>
+        <w:t xml:space="preserve">: analizar los requisitos para asegurar que se cumplen los criterios establecidos, </w:t>
+      </w:r>
+      <w:r>
+        <w:rPr>
+          <w:rFonts w:ascii="Georgia" w:hAnsi="Georgia"/>
+        </w:rPr>
+        <w:t xml:space="preserve">obteniendo los criterios definidos con el cliente y dados los requisitos, el equipo se reunirá para analizar si con esos requisitos se puede alcanzar el cumplimiento </w:t>
+      </w:r>
+      <w:r>
+        <w:rPr>
+          <w:rFonts w:ascii="Georgia" w:hAnsi="Georgia"/>
+        </w:rPr>
+        <w:lastRenderedPageBreak/>
+        <w:t xml:space="preserve">de los criterios. Para la </w:t>
+      </w:r>
+      <w:proofErr w:type="spellStart"/>
+      <w:r>
+        <w:rPr>
+          <w:rFonts w:ascii="Georgia" w:hAnsi="Georgia"/>
+        </w:rPr>
+        <w:t>subpractica</w:t>
+      </w:r>
+      <w:proofErr w:type="spellEnd"/>
+      <w:r>
+        <w:rPr>
+          <w:rFonts w:ascii="Georgia" w:hAnsi="Georgia"/>
+        </w:rPr>
+        <w:t xml:space="preserve"> alcanzar una comprensión de los requisitos con los proveedores de requisitos para que los participantes del proyecto puedan comprometerse con ellos: Tras el análisis de los criterios, funcionalidad y requisitos y que todos se alinean, se firmará inicialmente el acuerdo con dichos puntos. </w:t>
+      </w:r>
     </w:p>
     <w:p>
       <w:pPr>
+        <w:spacing w:line="360" w:lineRule="auto"/>
+        <w:ind w:firstLine="360"/>
+        <w:jc w:val="both"/>
+        <w:rPr>
+          <w:rFonts w:ascii="Georgia" w:hAnsi="Georgia"/>
+        </w:rPr>
+      </w:pPr>
+      <w:r>
+        <w:rPr>
+          <w:rFonts w:ascii="Georgia" w:hAnsi="Georgia"/>
+        </w:rPr>
+        <w:t>SP1.2 Obtener el compromiso sobre los requisitos</w:t>
+      </w:r>
+      <w:r>
+        <w:rPr>
+          <w:rFonts w:ascii="Georgia" w:hAnsi="Georgia"/>
+        </w:rPr>
+        <w:t xml:space="preserve">: se debe documentar los requisitos iniciales </w:t>
+      </w:r>
+      <w:r>
+        <w:rPr>
+          <w:rFonts w:ascii="Georgia" w:hAnsi="Georgia"/>
+        </w:rPr>
+        <w:t xml:space="preserve">a través del </w:t>
+      </w:r>
+      <w:proofErr w:type="spellStart"/>
+      <w:r>
+        <w:rPr>
+          <w:rFonts w:ascii="Georgia" w:hAnsi="Georgia"/>
+        </w:rPr>
+        <w:t>Product</w:t>
+      </w:r>
+      <w:proofErr w:type="spellEnd"/>
+      <w:r>
+        <w:rPr>
+          <w:rFonts w:ascii="Georgia" w:hAnsi="Georgia"/>
+        </w:rPr>
+        <w:t xml:space="preserve"> Backlog</w:t>
+      </w:r>
+      <w:r>
+        <w:rPr>
+          <w:rFonts w:ascii="Georgia" w:hAnsi="Georgia"/>
+        </w:rPr>
+        <w:t xml:space="preserve"> que se acuerda con el </w:t>
+      </w:r>
+      <w:proofErr w:type="spellStart"/>
+      <w:r>
+        <w:rPr>
+          <w:rFonts w:ascii="Georgia" w:hAnsi="Georgia"/>
+        </w:rPr>
+        <w:t>Product</w:t>
+      </w:r>
+      <w:proofErr w:type="spellEnd"/>
+      <w:r>
+        <w:rPr>
+          <w:rFonts w:ascii="Georgia" w:hAnsi="Georgia"/>
+        </w:rPr>
+        <w:t xml:space="preserve"> </w:t>
+      </w:r>
+      <w:proofErr w:type="spellStart"/>
+      <w:r>
+        <w:rPr>
+          <w:rFonts w:ascii="Georgia" w:hAnsi="Georgia"/>
+        </w:rPr>
+        <w:t>Owner</w:t>
+      </w:r>
+      <w:proofErr w:type="spellEnd"/>
+      <w:r>
+        <w:rPr>
+          <w:rFonts w:ascii="Georgia" w:hAnsi="Georgia"/>
+        </w:rPr>
+        <w:t xml:space="preserve">. Cualquier modificación del </w:t>
+      </w:r>
+      <w:proofErr w:type="spellStart"/>
+      <w:r>
+        <w:rPr>
+          <w:rFonts w:ascii="Georgia" w:hAnsi="Georgia"/>
+        </w:rPr>
+        <w:t>Product</w:t>
+      </w:r>
+      <w:proofErr w:type="spellEnd"/>
+      <w:r>
+        <w:rPr>
+          <w:rFonts w:ascii="Georgia" w:hAnsi="Georgia"/>
+        </w:rPr>
+        <w:t xml:space="preserve"> Backlog será a cargo del PO que podrá añadir, eliminar y realizar cambios a los existentes, siempre y </w:t>
+      </w:r>
+      <w:proofErr w:type="spellStart"/>
+      <w:r>
+        <w:rPr>
+          <w:rFonts w:ascii="Georgia" w:hAnsi="Georgia"/>
+        </w:rPr>
+        <w:t>cuanto</w:t>
+      </w:r>
+      <w:proofErr w:type="spellEnd"/>
+      <w:r>
+        <w:rPr>
+          <w:rFonts w:ascii="Georgia" w:hAnsi="Georgia"/>
+        </w:rPr>
+        <w:t xml:space="preserve"> no sean parte del </w:t>
+      </w:r>
+      <w:r>
+        <w:rPr>
+          <w:rFonts w:ascii="Georgia" w:hAnsi="Georgia"/>
+        </w:rPr>
+        <w:t xml:space="preserve">Sprint en curso. </w:t>
+      </w:r>
+      <w:proofErr w:type="spellStart"/>
+      <w:r>
+        <w:rPr>
+          <w:rFonts w:ascii="Georgia" w:hAnsi="Georgia"/>
+        </w:rPr>
+        <w:t>Subpractica</w:t>
+      </w:r>
+      <w:proofErr w:type="spellEnd"/>
+      <w:r>
+        <w:rPr>
+          <w:rFonts w:ascii="Georgia" w:hAnsi="Georgia"/>
+        </w:rPr>
+        <w:t xml:space="preserve"> negociar y registrar los compromisos: Aunque el PO podría realizar cambios de manera unilateral por interés del negocio, cualquier modificación del PB la tratará previamente con el equipo de desarrollo en la reunión de planificación de cada sprint. </w:t>
+      </w:r>
+      <w:r>
+        <w:rPr>
+          <w:rFonts w:ascii="Georgia" w:hAnsi="Georgia"/>
+        </w:rPr>
+        <w:t xml:space="preserve">Utilizar para ambas </w:t>
+      </w:r>
+      <w:proofErr w:type="spellStart"/>
+      <w:r>
+        <w:rPr>
+          <w:rFonts w:ascii="Georgia" w:hAnsi="Georgia"/>
+        </w:rPr>
+        <w:t>subpracticas</w:t>
+      </w:r>
+      <w:proofErr w:type="spellEnd"/>
+      <w:r>
+        <w:rPr>
+          <w:rFonts w:ascii="Georgia" w:hAnsi="Georgia"/>
+        </w:rPr>
+        <w:t xml:space="preserve"> y la siguiente una herramienta como JIRA</w:t>
+      </w:r>
+    </w:p>
+    <w:p>
+      <w:pPr>
+        <w:spacing w:line="360" w:lineRule="auto"/>
+        <w:ind w:left="360"/>
+        <w:jc w:val="both"/>
+        <w:rPr>
+          <w:rFonts w:ascii="Georgia" w:hAnsi="Georgia"/>
+        </w:rPr>
+      </w:pPr>
+      <w:r>
+        <w:rPr>
+          <w:rFonts w:ascii="Georgia" w:hAnsi="Georgia"/>
+        </w:rPr>
+        <w:t>SP1.3 Gestionar los cambios a los requisitos</w:t>
+      </w:r>
+      <w:r>
+        <w:rPr>
+          <w:rFonts w:ascii="Georgia" w:hAnsi="Georgia"/>
+        </w:rPr>
+        <w:t xml:space="preserve">: En esa reunión </w:t>
+      </w:r>
+      <w:r>
+        <w:rPr>
+          <w:rFonts w:ascii="Georgia" w:hAnsi="Georgia"/>
+        </w:rPr>
+        <w:t>y después con JIRA</w:t>
+      </w:r>
+    </w:p>
+    <w:p>
+      <w:pPr>
+        <w:spacing w:line="360" w:lineRule="auto"/>
+        <w:ind w:firstLine="360"/>
+        <w:jc w:val="both"/>
+        <w:rPr>
+          <w:rFonts w:ascii="Georgia" w:hAnsi="Georgia"/>
+        </w:rPr>
+      </w:pPr>
+      <w:r>
+        <w:rPr>
+          <w:rFonts w:ascii="Georgia" w:hAnsi="Georgia"/>
+        </w:rPr>
+        <w:t>SP1.4 Mantener la trazabilidad bidireccional de los requisitos</w:t>
+      </w:r>
+      <w:r>
+        <w:rPr>
+          <w:rFonts w:ascii="Georgia" w:hAnsi="Georgia"/>
+        </w:rPr>
+        <w:t>: a través de la</w:t>
+      </w:r>
+      <w:r>
+        <w:rPr>
+          <w:rFonts w:ascii="Georgia" w:hAnsi="Georgia"/>
+        </w:rPr>
+        <w:t xml:space="preserve"> </w:t>
+      </w:r>
+      <w:r>
+        <w:rPr>
+          <w:rFonts w:ascii="Georgia" w:hAnsi="Georgia"/>
+        </w:rPr>
+        <w:t xml:space="preserve">descomposición en PBI y tareas concretas que indicarán tanto </w:t>
+      </w:r>
+      <w:r>
+        <w:rPr>
+          <w:rFonts w:ascii="Georgia" w:hAnsi="Georgia"/>
+        </w:rPr>
+        <w:t xml:space="preserve">clases, como módulos y funciones. Con JIRA se podrá ver la descomposición granular de cada requerimiento desde su idea general como funcionalidad hasta las distintas tareas de programación de clases/funciones/métodos/módulos que permiten obtener dicha funcionalidad. </w:t>
+      </w:r>
+    </w:p>
+    <w:p>
+      <w:pPr>
+        <w:spacing w:line="360" w:lineRule="auto"/>
+        <w:ind w:firstLine="360"/>
+        <w:jc w:val="both"/>
+        <w:rPr>
+          <w:rFonts w:ascii="Georgia" w:hAnsi="Georgia"/>
+        </w:rPr>
+      </w:pPr>
+      <w:r>
+        <w:rPr>
+          <w:rFonts w:ascii="Georgia" w:hAnsi="Georgia"/>
+        </w:rPr>
+        <w:t>SP1.5 Asegurar el alineamiento entre el trabajo del proyecto y los requisitos</w:t>
+      </w:r>
+      <w:r>
+        <w:rPr>
+          <w:rFonts w:ascii="Georgia" w:hAnsi="Georgia"/>
+        </w:rPr>
+        <w:t xml:space="preserve">: gracias al PO se podrá implementar esta práctica ya que él con sus conocimientos del negocio y su cercanía al equipo de desarrollo a través de las reuniones podrá asegurarse de que el trabajo sigue lo determinado en los requisitos. A su vez en JIRA al estar determinados los requisitos, sus PBI y sus tareas específicas, y gracias al seguimiento del PO del trabajo en esta herramienta, se podrá asegurar el alineamiento del trabajo con los requisitos establecidos. En cada reunión de inicio de sprint y de revisión de sprint se podrá asegurar lo que se va a hacer/lo que se ha hecho para reasegurarse de que se han cumplido con los requisitos y por lo tanto funcionalidades. </w:t>
+      </w:r>
+    </w:p>
+    <w:p>
+      <w:pPr>
+        <w:spacing w:line="360" w:lineRule="auto"/>
+        <w:ind w:firstLine="360"/>
+        <w:jc w:val="both"/>
+        <w:rPr>
+          <w:rFonts w:ascii="Georgia" w:hAnsi="Georgia"/>
+        </w:rPr>
+      </w:pPr>
+      <w:r>
+        <w:rPr>
+          <w:rFonts w:ascii="Georgia" w:hAnsi="Georgia"/>
+        </w:rPr>
+        <w:t xml:space="preserve">Tras alcanzar el nivel </w:t>
+      </w:r>
+      <w:r>
+        <w:rPr>
+          <w:rFonts w:ascii="Georgia" w:hAnsi="Georgia"/>
+        </w:rPr>
+        <w:t>“</w:t>
+      </w:r>
+      <w:r>
+        <w:rPr>
+          <w:rFonts w:ascii="Georgia" w:hAnsi="Georgia"/>
+        </w:rPr>
+        <w:t>realizado</w:t>
+      </w:r>
+      <w:r>
+        <w:rPr>
+          <w:rFonts w:ascii="Georgia" w:hAnsi="Georgia"/>
+        </w:rPr>
+        <w:t>”</w:t>
+      </w:r>
+      <w:r>
+        <w:rPr>
+          <w:rFonts w:ascii="Georgia" w:hAnsi="Georgia"/>
+        </w:rPr>
+        <w:t xml:space="preserve"> a través de la meta genérica GG1 del área de proceso de gestión de requisitos</w:t>
+      </w:r>
+      <w:r>
+        <w:rPr>
+          <w:rFonts w:ascii="Georgia" w:hAnsi="Georgia"/>
+        </w:rPr>
+        <w:t>, se continúa con la implementación de la meta genérica</w:t>
+      </w:r>
+      <w:r>
+        <w:rPr>
+          <w:rFonts w:ascii="Georgia" w:hAnsi="Georgia"/>
+        </w:rPr>
+        <w:t xml:space="preserve"> </w:t>
+      </w:r>
+      <w:r>
+        <w:rPr>
+          <w:rFonts w:ascii="Georgia" w:hAnsi="Georgia"/>
+        </w:rPr>
+        <w:t>GG2</w:t>
+      </w:r>
+      <w:r>
+        <w:rPr>
+          <w:rFonts w:ascii="Georgia" w:hAnsi="Georgia"/>
+        </w:rPr>
+        <w:t>: Institucionalizar un proceso gestionado,</w:t>
+      </w:r>
+      <w:r>
+        <w:rPr>
+          <w:rFonts w:ascii="Georgia" w:hAnsi="Georgia"/>
+        </w:rPr>
+        <w:t xml:space="preserve"> que permitirá alcanzar el nivel “gestionado” en esta área de proceso</w:t>
+      </w:r>
+      <w:r>
+        <w:rPr>
+          <w:rFonts w:ascii="Georgia" w:hAnsi="Georgia"/>
+        </w:rPr>
+        <w:t>.</w:t>
+      </w:r>
+      <w:r>
+        <w:rPr>
+          <w:rFonts w:ascii="Georgia" w:hAnsi="Georgia"/>
+        </w:rPr>
+        <w:t xml:space="preserve"> </w:t>
+      </w:r>
+      <w:r>
+        <w:rPr>
+          <w:rFonts w:ascii="Georgia" w:hAnsi="Georgia"/>
+        </w:rPr>
+        <w:t xml:space="preserve">Esta meta genérica consiste en establecer las siguientes prácticas: </w:t>
+      </w:r>
+    </w:p>
+    <w:p>
+      <w:pPr>
+        <w:spacing w:line="360" w:lineRule="auto"/>
+        <w:ind w:firstLine="360"/>
+        <w:jc w:val="both"/>
+        <w:rPr>
+          <w:rFonts w:ascii="Georgia" w:hAnsi="Georgia"/>
+          <w:i/>
+          <w:iCs/>
+          <w:sz w:val="20"/>
+          <w:szCs w:val="20"/>
+        </w:rPr>
+      </w:pPr>
+      <w:r>
+        <w:rPr>
+          <w:rFonts w:ascii="Georgia" w:hAnsi="Georgia"/>
+        </w:rPr>
+        <w:t>GP2.1 Establecer una política de la organización</w:t>
+      </w:r>
+      <w:r>
+        <w:rPr>
+          <w:rFonts w:ascii="Georgia" w:hAnsi="Georgia"/>
+        </w:rPr>
+        <w:t xml:space="preserve">: </w:t>
+      </w:r>
+      <w:r>
+        <w:rPr>
+          <w:rFonts w:ascii="Georgia" w:hAnsi="Georgia"/>
+        </w:rPr>
+        <w:t xml:space="preserve">determinar el uso de prácticas y herramientas en todo proyecto que ayuden a descomponer los requerimientos acordados con todo cliente en tareas específicas que permitan el seguimiento. Desde el uso de herramientas de gestión de equipos y requerimientos como JIRA hasta el uso de hojas </w:t>
+      </w:r>
+      <w:r>
+        <w:rPr>
+          <w:rFonts w:ascii="Georgia" w:hAnsi="Georgia"/>
+        </w:rPr>
+        <w:lastRenderedPageBreak/>
+        <w:t xml:space="preserve">de Excel en un SharePoint común donde se van descomponiendo los requisitos y asignado a personas las tareas específicas. </w:t>
+      </w:r>
+    </w:p>
+    <w:p>
+      <w:pPr>
+        <w:spacing w:line="360" w:lineRule="auto"/>
+        <w:ind w:firstLine="360"/>
+        <w:jc w:val="both"/>
+        <w:rPr>
+          <w:rFonts w:ascii="Georgia" w:hAnsi="Georgia"/>
+          <w:i/>
+          <w:iCs/>
+          <w:sz w:val="20"/>
+          <w:szCs w:val="20"/>
+        </w:rPr>
+      </w:pPr>
+      <w:r>
+        <w:rPr>
+          <w:rFonts w:ascii="Georgia" w:hAnsi="Georgia"/>
+        </w:rPr>
+        <w:t xml:space="preserve">GP2.2 Planificar el proceso: </w:t>
+      </w:r>
+      <w:r>
+        <w:rPr>
+          <w:rFonts w:ascii="Georgia" w:hAnsi="Georgia"/>
+        </w:rPr>
+        <w:t xml:space="preserve">Se tendrá un documento que describa el marco de trabajo Scrum y sus características así como variantes que se puedan llevar a cabo en la organización. Dado que cada proyecto podrá adaptar Scrum a sus necesidades, se establecerá como parte de su plan de proyecto cómo gestionarán los requisitos, su comprensión, acuerdo con los distintos </w:t>
+      </w:r>
+      <w:proofErr w:type="spellStart"/>
+      <w:r>
+        <w:rPr>
+          <w:rFonts w:ascii="Georgia" w:hAnsi="Georgia"/>
+        </w:rPr>
+        <w:t>stakeholders</w:t>
+      </w:r>
+      <w:proofErr w:type="spellEnd"/>
+      <w:r>
+        <w:rPr>
+          <w:rFonts w:ascii="Georgia" w:hAnsi="Georgia"/>
+        </w:rPr>
+        <w:t xml:space="preserve">, gestión de cambios y trazabilidad.  </w:t>
+      </w:r>
+    </w:p>
+    <w:p>
+      <w:pPr>
+        <w:spacing w:line="360" w:lineRule="auto"/>
+        <w:ind w:firstLine="360"/>
+        <w:jc w:val="both"/>
+        <w:rPr>
+          <w:rFonts w:ascii="Georgia" w:hAnsi="Georgia"/>
+          <w:i/>
+          <w:iCs/>
+          <w:sz w:val="20"/>
+          <w:szCs w:val="20"/>
+        </w:rPr>
+      </w:pPr>
+      <w:r>
+        <w:rPr>
+          <w:rFonts w:ascii="Georgia" w:hAnsi="Georgia"/>
+        </w:rPr>
+        <w:t xml:space="preserve">GP2.3 Proporcionar recursos: </w:t>
+      </w:r>
+      <w:r>
+        <w:rPr>
+          <w:rFonts w:ascii="Georgia" w:hAnsi="Georgia"/>
+        </w:rPr>
+        <w:t xml:space="preserve">Los equipos contarán con herramientas de gestión de requisitos adaptadas a sus preferencias: desde JIRA y Excel serán las dos principales herramientas que permitirán </w:t>
+      </w:r>
+      <w:r>
+        <w:rPr>
+          <w:rFonts w:ascii="Georgia" w:hAnsi="Georgia"/>
+        </w:rPr>
+        <w:t>tener una lista de los requerimientos, su descomposición en funcionalidades concretas y determinar las tareas exactas que cada uno realizará para implementarlo</w:t>
+      </w:r>
+      <w:r>
+        <w:rPr>
+          <w:rFonts w:ascii="Georgia" w:hAnsi="Georgia"/>
+        </w:rPr>
+        <w:t xml:space="preserve">, </w:t>
+      </w:r>
+      <w:r>
+        <w:rPr>
+          <w:rFonts w:ascii="Georgia" w:hAnsi="Georgia"/>
+          <w:i/>
+          <w:iCs/>
+          <w:sz w:val="20"/>
+          <w:szCs w:val="20"/>
+        </w:rPr>
+        <w:t>Algunos ejemplos de recursos son: Herramientas para el seguimiento de los requisitos. Herramientas de trazabilidad.</w:t>
+      </w:r>
+    </w:p>
+    <w:p>
+      <w:pPr>
+        <w:spacing w:line="360" w:lineRule="auto"/>
+        <w:ind w:firstLine="360"/>
+        <w:jc w:val="both"/>
+        <w:rPr>
+          <w:rFonts w:ascii="Georgia" w:hAnsi="Georgia"/>
+          <w:color w:val="FF0000"/>
+        </w:rPr>
+      </w:pPr>
+      <w:r>
+        <w:rPr>
+          <w:rFonts w:ascii="Georgia" w:hAnsi="Georgia"/>
+          <w:color w:val="FF0000"/>
+        </w:rPr>
+        <w:t>GP2.4:</w:t>
+      </w:r>
+      <w:r>
+        <w:rPr>
+          <w:rFonts w:ascii="Georgia" w:hAnsi="Georgia"/>
+          <w:color w:val="FF0000"/>
+        </w:rPr>
+        <w:t xml:space="preserve"> </w:t>
+      </w:r>
+      <w:r>
+        <w:rPr>
+          <w:rFonts w:ascii="Georgia" w:hAnsi="Georgia"/>
+          <w:color w:val="FF0000"/>
+        </w:rPr>
+        <w:t xml:space="preserve">En el plan de proyecto se determinará el nombre del </w:t>
+      </w:r>
+      <w:proofErr w:type="spellStart"/>
+      <w:r>
+        <w:rPr>
+          <w:rFonts w:ascii="Georgia" w:hAnsi="Georgia"/>
+          <w:color w:val="FF0000"/>
+        </w:rPr>
+        <w:t>Product</w:t>
+      </w:r>
+      <w:proofErr w:type="spellEnd"/>
+      <w:r>
+        <w:rPr>
+          <w:rFonts w:ascii="Georgia" w:hAnsi="Georgia"/>
+          <w:color w:val="FF0000"/>
+        </w:rPr>
+        <w:t xml:space="preserve"> </w:t>
+      </w:r>
+      <w:proofErr w:type="spellStart"/>
+      <w:r>
+        <w:rPr>
+          <w:rFonts w:ascii="Georgia" w:hAnsi="Georgia"/>
+          <w:color w:val="FF0000"/>
+        </w:rPr>
+        <w:t>Owner</w:t>
+      </w:r>
+      <w:proofErr w:type="spellEnd"/>
+      <w:r>
+        <w:rPr>
+          <w:rFonts w:ascii="Georgia" w:hAnsi="Georgia"/>
+          <w:color w:val="FF0000"/>
+        </w:rPr>
+        <w:t xml:space="preserve"> que ejercerá de responsable del éxito del mismo, y en la realización de cada tarea específica constará en la herramienta de gestión que se utilice el nombre de la persona asignada a la realización de dicha tarea. </w:t>
+      </w:r>
+    </w:p>
+    <w:p>
+      <w:pPr>
+        <w:spacing w:line="360" w:lineRule="auto"/>
+        <w:ind w:firstLine="360"/>
+        <w:jc w:val="both"/>
+        <w:rPr>
+          <w:rFonts w:ascii="Georgia" w:hAnsi="Georgia"/>
+          <w:sz w:val="20"/>
+          <w:szCs w:val="20"/>
+        </w:rPr>
+      </w:pPr>
+      <w:r>
+        <w:rPr>
+          <w:rFonts w:ascii="Georgia" w:hAnsi="Georgia"/>
+        </w:rPr>
+        <w:t xml:space="preserve">GP2.5 Formar al personal: </w:t>
+      </w:r>
+      <w:r>
+        <w:rPr>
+          <w:rFonts w:ascii="Georgia" w:hAnsi="Georgia"/>
+        </w:rPr>
+        <w:t xml:space="preserve">Cuando un nuevo integrante se incorpore a un proyecto recibirá la documentación explicativa del mismo, en concreto en lo referente a gestión de requisitos, contará con las explicaciones que deben plasmarse en el plan de proyecto y contará con cursos de formación de la herramienta o herramientas </w:t>
+      </w:r>
+      <w:r>
+        <w:rPr>
+          <w:rFonts w:ascii="Georgia" w:hAnsi="Georgia"/>
+        </w:rPr>
+        <w:t xml:space="preserve">específicas </w:t>
+      </w:r>
+      <w:r>
+        <w:rPr>
+          <w:rFonts w:ascii="Georgia" w:hAnsi="Georgia"/>
+        </w:rPr>
+        <w:t xml:space="preserve">que </w:t>
+      </w:r>
+      <w:r>
+        <w:rPr>
+          <w:rFonts w:ascii="Georgia" w:hAnsi="Georgia"/>
+        </w:rPr>
+        <w:t>se haya escogido en el proyecto</w:t>
+      </w:r>
+      <w:r>
+        <w:rPr>
+          <w:rFonts w:ascii="Georgia" w:hAnsi="Georgia"/>
+          <w:sz w:val="20"/>
+          <w:szCs w:val="20"/>
+        </w:rPr>
+        <w:t>. Un miembro del equipo tendrá también sesiones iniciales de formación de la persona recién incorporada para asegurarse de que comprende el alcance y metodología/marco de trabajo del proyecto</w:t>
+      </w:r>
+      <w:r>
+        <w:rPr>
+          <w:rFonts w:ascii="Georgia" w:hAnsi="Georgia"/>
+          <w:sz w:val="20"/>
+          <w:szCs w:val="20"/>
+        </w:rPr>
+        <w:t xml:space="preserve"> y resolver posibles dudas</w:t>
+      </w:r>
+      <w:r>
+        <w:rPr>
+          <w:rFonts w:ascii="Georgia" w:hAnsi="Georgia"/>
+          <w:sz w:val="20"/>
+          <w:szCs w:val="20"/>
+        </w:rPr>
+        <w:t xml:space="preserve">. </w:t>
+      </w:r>
+    </w:p>
+    <w:p>
+      <w:pPr>
+        <w:spacing w:line="360" w:lineRule="auto"/>
+        <w:ind w:firstLine="360"/>
+        <w:jc w:val="both"/>
+        <w:rPr>
+          <w:rFonts w:ascii="Georgia" w:hAnsi="Georgia"/>
+          <w:sz w:val="20"/>
+          <w:szCs w:val="20"/>
+        </w:rPr>
+      </w:pPr>
+      <w:r>
+        <w:rPr>
+          <w:rFonts w:ascii="Georgia" w:hAnsi="Georgia"/>
+        </w:rPr>
+        <w:t xml:space="preserve">GP2.6 Controlar los productos de trabajo: </w:t>
+      </w:r>
+      <w:r>
+        <w:rPr>
+          <w:rFonts w:ascii="Georgia" w:hAnsi="Georgia"/>
+        </w:rPr>
+        <w:t xml:space="preserve">A través de las historias de usuario que estarán materializadas en requisitos, y enlazadas con los </w:t>
+      </w:r>
+      <w:proofErr w:type="spellStart"/>
+      <w:r>
+        <w:rPr>
+          <w:rFonts w:ascii="Georgia" w:hAnsi="Georgia"/>
+        </w:rPr>
+        <w:t>PBI’s</w:t>
+      </w:r>
+      <w:proofErr w:type="spellEnd"/>
+      <w:r>
+        <w:rPr>
+          <w:rFonts w:ascii="Georgia" w:hAnsi="Georgia"/>
+        </w:rPr>
+        <w:t xml:space="preserve"> y sus tareas específicas. </w:t>
+      </w:r>
+      <w:r>
+        <w:rPr>
+          <w:rFonts w:ascii="Georgia" w:hAnsi="Georgia"/>
+        </w:rPr>
+        <w:t xml:space="preserve">Los requerimientos en scrum los controla el PO, haciendo seguimiento junto con el equipo en el inicio de cada iteración, así como en las reuniones diarias, para asegurarse de que los requerimientos que se tienen son los necesarios para cumplir con las necesidades del cliente, y que los trabajos que se realizan para cumplir con los requerimientos son los adecuados. Al iniciar cada sprint y determinar los </w:t>
+      </w:r>
+      <w:proofErr w:type="spellStart"/>
+      <w:r>
+        <w:rPr>
+          <w:rFonts w:ascii="Georgia" w:hAnsi="Georgia"/>
+        </w:rPr>
+        <w:t>PBI’s</w:t>
+      </w:r>
+      <w:proofErr w:type="spellEnd"/>
+      <w:r>
+        <w:rPr>
+          <w:rFonts w:ascii="Georgia" w:hAnsi="Georgia"/>
+        </w:rPr>
+        <w:t xml:space="preserve">. </w:t>
+      </w:r>
+      <w:r>
+        <w:rPr>
+          <w:rFonts w:ascii="Georgia" w:hAnsi="Georgia"/>
+        </w:rPr>
+        <w:t>Cada PBI con sus tareas se implementará en el sprint seleccionado, donde se realizarán los test y las pruebas con el cliente, permitiendo un seguimiento exhaustivo</w:t>
+      </w:r>
+      <w:r>
+        <w:rPr>
+          <w:rFonts w:ascii="Georgia" w:hAnsi="Georgia"/>
+        </w:rPr>
+        <w:t xml:space="preserve">. El uso de herramientas digitales que establezcan en forma piramidal las subdivisiones de cada requerimiento desde la historia de usuario hasta sus tareas más específicas. </w:t>
+      </w:r>
+    </w:p>
+    <w:p>
+      <w:pPr>
+        <w:spacing w:line="360" w:lineRule="auto"/>
+        <w:ind w:firstLine="360"/>
+        <w:jc w:val="both"/>
+        <w:rPr>
+          <w:rFonts w:ascii="Georgia" w:hAnsi="Georgia"/>
+        </w:rPr>
+      </w:pPr>
+      <w:r>
+        <w:rPr>
+          <w:rFonts w:ascii="Georgia" w:hAnsi="Georgia"/>
+        </w:rPr>
+        <w:lastRenderedPageBreak/>
+        <w:t xml:space="preserve">GP2.7 Identificar e involucrar a las partes interesadas relevantes: </w:t>
+      </w:r>
+      <w:r>
+        <w:rPr>
+          <w:rFonts w:ascii="Georgia" w:hAnsi="Georgia"/>
+        </w:rPr>
+        <w:t xml:space="preserve">En un proceso scrum se tendrá al PO que es el encargado de representar los intereses de los </w:t>
+      </w:r>
+      <w:proofErr w:type="spellStart"/>
+      <w:r>
+        <w:rPr>
+          <w:rFonts w:ascii="Georgia" w:hAnsi="Georgia"/>
+        </w:rPr>
+        <w:t>stakeholders</w:t>
+      </w:r>
+      <w:proofErr w:type="spellEnd"/>
+      <w:r>
+        <w:rPr>
+          <w:rFonts w:ascii="Georgia" w:hAnsi="Georgia"/>
+        </w:rPr>
+        <w:t xml:space="preserve"> comprendiendo sus puntos de vista y necesidades de cara al producto, él será quien les priorice y represente sus intereses y sus opiniones en las reuniones de planificación y revisión del sprint así como las diarias para poder garantizar la comprensión de requisitos y los trabajos que efectivamente se realizan para cumplir con ellos (</w:t>
+      </w:r>
+      <w:proofErr w:type="spellStart"/>
+      <w:r>
+        <w:rPr>
+          <w:rFonts w:ascii="Georgia" w:hAnsi="Georgia"/>
+        </w:rPr>
+        <w:t>PBI’s</w:t>
+      </w:r>
+      <w:proofErr w:type="spellEnd"/>
+      <w:r>
+        <w:rPr>
+          <w:rFonts w:ascii="Georgia" w:hAnsi="Georgia"/>
+        </w:rPr>
+        <w:t xml:space="preserve"> y tares específicas). También en las reuniones de revisión de sprint se podrán hacer partícipes con sus asistencia los diferentes </w:t>
+      </w:r>
+      <w:proofErr w:type="spellStart"/>
+      <w:r>
+        <w:rPr>
+          <w:rFonts w:ascii="Georgia" w:hAnsi="Georgia"/>
+        </w:rPr>
+        <w:t>stakeholders</w:t>
+      </w:r>
+      <w:proofErr w:type="spellEnd"/>
+      <w:r>
+        <w:rPr>
+          <w:rFonts w:ascii="Georgia" w:hAnsi="Georgia"/>
+        </w:rPr>
+        <w:t xml:space="preserve"> que el PO considere que deben asistir.</w:t>
+      </w:r>
+    </w:p>
+    <w:p>
+      <w:pPr>
+        <w:spacing w:line="360" w:lineRule="auto"/>
+        <w:ind w:firstLine="360"/>
+        <w:jc w:val="both"/>
+        <w:rPr>
+          <w:rFonts w:ascii="Georgia" w:hAnsi="Georgia"/>
+          <w:i/>
+          <w:iCs/>
+          <w:color w:val="FF0000"/>
+          <w:sz w:val="20"/>
+          <w:szCs w:val="20"/>
+        </w:rPr>
+      </w:pPr>
+      <w:r>
+        <w:rPr>
+          <w:rFonts w:ascii="Georgia" w:hAnsi="Georgia"/>
+          <w:color w:val="FF0000"/>
+        </w:rPr>
+        <w:t>GP2.8 Monitorizar y controlar el proceso</w:t>
+      </w:r>
+      <w:r>
+        <w:rPr>
+          <w:rFonts w:ascii="Georgia" w:hAnsi="Georgia"/>
+          <w:color w:val="FF0000"/>
+        </w:rPr>
+        <w:t>:</w:t>
+      </w:r>
+      <w:r>
+        <w:rPr>
+          <w:rFonts w:ascii="Georgia" w:hAnsi="Georgia"/>
+          <w:i/>
+          <w:iCs/>
+          <w:color w:val="FF0000"/>
+        </w:rPr>
+        <w:t xml:space="preserve"> </w:t>
+      </w:r>
+      <w:r>
+        <w:rPr>
+          <w:rFonts w:ascii="Georgia" w:hAnsi="Georgia"/>
+          <w:color w:val="FF0000"/>
+        </w:rPr>
+        <w:t xml:space="preserve">Herramientas como el </w:t>
+      </w:r>
+      <w:proofErr w:type="spellStart"/>
+      <w:r>
+        <w:rPr>
+          <w:rFonts w:ascii="Georgia" w:hAnsi="Georgia"/>
+          <w:color w:val="FF0000"/>
+        </w:rPr>
+        <w:t>Epic</w:t>
+      </w:r>
+      <w:proofErr w:type="spellEnd"/>
+      <w:r>
+        <w:rPr>
+          <w:rFonts w:ascii="Georgia" w:hAnsi="Georgia"/>
+          <w:color w:val="FF0000"/>
+        </w:rPr>
+        <w:t xml:space="preserve"> </w:t>
+      </w:r>
+      <w:proofErr w:type="spellStart"/>
+      <w:r>
+        <w:rPr>
+          <w:rFonts w:ascii="Georgia" w:hAnsi="Georgia"/>
+          <w:color w:val="FF0000"/>
+        </w:rPr>
+        <w:t>Burndown</w:t>
+      </w:r>
+      <w:proofErr w:type="spellEnd"/>
+      <w:r>
+        <w:rPr>
+          <w:rFonts w:ascii="Georgia" w:hAnsi="Georgia"/>
+          <w:color w:val="FF0000"/>
+        </w:rPr>
+        <w:t xml:space="preserve"> Chart en Jira. Calendario.</w:t>
+      </w:r>
+      <w:r>
+        <w:rPr>
+          <w:rFonts w:ascii="Georgia" w:hAnsi="Georgia"/>
+          <w:color w:val="FF0000"/>
+          <w:sz w:val="20"/>
+          <w:szCs w:val="20"/>
+        </w:rPr>
+        <w:t xml:space="preserve"> </w:t>
+      </w:r>
+      <w:r>
+        <w:rPr>
+          <w:rFonts w:ascii="Georgia" w:hAnsi="Georgia"/>
+          <w:i/>
+          <w:iCs/>
+          <w:color w:val="FF0000"/>
+          <w:sz w:val="20"/>
+          <w:szCs w:val="20"/>
+        </w:rPr>
+        <w:t>Algunos ejemplos de medidas y productos de trabajo utilizados en la monitorización y control son: Volatilidad de los requisitos (porcentaje de requisitos modificados). Calendario de coordinación de los requisitos. Calendario para el análisis de un cambio propuesto a los requisitos.</w:t>
+      </w:r>
+    </w:p>
+    <w:p>
+      <w:pPr>
+        <w:spacing w:line="360" w:lineRule="auto"/>
+        <w:ind w:firstLine="360"/>
+        <w:jc w:val="both"/>
+        <w:rPr>
+          <w:rFonts w:ascii="Georgia" w:hAnsi="Georgia"/>
+          <w:i/>
+          <w:iCs/>
+          <w:color w:val="FF0000"/>
+          <w:sz w:val="20"/>
+          <w:szCs w:val="20"/>
+        </w:rPr>
+      </w:pPr>
+      <w:r>
+        <w:rPr>
+          <w:rFonts w:ascii="Georgia" w:hAnsi="Georgia"/>
+          <w:color w:val="FF0000"/>
+        </w:rPr>
+        <w:t xml:space="preserve">GP2.9 Evaluar objetivamente la adherencia: </w:t>
+      </w:r>
+      <w:r>
+        <w:rPr>
+          <w:rFonts w:ascii="Georgia" w:hAnsi="Georgia"/>
+          <w:i/>
+          <w:iCs/>
+          <w:color w:val="FF0000"/>
+          <w:sz w:val="20"/>
+          <w:szCs w:val="20"/>
+        </w:rPr>
+        <w:t xml:space="preserve">Algunos ejemplos de actividades revisadas son: Gestionar los requisitos. Asegurar que los planes, los productos de trabajo y los requisitos del proyecto </w:t>
+      </w:r>
+      <w:proofErr w:type="spellStart"/>
+      <w:r>
+        <w:rPr>
+          <w:rFonts w:ascii="Georgia" w:hAnsi="Georgia"/>
+          <w:i/>
+          <w:iCs/>
+          <w:color w:val="FF0000"/>
+          <w:sz w:val="20"/>
+          <w:szCs w:val="20"/>
+        </w:rPr>
+        <w:t>estan</w:t>
+      </w:r>
+      <w:proofErr w:type="spellEnd"/>
+      <w:r>
+        <w:rPr>
+          <w:rFonts w:ascii="Georgia" w:hAnsi="Georgia"/>
+          <w:i/>
+          <w:iCs/>
+          <w:color w:val="FF0000"/>
+          <w:sz w:val="20"/>
+          <w:szCs w:val="20"/>
+        </w:rPr>
+        <w:t xml:space="preserve"> alineados.</w:t>
+      </w:r>
+    </w:p>
+    <w:p>
+      <w:pPr>
+        <w:spacing w:line="360" w:lineRule="auto"/>
+        <w:ind w:firstLine="360"/>
+        <w:jc w:val="both"/>
+        <w:rPr>
+          <w:rFonts w:ascii="Georgia" w:hAnsi="Georgia"/>
+          <w:color w:val="FF0000"/>
+        </w:rPr>
+      </w:pPr>
+      <w:r>
+        <w:rPr>
+          <w:rFonts w:ascii="Georgia" w:hAnsi="Georgia"/>
+          <w:color w:val="FF0000"/>
+        </w:rPr>
+        <w:t>GP 2.10: Revisar el estado con el nivel directivo: ---</w:t>
+      </w:r>
+    </w:p>
+    <w:p>
+      <w:pPr>
+        <w:spacing w:line="360" w:lineRule="auto"/>
+        <w:jc w:val="both"/>
+        <w:rPr>
+          <w:rFonts w:ascii="Georgia" w:hAnsi="Georgia"/>
+        </w:rPr>
+      </w:pPr>
+      <w:r>
+        <w:rPr>
+          <w:rFonts w:ascii="Georgia" w:hAnsi="Georgia"/>
+        </w:rPr>
+        <w:t xml:space="preserve"> </w:t>
+      </w:r>
+      <w:r>
+        <w:rPr>
+          <w:rFonts w:ascii="Georgia" w:hAnsi="Georgia"/>
+        </w:rPr>
+        <w:t xml:space="preserve"> </w:t>
+      </w:r>
+    </w:p>
+    <w:p>
+      <w:pPr>
         <w:pStyle w:val="Ttulo3"/>
       </w:pPr>
-      <w:bookmarkStart w:id="5" w:name="_Toc104833811"/>
+      <w:bookmarkStart w:id="5" w:name="_Toc105009674"/>
       <w:r>
         <w:t>Gestión integrada del proyecto (IPM)</w:t>
       </w:r>
@@ -2199,6 +5019,7 @@
     <w:p>
       <w:pPr>
         <w:spacing w:line="360" w:lineRule="auto"/>
+        <w:jc w:val="both"/>
         <w:rPr>
           <w:rFonts w:ascii="Georgia" w:hAnsi="Georgia"/>
         </w:rPr>
@@ -2252,6 +5073,7 @@
     <w:p>
       <w:pPr>
         <w:spacing w:line="360" w:lineRule="auto"/>
+        <w:jc w:val="both"/>
         <w:rPr>
           <w:rFonts w:ascii="Georgia" w:hAnsi="Georgia"/>
         </w:rPr>
@@ -2280,6 +5102,7 @@
           <w:numId w:val="3"/>
         </w:numPr>
         <w:spacing w:line="360" w:lineRule="auto"/>
+        <w:jc w:val="both"/>
         <w:rPr>
           <w:rFonts w:ascii="Georgia" w:hAnsi="Georgia"/>
           <w:b/>
@@ -2317,6 +5140,7 @@
           <w:numId w:val="3"/>
         </w:numPr>
         <w:spacing w:line="360" w:lineRule="auto"/>
+        <w:jc w:val="both"/>
         <w:rPr>
           <w:rFonts w:ascii="Georgia" w:hAnsi="Georgia"/>
           <w:b/>
@@ -2350,6 +5174,7 @@
       <w:pPr>
         <w:spacing w:line="360" w:lineRule="auto"/>
         <w:ind w:firstLine="360"/>
+        <w:jc w:val="both"/>
         <w:rPr>
           <w:rFonts w:ascii="Georgia" w:hAnsi="Georgia"/>
         </w:rPr>
@@ -2366,6 +5191,7 @@
       <w:pPr>
         <w:spacing w:line="360" w:lineRule="auto"/>
         <w:ind w:firstLine="360"/>
+        <w:jc w:val="both"/>
         <w:rPr>
           <w:rFonts w:ascii="Georgia" w:hAnsi="Georgia"/>
         </w:rPr>
@@ -2394,6 +5220,7 @@
       <w:pPr>
         <w:spacing w:line="360" w:lineRule="auto"/>
         <w:ind w:firstLine="360"/>
+        <w:jc w:val="both"/>
         <w:rPr>
           <w:rFonts w:ascii="Georgia" w:hAnsi="Georgia"/>
         </w:rPr>
@@ -2437,6 +5264,7 @@
       <w:pPr>
         <w:spacing w:line="360" w:lineRule="auto"/>
         <w:ind w:firstLine="360"/>
+        <w:jc w:val="both"/>
         <w:rPr>
           <w:rFonts w:ascii="Georgia" w:hAnsi="Georgia"/>
         </w:rPr>
@@ -2496,6 +5324,7 @@
       <w:pPr>
         <w:spacing w:line="360" w:lineRule="auto"/>
         <w:ind w:firstLine="360"/>
+        <w:jc w:val="both"/>
         <w:rPr>
           <w:rFonts w:ascii="Georgia" w:hAnsi="Georgia"/>
         </w:rPr>
@@ -2561,6 +5390,7 @@
       <w:pPr>
         <w:spacing w:line="360" w:lineRule="auto"/>
         <w:ind w:firstLine="360"/>
+        <w:jc w:val="both"/>
         <w:rPr>
           <w:rFonts w:ascii="Georgia" w:hAnsi="Georgia"/>
         </w:rPr>
@@ -2632,6 +5462,7 @@
       <w:pPr>
         <w:spacing w:line="360" w:lineRule="auto"/>
         <w:ind w:firstLine="360"/>
+        <w:jc w:val="both"/>
         <w:rPr>
           <w:rFonts w:ascii="Georgia" w:hAnsi="Georgia"/>
         </w:rPr>
@@ -2659,19 +5490,7 @@
         <w:rPr>
           <w:rFonts w:ascii="Georgia" w:hAnsi="Georgia"/>
         </w:rPr>
-        <w:t>(SP1.</w:t>
-      </w:r>
-      <w:r>
-        <w:rPr>
-          <w:rFonts w:ascii="Georgia" w:hAnsi="Georgia"/>
-        </w:rPr>
-        <w:t>2</w:t>
-      </w:r>
-      <w:r>
-        <w:rPr>
-          <w:rFonts w:ascii="Georgia" w:hAnsi="Georgia"/>
-        </w:rPr>
-        <w:t>)</w:t>
+        <w:t>(SP1.2)</w:t>
       </w:r>
       <w:r>
         <w:rPr>
@@ -2684,6 +5503,7 @@
       <w:pPr>
         <w:spacing w:line="360" w:lineRule="auto"/>
         <w:ind w:firstLine="360"/>
+        <w:jc w:val="both"/>
         <w:rPr>
           <w:rFonts w:ascii="Georgia" w:hAnsi="Georgia"/>
         </w:rPr>
@@ -2741,29 +5561,16 @@
       <w:pPr>
         <w:spacing w:line="360" w:lineRule="auto"/>
         <w:ind w:firstLine="360"/>
-        <w:rPr>
-          <w:rFonts w:ascii="Georgia" w:hAnsi="Georgia"/>
-        </w:rPr>
-      </w:pPr>
-      <w:r>
-        <w:rPr>
-          <w:rFonts w:ascii="Georgia" w:hAnsi="Georgia"/>
-        </w:rPr>
-        <w:t xml:space="preserve">El Scrum </w:t>
-      </w:r>
-      <w:proofErr w:type="gramStart"/>
-      <w:r>
-        <w:rPr>
-          <w:rFonts w:ascii="Georgia" w:hAnsi="Georgia"/>
-        </w:rPr>
-        <w:t>Master</w:t>
-      </w:r>
-      <w:proofErr w:type="gramEnd"/>
-      <w:r>
-        <w:rPr>
-          <w:rFonts w:ascii="Georgia" w:hAnsi="Georgia"/>
-        </w:rPr>
-        <w:t xml:space="preserve"> (SM) ayuda tanto al </w:t>
+        <w:jc w:val="both"/>
+        <w:rPr>
+          <w:rFonts w:ascii="Georgia" w:hAnsi="Georgia"/>
+        </w:rPr>
+      </w:pPr>
+      <w:r>
+        <w:rPr>
+          <w:rFonts w:ascii="Georgia" w:hAnsi="Georgia"/>
+        </w:rPr>
+        <w:t xml:space="preserve">El Scrum Master (SM) ayuda tanto al </w:t>
       </w:r>
       <w:proofErr w:type="spellStart"/>
       <w:r>
@@ -2784,6 +5591,7 @@
       <w:pPr>
         <w:spacing w:line="360" w:lineRule="auto"/>
         <w:ind w:firstLine="360"/>
+        <w:jc w:val="both"/>
         <w:rPr>
           <w:rFonts w:ascii="Georgia" w:hAnsi="Georgia"/>
         </w:rPr>
@@ -2805,25 +5613,7 @@
         <w:rPr>
           <w:rFonts w:ascii="Georgia" w:hAnsi="Georgia"/>
         </w:rPr>
-        <w:t xml:space="preserve"> </w:t>
-      </w:r>
-      <w:r>
-        <w:rPr>
-          <w:rFonts w:ascii="Georgia" w:hAnsi="Georgia"/>
-        </w:rPr>
-        <w:t>(SP1.</w:t>
-      </w:r>
-      <w:r>
-        <w:rPr>
-          <w:rFonts w:ascii="Georgia" w:hAnsi="Georgia"/>
-        </w:rPr>
-        <w:t>3</w:t>
-      </w:r>
-      <w:r>
-        <w:rPr>
-          <w:rFonts w:ascii="Georgia" w:hAnsi="Georgia"/>
-        </w:rPr>
-        <w:t>)</w:t>
+        <w:t xml:space="preserve"> (SP1.3)</w:t>
       </w:r>
       <w:r>
         <w:rPr>
@@ -2836,6 +5626,7 @@
       <w:pPr>
         <w:spacing w:line="360" w:lineRule="auto"/>
         <w:ind w:firstLine="360"/>
+        <w:jc w:val="both"/>
         <w:rPr>
           <w:rFonts w:ascii="Georgia" w:hAnsi="Georgia"/>
         </w:rPr>
@@ -2851,6 +5642,7 @@
       <w:pPr>
         <w:spacing w:line="360" w:lineRule="auto"/>
         <w:ind w:firstLine="360"/>
+        <w:jc w:val="both"/>
         <w:rPr>
           <w:rFonts w:ascii="Georgia" w:hAnsi="Georgia"/>
         </w:rPr>
@@ -2872,25 +5664,7 @@
         <w:rPr>
           <w:rFonts w:ascii="Georgia" w:hAnsi="Georgia"/>
         </w:rPr>
-        <w:t xml:space="preserve"> </w:t>
-      </w:r>
-      <w:r>
-        <w:rPr>
-          <w:rFonts w:ascii="Georgia" w:hAnsi="Georgia"/>
-        </w:rPr>
-        <w:t>(SP1.</w:t>
-      </w:r>
-      <w:r>
-        <w:rPr>
-          <w:rFonts w:ascii="Georgia" w:hAnsi="Georgia"/>
-        </w:rPr>
-        <w:t>4</w:t>
-      </w:r>
-      <w:r>
-        <w:rPr>
-          <w:rFonts w:ascii="Georgia" w:hAnsi="Georgia"/>
-        </w:rPr>
-        <w:t>)</w:t>
+        <w:t xml:space="preserve"> (SP1.4)</w:t>
       </w:r>
       <w:r>
         <w:rPr>
@@ -2903,6 +5677,7 @@
       <w:pPr>
         <w:spacing w:line="360" w:lineRule="auto"/>
         <w:ind w:firstLine="360"/>
+        <w:jc w:val="both"/>
         <w:rPr>
           <w:rFonts w:ascii="Georgia" w:hAnsi="Georgia"/>
         </w:rPr>
@@ -2989,6 +5764,7 @@
       <w:pPr>
         <w:spacing w:line="360" w:lineRule="auto"/>
         <w:ind w:firstLine="360"/>
+        <w:jc w:val="both"/>
         <w:rPr>
           <w:rFonts w:ascii="Georgia" w:hAnsi="Georgia"/>
         </w:rPr>
@@ -3010,25 +5786,7 @@
         <w:rPr>
           <w:rFonts w:ascii="Georgia" w:hAnsi="Georgia"/>
         </w:rPr>
-        <w:t xml:space="preserve"> </w:t>
-      </w:r>
-      <w:r>
-        <w:rPr>
-          <w:rFonts w:ascii="Georgia" w:hAnsi="Georgia"/>
-        </w:rPr>
-        <w:t>(SP1.</w:t>
-      </w:r>
-      <w:r>
-        <w:rPr>
-          <w:rFonts w:ascii="Georgia" w:hAnsi="Georgia"/>
-        </w:rPr>
-        <w:t>5</w:t>
-      </w:r>
-      <w:r>
-        <w:rPr>
-          <w:rFonts w:ascii="Georgia" w:hAnsi="Georgia"/>
-        </w:rPr>
-        <w:t>)</w:t>
+        <w:t xml:space="preserve"> (SP1.5)</w:t>
       </w:r>
       <w:r>
         <w:rPr>
@@ -3041,6 +5799,7 @@
       <w:pPr>
         <w:spacing w:line="360" w:lineRule="auto"/>
         <w:ind w:firstLine="360"/>
+        <w:jc w:val="both"/>
         <w:rPr>
           <w:rFonts w:ascii="Georgia" w:hAnsi="Georgia"/>
         </w:rPr>
@@ -3056,6 +5815,7 @@
       <w:pPr>
         <w:spacing w:line="360" w:lineRule="auto"/>
         <w:ind w:firstLine="360"/>
+        <w:jc w:val="both"/>
         <w:rPr>
           <w:rFonts w:ascii="Georgia" w:hAnsi="Georgia"/>
         </w:rPr>
@@ -3071,6 +5831,7 @@
       <w:pPr>
         <w:spacing w:line="360" w:lineRule="auto"/>
         <w:ind w:firstLine="360"/>
+        <w:jc w:val="both"/>
         <w:rPr>
           <w:rFonts w:ascii="Georgia" w:hAnsi="Georgia"/>
         </w:rPr>
@@ -3092,25 +5853,7 @@
         <w:rPr>
           <w:rFonts w:ascii="Georgia" w:hAnsi="Georgia"/>
         </w:rPr>
-        <w:t xml:space="preserve"> </w:t>
-      </w:r>
-      <w:r>
-        <w:rPr>
-          <w:rFonts w:ascii="Georgia" w:hAnsi="Georgia"/>
-        </w:rPr>
-        <w:t>(SP1.</w:t>
-      </w:r>
-      <w:r>
-        <w:rPr>
-          <w:rFonts w:ascii="Georgia" w:hAnsi="Georgia"/>
-        </w:rPr>
-        <w:t>6</w:t>
-      </w:r>
-      <w:r>
-        <w:rPr>
-          <w:rFonts w:ascii="Georgia" w:hAnsi="Georgia"/>
-        </w:rPr>
-        <w:t>)</w:t>
+        <w:t xml:space="preserve"> (SP1.6)</w:t>
       </w:r>
       <w:r>
         <w:rPr>
@@ -3123,6 +5866,7 @@
       <w:pPr>
         <w:spacing w:line="360" w:lineRule="auto"/>
         <w:ind w:firstLine="360"/>
+        <w:jc w:val="both"/>
         <w:rPr>
           <w:rFonts w:ascii="Georgia" w:hAnsi="Georgia"/>
         </w:rPr>
@@ -3159,27 +5903,14 @@
         <w:rPr>
           <w:rFonts w:ascii="Georgia" w:hAnsi="Georgia"/>
         </w:rPr>
-        <w:t xml:space="preserve">, el equipo de desarrollo y el Scrum </w:t>
-      </w:r>
-      <w:proofErr w:type="gramStart"/>
-      <w:r>
-        <w:rPr>
-          <w:rFonts w:ascii="Georgia" w:hAnsi="Georgia"/>
-        </w:rPr>
-        <w:t>Master</w:t>
-      </w:r>
-      <w:proofErr w:type="gramEnd"/>
-      <w:r>
-        <w:rPr>
-          <w:rFonts w:ascii="Georgia" w:hAnsi="Georgia"/>
-        </w:rPr>
-        <w:t>. Con estos roles podemos establecer y mantener la visión compartida del proyecto la estructura del equipo.</w:t>
+        <w:t>, el equipo de desarrollo y el Scrum Master. Con estos roles podemos establecer y mantener la visión compartida del proyecto la estructura del equipo.</w:t>
       </w:r>
     </w:p>
     <w:p>
       <w:pPr>
         <w:spacing w:line="360" w:lineRule="auto"/>
         <w:ind w:firstLine="360"/>
+        <w:jc w:val="both"/>
         <w:rPr>
           <w:rFonts w:ascii="Georgia" w:hAnsi="Georgia"/>
         </w:rPr>
@@ -3201,25 +5932,7 @@
         <w:rPr>
           <w:rFonts w:ascii="Georgia" w:hAnsi="Georgia"/>
         </w:rPr>
-        <w:t xml:space="preserve"> </w:t>
-      </w:r>
-      <w:r>
-        <w:rPr>
-          <w:rFonts w:ascii="Georgia" w:hAnsi="Georgia"/>
-        </w:rPr>
-        <w:t>(SP1.</w:t>
-      </w:r>
-      <w:r>
-        <w:rPr>
-          <w:rFonts w:ascii="Georgia" w:hAnsi="Georgia"/>
-        </w:rPr>
-        <w:t>7</w:t>
-      </w:r>
-      <w:r>
-        <w:rPr>
-          <w:rFonts w:ascii="Georgia" w:hAnsi="Georgia"/>
-        </w:rPr>
-        <w:t>)</w:t>
+        <w:t xml:space="preserve"> (SP1.7)</w:t>
       </w:r>
       <w:r>
         <w:rPr>
@@ -3232,6 +5945,7 @@
       <w:pPr>
         <w:spacing w:line="360" w:lineRule="auto"/>
         <w:ind w:firstLine="360"/>
+        <w:jc w:val="both"/>
         <w:rPr>
           <w:rFonts w:ascii="Georgia" w:hAnsi="Georgia"/>
         </w:rPr>
@@ -3267,6 +5981,7 @@
       <w:pPr>
         <w:spacing w:line="360" w:lineRule="auto"/>
         <w:ind w:firstLine="360"/>
+        <w:jc w:val="both"/>
         <w:rPr>
           <w:rFonts w:ascii="Georgia" w:hAnsi="Georgia"/>
         </w:rPr>
@@ -3276,6 +5991,7 @@
       <w:pPr>
         <w:spacing w:line="360" w:lineRule="auto"/>
         <w:ind w:firstLine="360"/>
+        <w:jc w:val="both"/>
         <w:rPr>
           <w:rFonts w:ascii="Georgia" w:hAnsi="Georgia"/>
         </w:rPr>
@@ -3291,6 +6007,7 @@
       <w:pPr>
         <w:spacing w:line="360" w:lineRule="auto"/>
         <w:ind w:firstLine="360"/>
+        <w:jc w:val="both"/>
         <w:rPr>
           <w:rFonts w:ascii="Georgia" w:hAnsi="Georgia"/>
         </w:rPr>
@@ -3313,6 +6030,7 @@
       <w:pPr>
         <w:spacing w:line="360" w:lineRule="auto"/>
         <w:ind w:firstLine="360"/>
+        <w:jc w:val="both"/>
         <w:rPr>
           <w:rFonts w:ascii="Georgia" w:hAnsi="Georgia"/>
         </w:rPr>
@@ -3350,41 +6068,14 @@
         <w:rPr>
           <w:rFonts w:ascii="Georgia" w:hAnsi="Georgia"/>
         </w:rPr>
-        <w:t xml:space="preserve"> conoce los intereses del cliente final y en general de los </w:t>
-      </w:r>
-      <w:proofErr w:type="spellStart"/>
-      <w:r>
-        <w:rPr>
-          <w:rFonts w:ascii="Georgia" w:hAnsi="Georgia"/>
-        </w:rPr>
-        <w:t>stakeholders</w:t>
-      </w:r>
-      <w:proofErr w:type="spellEnd"/>
-      <w:r>
-        <w:rPr>
-          <w:rFonts w:ascii="Georgia" w:hAnsi="Georgia"/>
-        </w:rPr>
-        <w:t xml:space="preserve">, gestiona la pila de producto y acuerda con el equipo de desarrollo que va a entrar en cada Sprint para que este pueda mostrarlo al final de dicho Sprint a todos los interesados. Entre medias tenemos al Scrum </w:t>
-      </w:r>
-      <w:proofErr w:type="gramStart"/>
-      <w:r>
-        <w:rPr>
-          <w:rFonts w:ascii="Georgia" w:hAnsi="Georgia"/>
-        </w:rPr>
-        <w:t>Master</w:t>
-      </w:r>
-      <w:proofErr w:type="gramEnd"/>
-      <w:r>
-        <w:rPr>
-          <w:rFonts w:ascii="Georgia" w:hAnsi="Georgia"/>
-        </w:rPr>
-        <w:t xml:space="preserve"> que se encargará de ayudar al PO a entender la agilidad y maximizar el valor de negocio y ayudar a la organización a entender que iteraciones tiene con el equipo aportan valor.</w:t>
+        <w:t xml:space="preserve"> conoce los intereses del cliente final y en general de los stakeholders, gestiona la pila de producto y acuerda con el equipo de desarrollo que va a entrar en cada Sprint para que este pueda mostrarlo al final de dicho Sprint a todos los interesados. Entre medias tenemos al Scrum Master que se encargará de ayudar al PO a entender la agilidad y maximizar el valor de negocio y ayudar a la organización a entender que iteraciones tiene con el equipo aportan valor.</w:t>
       </w:r>
     </w:p>
     <w:p>
       <w:pPr>
         <w:spacing w:line="360" w:lineRule="auto"/>
         <w:ind w:firstLine="360"/>
+        <w:jc w:val="both"/>
         <w:rPr>
           <w:rFonts w:ascii="Georgia" w:hAnsi="Georgia"/>
         </w:rPr>
@@ -3407,6 +6098,7 @@
       <w:pPr>
         <w:spacing w:line="360" w:lineRule="auto"/>
         <w:ind w:firstLine="360"/>
+        <w:jc w:val="both"/>
         <w:rPr>
           <w:rFonts w:ascii="Georgia" w:hAnsi="Georgia"/>
         </w:rPr>
@@ -3423,6 +6115,7 @@
       <w:pPr>
         <w:spacing w:line="360" w:lineRule="auto"/>
         <w:ind w:firstLine="360"/>
+        <w:jc w:val="both"/>
         <w:rPr>
           <w:rFonts w:ascii="Georgia" w:hAnsi="Georgia"/>
         </w:rPr>
@@ -3445,6 +6138,7 @@
       <w:pPr>
         <w:spacing w:line="360" w:lineRule="auto"/>
         <w:ind w:firstLine="360"/>
+        <w:jc w:val="both"/>
         <w:rPr>
           <w:rFonts w:ascii="Georgia" w:hAnsi="Georgia"/>
         </w:rPr>
@@ -3460,6 +6154,7 @@
       <w:pPr>
         <w:spacing w:line="360" w:lineRule="auto"/>
         <w:ind w:firstLine="360"/>
+        <w:jc w:val="both"/>
         <w:rPr>
           <w:rFonts w:ascii="Georgia" w:hAnsi="Georgia"/>
         </w:rPr>
@@ -3469,6 +6164,7 @@
       <w:pPr>
         <w:spacing w:line="360" w:lineRule="auto"/>
         <w:ind w:firstLine="360"/>
+        <w:jc w:val="both"/>
         <w:rPr>
           <w:rFonts w:ascii="Georgia" w:hAnsi="Georgia"/>
         </w:rPr>
@@ -3484,6 +6180,7 @@
       <w:pPr>
         <w:spacing w:line="360" w:lineRule="auto"/>
         <w:ind w:firstLine="360"/>
+        <w:jc w:val="both"/>
         <w:rPr>
           <w:rFonts w:ascii="Georgia" w:hAnsi="Georgia"/>
         </w:rPr>
@@ -3511,7 +6208,7 @@
                     </pic:cNvPicPr>
                   </pic:nvPicPr>
                   <pic:blipFill>
-                    <a:blip r:embed="rId17">
+                    <a:blip r:embed="rId18">
                       <a:extLst>
                         <a:ext uri="{28A0092B-C50C-407E-A947-70E740481C1C}">
                           <a14:useLocalDpi xmlns:a14="http://schemas.microsoft.com/office/drawing/2010/main" val="0"/>
@@ -3547,6 +6244,7 @@
       <w:pPr>
         <w:spacing w:line="360" w:lineRule="auto"/>
         <w:ind w:firstLine="360"/>
+        <w:jc w:val="both"/>
         <w:rPr>
           <w:rFonts w:ascii="Georgia" w:hAnsi="Georgia"/>
         </w:rPr>
@@ -3564,17 +6262,13 @@
         <w:br w:type="page"/>
       </w:r>
     </w:p>
-    <w:bookmarkStart w:id="6" w:name="_Toc104833812" w:displacedByCustomXml="next"/>
+    <w:bookmarkStart w:id="6" w:name="_Toc105009675" w:displacedByCustomXml="next"/>
     <w:sdt>
       <w:sdtPr>
         <w:rPr>
-          <w:rFonts w:asciiTheme="minorHAnsi" w:eastAsiaTheme="minorHAnsi" w:hAnsiTheme="minorHAnsi" w:cstheme="minorBidi"/>
-          <w:color w:val="auto"/>
-          <w:sz w:val="22"/>
-          <w:szCs w:val="22"/>
           <w:lang w:val="es-ES"/>
         </w:rPr>
-        <w:id w:val="534625170"/>
+        <w:id w:val="1006097965"/>
         <w:docPartObj>
           <w:docPartGallery w:val="Bibliographies"/>
           <w:docPartUnique/>
@@ -3582,6 +6276,10 @@
       </w:sdtPr>
       <w:sdtEndPr>
         <w:rPr>
+          <w:rFonts w:asciiTheme="minorHAnsi" w:eastAsiaTheme="minorHAnsi" w:hAnsiTheme="minorHAnsi" w:cstheme="minorBidi"/>
+          <w:color w:val="auto"/>
+          <w:sz w:val="22"/>
+          <w:szCs w:val="22"/>
           <w:lang w:val="es-ES_tradnl"/>
         </w:rPr>
       </w:sdtEndPr>
@@ -3603,21 +6301,136 @@
             <w:id w:val="111145805"/>
             <w:bibliography/>
           </w:sdtPr>
-          <w:sdtEndPr/>
           <w:sdtContent>
             <w:p>
               <w:pPr>
                 <w:pStyle w:val="Bibliografa"/>
                 <w:ind w:left="720" w:hanging="720"/>
+                <w:rPr>
+                  <w:noProof/>
+                  <w:sz w:val="24"/>
+                  <w:szCs w:val="24"/>
+                </w:rPr>
               </w:pPr>
+              <w:r>
+                <w:fldChar w:fldCharType="begin"/>
+              </w:r>
+              <w:r>
+                <w:instrText>BIBLIOGRAPHY</w:instrText>
+              </w:r>
+              <w:r>
+                <w:fldChar w:fldCharType="separate"/>
+              </w:r>
+              <w:r>
+                <w:rPr>
+                  <w:noProof/>
+                </w:rPr>
+                <w:t xml:space="preserve">DelftStack. (11 de Marzo de 2021). </w:t>
+              </w:r>
+              <w:r>
+                <w:rPr>
+                  <w:i/>
+                  <w:iCs/>
+                  <w:noProof/>
+                </w:rPr>
+                <w:t>DelftStack</w:t>
+              </w:r>
+              <w:r>
+                <w:rPr>
+                  <w:noProof/>
+                </w:rPr>
+                <w:t>. Obtenido de https://www.delftstack.com/es/howto/python/square-root-in-python/</w:t>
+              </w:r>
             </w:p>
-            <w:p/>
+            <w:p>
+              <w:pPr>
+                <w:pStyle w:val="Bibliografa"/>
+                <w:ind w:left="720" w:hanging="720"/>
+                <w:rPr>
+                  <w:noProof/>
+                </w:rPr>
+              </w:pPr>
+              <w:r>
+                <w:rPr>
+                  <w:noProof/>
+                </w:rPr>
+                <w:t>Manuel González. (19 de Noviembre de 2018). Python - Nivel 18 - Reto 4 - Método babilónico para calcular raices cuadradas [vídeo]. Youtube. Obtenido de https://www.youtube.com/watch?v=8J4E6xptivk</w:t>
+              </w:r>
+            </w:p>
+            <w:p>
+              <w:pPr>
+                <w:pStyle w:val="Bibliografa"/>
+                <w:ind w:left="720" w:hanging="720"/>
+                <w:rPr>
+                  <w:noProof/>
+                </w:rPr>
+              </w:pPr>
+              <w:r>
+                <w:rPr>
+                  <w:noProof/>
+                </w:rPr>
+                <w:t xml:space="preserve">Mendoza, J. (6 de Octubre de 2020). </w:t>
+              </w:r>
+              <w:r>
+                <w:rPr>
+                  <w:i/>
+                  <w:iCs/>
+                  <w:noProof/>
+                </w:rPr>
+                <w:t>Estadísticamente</w:t>
+              </w:r>
+              <w:r>
+                <w:rPr>
+                  <w:noProof/>
+                </w:rPr>
+                <w:t>. Obtenido de https://estadisticamente.com/programar-calculadora-python/</w:t>
+              </w:r>
+            </w:p>
+            <w:p>
+              <w:pPr>
+                <w:pStyle w:val="Bibliografa"/>
+                <w:ind w:left="720" w:hanging="720"/>
+                <w:rPr>
+                  <w:noProof/>
+                </w:rPr>
+              </w:pPr>
+              <w:r>
+                <w:rPr>
+                  <w:noProof/>
+                </w:rPr>
+                <w:t xml:space="preserve">Python. (01 de Enero de 2022). </w:t>
+              </w:r>
+              <w:r>
+                <w:rPr>
+                  <w:i/>
+                  <w:iCs/>
+                  <w:noProof/>
+                </w:rPr>
+                <w:t>docs.python</w:t>
+              </w:r>
+              <w:r>
+                <w:rPr>
+                  <w:noProof/>
+                </w:rPr>
+                <w:t>. Obtenido de https://docs.python.org/3/library/unittest.html</w:t>
+              </w:r>
+            </w:p>
+            <w:p>
+              <w:r>
+                <w:rPr>
+                  <w:b/>
+                  <w:bCs/>
+                </w:rPr>
+                <w:fldChar w:fldCharType="end"/>
+              </w:r>
+            </w:p>
           </w:sdtContent>
         </w:sdt>
       </w:sdtContent>
     </w:sdt>
     <w:p/>
     <w:p/>
+    <w:p/>
     <w:p>
       <w:pPr>
         <w:rPr>
@@ -3635,7 +6448,7 @@
       <w:pPr>
         <w:pStyle w:val="Ttulo1"/>
       </w:pPr>
-      <w:bookmarkStart w:id="7" w:name="_Toc104833813"/>
+      <w:bookmarkStart w:id="7" w:name="_Toc105009676"/>
       <w:r>
         <w:lastRenderedPageBreak/>
         <w:t>Hoja de control</w:t>
@@ -6212,7 +9025,7 @@
     </w:tbl>
     <w:p/>
     <w:sectPr>
-      <w:footerReference w:type="default" r:id="rId18"/>
+      <w:footerReference w:type="default" r:id="rId19"/>
       <w:pgSz w:w="11906" w:h="16838"/>
       <w:pgMar w:top="1417" w:right="1701" w:bottom="1417" w:left="1701" w:header="708" w:footer="708" w:gutter="0"/>
       <w:pgNumType w:start="0"/>
@@ -6524,6 +9337,118 @@
     </w:lvl>
   </w:abstractNum>
   <w:abstractNum w:abstractNumId="1" w15:restartNumberingAfterBreak="0">
+    <w:nsid w:val="1F801E00"/>
+    <w:multiLevelType w:val="hybridMultilevel"/>
+    <w:tmpl w:val="2D56C89E"/>
+    <w:lvl w:ilvl="0" w:tplc="75A24966">
+      <w:numFmt w:val="bullet"/>
+      <w:lvlText w:val="-"/>
+      <w:lvlJc w:val="left"/>
+      <w:pPr>
+        <w:ind w:left="720" w:hanging="360"/>
+      </w:pPr>
+      <w:rPr>
+        <w:rFonts w:ascii="Georgia" w:eastAsiaTheme="minorHAnsi" w:hAnsi="Georgia" w:cstheme="minorBidi" w:hint="default"/>
+      </w:rPr>
+    </w:lvl>
+    <w:lvl w:ilvl="1" w:tplc="0C0A0003" w:tentative="1">
+      <w:start w:val="1"/>
+      <w:numFmt w:val="bullet"/>
+      <w:lvlText w:val="o"/>
+      <w:lvlJc w:val="left"/>
+      <w:pPr>
+        <w:ind w:left="1440" w:hanging="360"/>
+      </w:pPr>
+      <w:rPr>
+        <w:rFonts w:ascii="Courier New" w:hAnsi="Courier New" w:cs="Courier New" w:hint="default"/>
+      </w:rPr>
+    </w:lvl>
+    <w:lvl w:ilvl="2" w:tplc="0C0A0005" w:tentative="1">
+      <w:start w:val="1"/>
+      <w:numFmt w:val="bullet"/>
+      <w:lvlText w:val=""/>
+      <w:lvlJc w:val="left"/>
+      <w:pPr>
+        <w:ind w:left="2160" w:hanging="360"/>
+      </w:pPr>
+      <w:rPr>
+        <w:rFonts w:ascii="Wingdings" w:hAnsi="Wingdings" w:hint="default"/>
+      </w:rPr>
+    </w:lvl>
+    <w:lvl w:ilvl="3" w:tplc="0C0A0001" w:tentative="1">
+      <w:start w:val="1"/>
+      <w:numFmt w:val="bullet"/>
+      <w:lvlText w:val=""/>
+      <w:lvlJc w:val="left"/>
+      <w:pPr>
+        <w:ind w:left="2880" w:hanging="360"/>
+      </w:pPr>
+      <w:rPr>
+        <w:rFonts w:ascii="Symbol" w:hAnsi="Symbol" w:hint="default"/>
+      </w:rPr>
+    </w:lvl>
+    <w:lvl w:ilvl="4" w:tplc="0C0A0003" w:tentative="1">
+      <w:start w:val="1"/>
+      <w:numFmt w:val="bullet"/>
+      <w:lvlText w:val="o"/>
+      <w:lvlJc w:val="left"/>
+      <w:pPr>
+        <w:ind w:left="3600" w:hanging="360"/>
+      </w:pPr>
+      <w:rPr>
+        <w:rFonts w:ascii="Courier New" w:hAnsi="Courier New" w:cs="Courier New" w:hint="default"/>
+      </w:rPr>
+    </w:lvl>
+    <w:lvl w:ilvl="5" w:tplc="0C0A0005" w:tentative="1">
+      <w:start w:val="1"/>
+      <w:numFmt w:val="bullet"/>
+      <w:lvlText w:val=""/>
+      <w:lvlJc w:val="left"/>
+      <w:pPr>
+        <w:ind w:left="4320" w:hanging="360"/>
+      </w:pPr>
+      <w:rPr>
+        <w:rFonts w:ascii="Wingdings" w:hAnsi="Wingdings" w:hint="default"/>
+      </w:rPr>
+    </w:lvl>
+    <w:lvl w:ilvl="6" w:tplc="0C0A0001" w:tentative="1">
+      <w:start w:val="1"/>
+      <w:numFmt w:val="bullet"/>
+      <w:lvlText w:val=""/>
+      <w:lvlJc w:val="left"/>
+      <w:pPr>
+        <w:ind w:left="5040" w:hanging="360"/>
+      </w:pPr>
+      <w:rPr>
+        <w:rFonts w:ascii="Symbol" w:hAnsi="Symbol" w:hint="default"/>
+      </w:rPr>
+    </w:lvl>
+    <w:lvl w:ilvl="7" w:tplc="0C0A0003" w:tentative="1">
+      <w:start w:val="1"/>
+      <w:numFmt w:val="bullet"/>
+      <w:lvlText w:val="o"/>
+      <w:lvlJc w:val="left"/>
+      <w:pPr>
+        <w:ind w:left="5760" w:hanging="360"/>
+      </w:pPr>
+      <w:rPr>
+        <w:rFonts w:ascii="Courier New" w:hAnsi="Courier New" w:cs="Courier New" w:hint="default"/>
+      </w:rPr>
+    </w:lvl>
+    <w:lvl w:ilvl="8" w:tplc="0C0A0005" w:tentative="1">
+      <w:start w:val="1"/>
+      <w:numFmt w:val="bullet"/>
+      <w:lvlText w:val=""/>
+      <w:lvlJc w:val="left"/>
+      <w:pPr>
+        <w:ind w:left="6480" w:hanging="360"/>
+      </w:pPr>
+      <w:rPr>
+        <w:rFonts w:ascii="Wingdings" w:hAnsi="Wingdings" w:hint="default"/>
+      </w:rPr>
+    </w:lvl>
+  </w:abstractNum>
+  <w:abstractNum w:abstractNumId="2" w15:restartNumberingAfterBreak="0">
     <w:nsid w:val="3BE27A68"/>
     <w:multiLevelType w:val="hybridMultilevel"/>
     <w:tmpl w:val="0B1C997E"/>
@@ -6635,7 +9560,7 @@
       </w:rPr>
     </w:lvl>
   </w:abstractNum>
-  <w:abstractNum w:abstractNumId="2" w15:restartNumberingAfterBreak="0">
+  <w:abstractNum w:abstractNumId="3" w15:restartNumberingAfterBreak="0">
     <w:nsid w:val="445B0CF2"/>
     <w:multiLevelType w:val="hybridMultilevel"/>
     <w:tmpl w:val="58B2FD8C"/>
@@ -6747,14 +9672,132 @@
       </w:rPr>
     </w:lvl>
   </w:abstractNum>
+  <w:abstractNum w:abstractNumId="4" w15:restartNumberingAfterBreak="0">
+    <w:nsid w:val="6E9A5583"/>
+    <w:multiLevelType w:val="hybridMultilevel"/>
+    <w:tmpl w:val="D2A0E1CC"/>
+    <w:lvl w:ilvl="0" w:tplc="EC32BBB6">
+      <w:numFmt w:val="bullet"/>
+      <w:lvlText w:val="-"/>
+      <w:lvlJc w:val="left"/>
+      <w:pPr>
+        <w:ind w:left="720" w:hanging="360"/>
+      </w:pPr>
+      <w:rPr>
+        <w:rFonts w:ascii="Georgia" w:eastAsiaTheme="minorHAnsi" w:hAnsi="Georgia" w:cstheme="minorBidi" w:hint="default"/>
+      </w:rPr>
+    </w:lvl>
+    <w:lvl w:ilvl="1" w:tplc="0C0A0003" w:tentative="1">
+      <w:start w:val="1"/>
+      <w:numFmt w:val="bullet"/>
+      <w:lvlText w:val="o"/>
+      <w:lvlJc w:val="left"/>
+      <w:pPr>
+        <w:ind w:left="1440" w:hanging="360"/>
+      </w:pPr>
+      <w:rPr>
+        <w:rFonts w:ascii="Courier New" w:hAnsi="Courier New" w:cs="Courier New" w:hint="default"/>
+      </w:rPr>
+    </w:lvl>
+    <w:lvl w:ilvl="2" w:tplc="0C0A0005" w:tentative="1">
+      <w:start w:val="1"/>
+      <w:numFmt w:val="bullet"/>
+      <w:lvlText w:val=""/>
+      <w:lvlJc w:val="left"/>
+      <w:pPr>
+        <w:ind w:left="2160" w:hanging="360"/>
+      </w:pPr>
+      <w:rPr>
+        <w:rFonts w:ascii="Wingdings" w:hAnsi="Wingdings" w:hint="default"/>
+      </w:rPr>
+    </w:lvl>
+    <w:lvl w:ilvl="3" w:tplc="0C0A0001" w:tentative="1">
+      <w:start w:val="1"/>
+      <w:numFmt w:val="bullet"/>
+      <w:lvlText w:val=""/>
+      <w:lvlJc w:val="left"/>
+      <w:pPr>
+        <w:ind w:left="2880" w:hanging="360"/>
+      </w:pPr>
+      <w:rPr>
+        <w:rFonts w:ascii="Symbol" w:hAnsi="Symbol" w:hint="default"/>
+      </w:rPr>
+    </w:lvl>
+    <w:lvl w:ilvl="4" w:tplc="0C0A0003" w:tentative="1">
+      <w:start w:val="1"/>
+      <w:numFmt w:val="bullet"/>
+      <w:lvlText w:val="o"/>
+      <w:lvlJc w:val="left"/>
+      <w:pPr>
+        <w:ind w:left="3600" w:hanging="360"/>
+      </w:pPr>
+      <w:rPr>
+        <w:rFonts w:ascii="Courier New" w:hAnsi="Courier New" w:cs="Courier New" w:hint="default"/>
+      </w:rPr>
+    </w:lvl>
+    <w:lvl w:ilvl="5" w:tplc="0C0A0005" w:tentative="1">
+      <w:start w:val="1"/>
+      <w:numFmt w:val="bullet"/>
+      <w:lvlText w:val=""/>
+      <w:lvlJc w:val="left"/>
+      <w:pPr>
+        <w:ind w:left="4320" w:hanging="360"/>
+      </w:pPr>
+      <w:rPr>
+        <w:rFonts w:ascii="Wingdings" w:hAnsi="Wingdings" w:hint="default"/>
+      </w:rPr>
+    </w:lvl>
+    <w:lvl w:ilvl="6" w:tplc="0C0A0001" w:tentative="1">
+      <w:start w:val="1"/>
+      <w:numFmt w:val="bullet"/>
+      <w:lvlText w:val=""/>
+      <w:lvlJc w:val="left"/>
+      <w:pPr>
+        <w:ind w:left="5040" w:hanging="360"/>
+      </w:pPr>
+      <w:rPr>
+        <w:rFonts w:ascii="Symbol" w:hAnsi="Symbol" w:hint="default"/>
+      </w:rPr>
+    </w:lvl>
+    <w:lvl w:ilvl="7" w:tplc="0C0A0003" w:tentative="1">
+      <w:start w:val="1"/>
+      <w:numFmt w:val="bullet"/>
+      <w:lvlText w:val="o"/>
+      <w:lvlJc w:val="left"/>
+      <w:pPr>
+        <w:ind w:left="5760" w:hanging="360"/>
+      </w:pPr>
+      <w:rPr>
+        <w:rFonts w:ascii="Courier New" w:hAnsi="Courier New" w:cs="Courier New" w:hint="default"/>
+      </w:rPr>
+    </w:lvl>
+    <w:lvl w:ilvl="8" w:tplc="0C0A0005" w:tentative="1">
+      <w:start w:val="1"/>
+      <w:numFmt w:val="bullet"/>
+      <w:lvlText w:val=""/>
+      <w:lvlJc w:val="left"/>
+      <w:pPr>
+        <w:ind w:left="6480" w:hanging="360"/>
+      </w:pPr>
+      <w:rPr>
+        <w:rFonts w:ascii="Wingdings" w:hAnsi="Wingdings" w:hint="default"/>
+      </w:rPr>
+    </w:lvl>
+  </w:abstractNum>
   <w:num w:numId="1">
     <w:abstractNumId w:val="0"/>
   </w:num>
   <w:num w:numId="2">
-    <w:abstractNumId w:val="1"/>
+    <w:abstractNumId w:val="2"/>
   </w:num>
   <w:num w:numId="3">
-    <w:abstractNumId w:val="2"/>
+    <w:abstractNumId w:val="3"/>
+  </w:num>
+  <w:num w:numId="4">
+    <w:abstractNumId w:val="4"/>
+  </w:num>
+  <w:num w:numId="5">
+    <w:abstractNumId w:val="1"/>
   </w:num>
 </w:numbering>
 </file>
@@ -7503,6 +10546,80 @@
       <w:ind w:left="440"/>
     </w:pPr>
   </w:style>
+  <w:style w:type="character" w:styleId="Mencinsinresolver">
+    <w:name w:val="Unresolved Mention"/>
+    <w:basedOn w:val="Fuentedeprrafopredeter"/>
+    <w:uiPriority w:val="99"/>
+    <w:semiHidden/>
+    <w:unhideWhenUsed/>
+    <w:rsid w:val="00EA182D"/>
+    <w:rPr>
+      <w:color w:val="605E5C"/>
+      <w:shd w:val="clear" w:color="auto" w:fill="E1DFDD"/>
+    </w:rPr>
+  </w:style>
+  <w:style w:type="character" w:styleId="Hipervnculovisitado">
+    <w:name w:val="FollowedHyperlink"/>
+    <w:basedOn w:val="Fuentedeprrafopredeter"/>
+    <w:uiPriority w:val="99"/>
+    <w:semiHidden/>
+    <w:unhideWhenUsed/>
+    <w:rsid w:val="00D36D6F"/>
+    <w:rPr>
+      <w:color w:val="954F72" w:themeColor="followedHyperlink"/>
+      <w:u w:val="single"/>
+    </w:rPr>
+  </w:style>
+  <w:style w:type="paragraph" w:styleId="HTMLconformatoprevio">
+    <w:name w:val="HTML Preformatted"/>
+    <w:basedOn w:val="Normal"/>
+    <w:link w:val="HTMLconformatoprevioCar"/>
+    <w:uiPriority w:val="99"/>
+    <w:semiHidden/>
+    <w:unhideWhenUsed/>
+    <w:rsid w:val="006437B8"/>
+    <w:pPr>
+      <w:tabs>
+        <w:tab w:val="left" w:pos="916"/>
+        <w:tab w:val="left" w:pos="1832"/>
+        <w:tab w:val="left" w:pos="2748"/>
+        <w:tab w:val="left" w:pos="3664"/>
+        <w:tab w:val="left" w:pos="4580"/>
+        <w:tab w:val="left" w:pos="5496"/>
+        <w:tab w:val="left" w:pos="6412"/>
+        <w:tab w:val="left" w:pos="7328"/>
+        <w:tab w:val="left" w:pos="8244"/>
+        <w:tab w:val="left" w:pos="9160"/>
+        <w:tab w:val="left" w:pos="10076"/>
+        <w:tab w:val="left" w:pos="10992"/>
+        <w:tab w:val="left" w:pos="11908"/>
+        <w:tab w:val="left" w:pos="12824"/>
+        <w:tab w:val="left" w:pos="13740"/>
+        <w:tab w:val="left" w:pos="14656"/>
+      </w:tabs>
+      <w:spacing w:after="0" w:line="240" w:lineRule="auto"/>
+    </w:pPr>
+    <w:rPr>
+      <w:rFonts w:ascii="Courier New" w:eastAsia="Times New Roman" w:hAnsi="Courier New" w:cs="Courier New"/>
+      <w:sz w:val="20"/>
+      <w:szCs w:val="20"/>
+      <w:lang w:val="es-ES" w:eastAsia="es-ES"/>
+    </w:rPr>
+  </w:style>
+  <w:style w:type="character" w:customStyle="1" w:styleId="HTMLconformatoprevioCar">
+    <w:name w:val="HTML con formato previo Car"/>
+    <w:basedOn w:val="Fuentedeprrafopredeter"/>
+    <w:link w:val="HTMLconformatoprevio"/>
+    <w:uiPriority w:val="99"/>
+    <w:semiHidden/>
+    <w:rsid w:val="006437B8"/>
+    <w:rPr>
+      <w:rFonts w:ascii="Courier New" w:eastAsia="Times New Roman" w:hAnsi="Courier New" w:cs="Courier New"/>
+      <w:sz w:val="20"/>
+      <w:szCs w:val="20"/>
+      <w:lang w:eastAsia="es-ES"/>
+    </w:rPr>
+  </w:style>
 </w:styles>
 </file>
 
@@ -7813,6 +10930,12 @@
 </file>
 
 <file path=customXml/item2.xml><?xml version="1.0" encoding="utf-8"?>
+<p:properties xmlns:p="http://schemas.microsoft.com/office/2006/metadata/properties" xmlns:xsi="http://www.w3.org/2001/XMLSchema-instance" xmlns:pc="http://schemas.microsoft.com/office/infopath/2007/PartnerControls">
+  <documentManagement/>
+</p:properties>
+</file>
+
+<file path=customXml/item3.xml><?xml version="1.0" encoding="utf-8"?>
 <?mso-contentType ?>
 <FormTemplates xmlns="http://schemas.microsoft.com/sharepoint/v3/contenttype/forms">
   <Display>DocumentLibraryForm</Display>
@@ -7821,77 +10944,7 @@
 </FormTemplates>
 </file>
 
-<file path=customXml/item3.xml><?xml version="1.0" encoding="utf-8"?>
-<p:properties xmlns:p="http://schemas.microsoft.com/office/2006/metadata/properties" xmlns:xsi="http://www.w3.org/2001/XMLSchema-instance" xmlns:pc="http://schemas.microsoft.com/office/infopath/2007/PartnerControls">
-  <documentManagement/>
-</p:properties>
-</file>
-
 <file path=customXml/item4.xml><?xml version="1.0" encoding="utf-8"?>
-<b:Sources xmlns:b="http://schemas.openxmlformats.org/officeDocument/2006/bibliography" xmlns="http://schemas.openxmlformats.org/officeDocument/2006/bibliography" SelectedStyle="\APASixthEditionOfficeOnline.xsl" StyleName="APA" Version="6">
-  <b:Source>
-    <b:Tag>Har00</b:Tag>
-    <b:SourceType>InternetSite</b:SourceType>
-    <b:Guid>{9A80B150-1896-4268-9673-9664E4BA7CFC}</b:Guid>
-    <b:Author>
-      <b:Author>
-        <b:NameList>
-          <b:Person>
-            <b:Last>Pohlheim</b:Last>
-            <b:First>Hartmut</b:First>
-          </b:Person>
-        </b:NameList>
-      </b:Author>
-    </b:Author>
-    <b:Title>GEATbx: Genetic and Evolutionary Algorithm Toolbox for use with Matlab</b:Title>
-    <b:Year>1994-2000</b:Year>
-    <b:URL>http://www.geatbx.com/ver_3_3/fcnfun12.html#:~:text=The%20Michalewicz%20function%20%5BMic92%5D%20is,leads%20to%20more%20difficult%20search</b:URL>
-    <b:RefOrder>1</b:RefOrder>
-  </b:Source>
-  <b:Source>
-    <b:Tag>Son13</b:Tag>
-    <b:SourceType>InternetSite</b:SourceType>
-    <b:Guid>{329DB639-572A-49AA-8C39-90626F450C61}</b:Guid>
-    <b:Author>
-      <b:Author>
-        <b:NameList>
-          <b:Person>
-            <b:Last>Bingham</b:Last>
-            <b:First>Sonja</b:First>
-            <b:Middle>Surjanovic &amp; Derek</b:Middle>
-          </b:Person>
-        </b:NameList>
-      </b:Author>
-    </b:Author>
-    <b:Year>2013</b:Year>
-    <b:URL>https://www.sfu.ca/~ssurjano/michal.html</b:URL>
-    <b:RefOrder>2</b:RefOrder>
-  </b:Source>
-  <b:Source>
-    <b:Tag>Jav22</b:Tag>
-    <b:SourceType>BookSection</b:SourceType>
-    <b:Guid>{F1E2FD85-D74F-409D-8222-C93C01E302CB}</b:Guid>
-    <b:Title>Tema 3: AlgoGenéticos</b:Title>
-    <b:Year>2022</b:Year>
-    <b:City>Vigo</b:City>
-    <b:Author>
-      <b:Author>
-        <b:NameList>
-          <b:Person>
-            <b:Last>Torres</b:Last>
-            <b:First>Javier</b:First>
-            <b:Middle>Martínez</b:Middle>
-          </b:Person>
-        </b:NameList>
-      </b:Author>
-    </b:Author>
-    <b:Pages>53</b:Pages>
-    <b:RefOrder>3</b:RefOrder>
-  </b:Source>
-</b:Sources>
-</file>
-
-<file path=customXml/item5.xml><?xml version="1.0" encoding="utf-8"?>
 <ct:contentTypeSchema xmlns:ct="http://schemas.microsoft.com/office/2006/metadata/contentType" xmlns:ma="http://schemas.microsoft.com/office/2006/metadata/properties/metaAttributes" ct:_="" ma:_="" ma:contentTypeName="Documento" ma:contentTypeID="0x010100AE3D50BD2FA677449C19920F47C76F60" ma:contentTypeVersion="2" ma:contentTypeDescription="Crear nuevo documento." ma:contentTypeScope="" ma:versionID="4b9c5919ea293e8808c8a86b73bd93a0">
   <xsd:schema xmlns:xsd="http://www.w3.org/2001/XMLSchema" xmlns:xs="http://www.w3.org/2001/XMLSchema" xmlns:p="http://schemas.microsoft.com/office/2006/metadata/properties" xmlns:ns2="f8cf16f9-4d6c-4338-9f8c-fde3bfa62445" targetNamespace="http://schemas.microsoft.com/office/2006/metadata/properties" ma:root="true" ma:fieldsID="877a592cec0e6342f239b7e7f420e2be" ns2:_="">
     <xsd:import namespace="f8cf16f9-4d6c-4338-9f8c-fde3bfa62445"/>
@@ -8023,6 +11076,81 @@
 </ct:contentTypeSchema>
 </file>
 
+<file path=customXml/item5.xml><?xml version="1.0" encoding="utf-8"?>
+<b:Sources xmlns:b="http://schemas.openxmlformats.org/officeDocument/2006/bibliography" xmlns="http://schemas.openxmlformats.org/officeDocument/2006/bibliography" SelectedStyle="\APASixthEditionOfficeOnline.xsl" StyleName="APA" Version="6">
+  <b:Source>
+    <b:Tag>Del21</b:Tag>
+    <b:SourceType>InternetSite</b:SourceType>
+    <b:Guid>{98744851-BB2E-4A13-974A-6D76F840C8E1}</b:Guid>
+    <b:Title>DelftStack</b:Title>
+    <b:Year>2021</b:Year>
+    <b:Author>
+      <b:Author>
+        <b:Corporate>DelftStack</b:Corporate>
+      </b:Author>
+    </b:Author>
+    <b:Month>Marzo</b:Month>
+    <b:Day>11</b:Day>
+    <b:URL>https://www.delftstack.com/es/howto/python/square-root-in-python/</b:URL>
+    <b:RefOrder>2</b:RefOrder>
+  </b:Source>
+  <b:Source>
+    <b:Tag>Man18</b:Tag>
+    <b:SourceType>ElectronicSource</b:SourceType>
+    <b:Guid>{B47BA0F2-A7E2-408F-AE61-15DA56E40D77}</b:Guid>
+    <b:Title>Python - Nivel 18 - Reto 4 - Método babilónico para calcular raices cuadradas [vídeo]</b:Title>
+    <b:Year>2018</b:Year>
+    <b:Month>Noviembre</b:Month>
+    <b:Day>19</b:Day>
+    <b:URL>https://www.youtube.com/watch?v=8J4E6xptivk</b:URL>
+    <b:Author>
+      <b:Author>
+        <b:Corporate>Manuel González</b:Corporate>
+      </b:Author>
+    </b:Author>
+    <b:City>Youtube</b:City>
+    <b:RefOrder>3</b:RefOrder>
+  </b:Source>
+  <b:Source>
+    <b:Tag>Jav20</b:Tag>
+    <b:SourceType>InternetSite</b:SourceType>
+    <b:Guid>{F594AF27-B50A-460B-A952-AA7BB7AA0165}</b:Guid>
+    <b:Title>Estadísticamente</b:Title>
+    <b:Year>2020</b:Year>
+    <b:Month>Octubre</b:Month>
+    <b:Day>6</b:Day>
+    <b:Author>
+      <b:Author>
+        <b:NameList>
+          <b:Person>
+            <b:Last>Mendoza</b:Last>
+            <b:First>Javier</b:First>
+          </b:Person>
+        </b:NameList>
+      </b:Author>
+    </b:Author>
+    <b:URL>https://estadisticamente.com/programar-calculadora-python/</b:URL>
+    <b:RefOrder>1</b:RefOrder>
+  </b:Source>
+  <b:Source>
+    <b:Tag>Pyt22</b:Tag>
+    <b:SourceType>InternetSite</b:SourceType>
+    <b:Guid>{CF4F4748-D5CD-4DAB-A85B-FBB03E33D36B}</b:Guid>
+    <b:Author>
+      <b:Author>
+        <b:Corporate>Python</b:Corporate>
+      </b:Author>
+    </b:Author>
+    <b:Title>docs.python</b:Title>
+    <b:Year>2022</b:Year>
+    <b:Month>Enero</b:Month>
+    <b:Day>01</b:Day>
+    <b:URL>https://docs.python.org/3/library/unittest.html</b:URL>
+    <b:RefOrder>4</b:RefOrder>
+  </b:Source>
+</b:Sources>
+</file>
+
 <file path=customXml/itemProps1.xml><?xml version="1.0" encoding="utf-8"?>
 <ds:datastoreItem xmlns:ds="http://schemas.openxmlformats.org/officeDocument/2006/customXml" ds:itemID="{55AF091B-3C7A-41E3-B477-F2FDAA23CFDA}">
   <ds:schemaRefs>
@@ -8032,14 +11160,6 @@
 </file>
 
 <file path=customXml/itemProps2.xml><?xml version="1.0" encoding="utf-8"?>
-<ds:datastoreItem xmlns:ds="http://schemas.openxmlformats.org/officeDocument/2006/customXml" ds:itemID="{2A670B92-84AE-4F23-A2BB-2C55245D867C}">
-  <ds:schemaRefs>
-    <ds:schemaRef ds:uri="http://schemas.microsoft.com/sharepoint/v3/contenttype/forms"/>
-  </ds:schemaRefs>
-</ds:datastoreItem>
-</file>
-
-<file path=customXml/itemProps3.xml><?xml version="1.0" encoding="utf-8"?>
 <ds:datastoreItem xmlns:ds="http://schemas.openxmlformats.org/officeDocument/2006/customXml" ds:itemID="{941F8238-9DDB-4125-98D5-5560CC5A8436}">
   <ds:schemaRefs>
     <ds:schemaRef ds:uri="http://schemas.microsoft.com/office/2006/metadata/properties"/>
@@ -8048,15 +11168,15 @@
 </ds:datastoreItem>
 </file>
 
-<file path=customXml/itemProps4.xml><?xml version="1.0" encoding="utf-8"?>
-<ds:datastoreItem xmlns:ds="http://schemas.openxmlformats.org/officeDocument/2006/customXml" ds:itemID="{A009AE46-4047-4116-ABCB-34BB5A0335E0}">
+<file path=customXml/itemProps3.xml><?xml version="1.0" encoding="utf-8"?>
+<ds:datastoreItem xmlns:ds="http://schemas.openxmlformats.org/officeDocument/2006/customXml" ds:itemID="{2A670B92-84AE-4F23-A2BB-2C55245D867C}">
   <ds:schemaRefs>
-    <ds:schemaRef ds:uri="http://schemas.openxmlformats.org/officeDocument/2006/bibliography"/>
+    <ds:schemaRef ds:uri="http://schemas.microsoft.com/sharepoint/v3/contenttype/forms"/>
   </ds:schemaRefs>
 </ds:datastoreItem>
 </file>
 
-<file path=customXml/itemProps5.xml><?xml version="1.0" encoding="utf-8"?>
+<file path=customXml/itemProps4.xml><?xml version="1.0" encoding="utf-8"?>
 <ds:datastoreItem xmlns:ds="http://schemas.openxmlformats.org/officeDocument/2006/customXml" ds:itemID="{92E1BEA0-E7E8-49CA-ABEE-3665BB54C4F7}">
   <ds:schemaRefs>
     <ds:schemaRef ds:uri="http://schemas.microsoft.com/office/2006/metadata/contentType"/>
@@ -8072,4 +11192,12 @@
     <ds:schemaRef ds:uri="http://schemas.microsoft.com/internal/obd"/>
   </ds:schemaRefs>
 </ds:datastoreItem>
+</file>
+
+<file path=customXml/itemProps5.xml><?xml version="1.0" encoding="utf-8"?>
+<ds:datastoreItem xmlns:ds="http://schemas.openxmlformats.org/officeDocument/2006/customXml" ds:itemID="{E846D4FE-C017-4BB0-9956-BEE86C21ED06}">
+  <ds:schemaRefs>
+    <ds:schemaRef ds:uri="http://schemas.openxmlformats.org/officeDocument/2006/bibliography"/>
+  </ds:schemaRefs>
+</ds:datastoreItem>
 </file>
</xml_diff>